<commit_message>
HLD: Original code and adapters have been added
</commit_message>
<xml_diff>
--- a/docs/High level design.docx
+++ b/docs/High level design.docx
@@ -347,8 +347,6 @@
         </w:rPr>
         <w:t xml:space="preserve"> </w:t>
       </w:r>
-      <w:bookmarkStart w:id="0" w:name="_GoBack"/>
-      <w:bookmarkEnd w:id="0"/>
     </w:p>
     <w:p>
       <w:pPr>
@@ -487,6 +485,4651 @@
           </wp:inline>
         </w:drawing>
       </w:r>
+    </w:p>
+    <w:p>
+      <w:pPr>
+        <w:rPr>
+          <w:rFonts w:ascii="Times New Roman" w:eastAsia="Times New Roman" w:hAnsi="Times New Roman" w:cs="Times New Roman"/>
+          <w:b/>
+          <w:sz w:val="36"/>
+          <w:szCs w:val="36"/>
+          <w:lang w:val="en-US"/>
+        </w:rPr>
+      </w:pPr>
+    </w:p>
+    <w:p>
+      <w:pPr>
+        <w:rPr>
+          <w:rFonts w:ascii="Times New Roman" w:eastAsia="Times New Roman" w:hAnsi="Times New Roman" w:cs="Times New Roman"/>
+          <w:b/>
+          <w:sz w:val="36"/>
+          <w:szCs w:val="36"/>
+          <w:lang w:val="en-US"/>
+        </w:rPr>
+      </w:pPr>
+      <w:r>
+        <w:rPr>
+          <w:rFonts w:ascii="Times New Roman" w:eastAsia="Times New Roman" w:hAnsi="Times New Roman" w:cs="Times New Roman"/>
+          <w:b/>
+          <w:sz w:val="36"/>
+          <w:szCs w:val="36"/>
+          <w:lang w:val="en-US"/>
+        </w:rPr>
+        <w:t>Original code</w:t>
+      </w:r>
+      <w:r>
+        <w:rPr>
+          <w:rFonts w:ascii="Times New Roman" w:eastAsia="Times New Roman" w:hAnsi="Times New Roman" w:cs="Times New Roman"/>
+          <w:b/>
+          <w:sz w:val="36"/>
+          <w:szCs w:val="36"/>
+          <w:lang w:val="en-US"/>
+        </w:rPr>
+        <w:t xml:space="preserve"> parts</w:t>
+      </w:r>
+    </w:p>
+    <w:p>
+      <w:pPr>
+        <w:rPr>
+          <w:rFonts w:ascii="Times New Roman" w:eastAsia="Times New Roman" w:hAnsi="Times New Roman" w:cs="Times New Roman"/>
+          <w:color w:val="7F7F7F" w:themeColor="text1" w:themeTint="80"/>
+          <w:sz w:val="24"/>
+          <w:szCs w:val="36"/>
+          <w:lang w:val="en-US"/>
+        </w:rPr>
+      </w:pPr>
+      <w:r>
+        <w:rPr>
+          <w:rFonts w:ascii="Times New Roman" w:eastAsia="Times New Roman" w:hAnsi="Times New Roman" w:cs="Times New Roman"/>
+          <w:color w:val="7F7F7F" w:themeColor="text1" w:themeTint="80"/>
+          <w:sz w:val="24"/>
+          <w:szCs w:val="36"/>
+          <w:lang w:val="en-US"/>
+        </w:rPr>
+        <w:t># Classes initialization and source feature vectors loading</w:t>
+      </w:r>
+    </w:p>
+    <w:p>
+      <w:pPr>
+        <w:rPr>
+          <w:rFonts w:ascii="Times New Roman" w:eastAsia="Times New Roman" w:hAnsi="Times New Roman" w:cs="Times New Roman"/>
+          <w:sz w:val="24"/>
+          <w:szCs w:val="36"/>
+          <w:lang w:val="en-US"/>
+        </w:rPr>
+      </w:pPr>
+      <w:r>
+        <w:rPr>
+          <w:rFonts w:ascii="Times New Roman" w:eastAsia="Times New Roman" w:hAnsi="Times New Roman" w:cs="Times New Roman"/>
+          <w:sz w:val="24"/>
+          <w:szCs w:val="36"/>
+          <w:lang w:val="en-US"/>
+        </w:rPr>
+        <w:t>Classes = [`MXG`, `</w:t>
+      </w:r>
+      <w:proofErr w:type="spellStart"/>
+      <w:r>
+        <w:rPr>
+          <w:rFonts w:ascii="Times New Roman" w:eastAsia="Times New Roman" w:hAnsi="Times New Roman" w:cs="Times New Roman"/>
+          <w:sz w:val="24"/>
+          <w:szCs w:val="36"/>
+          <w:lang w:val="en-US"/>
+        </w:rPr>
+        <w:t>Sanaken</w:t>
+      </w:r>
+      <w:proofErr w:type="spellEnd"/>
+      <w:r>
+        <w:rPr>
+          <w:rFonts w:ascii="Times New Roman" w:eastAsia="Times New Roman" w:hAnsi="Times New Roman" w:cs="Times New Roman"/>
+          <w:sz w:val="24"/>
+          <w:szCs w:val="36"/>
+          <w:lang w:val="en-US"/>
+        </w:rPr>
+        <w:t>`, `</w:t>
+      </w:r>
+      <w:proofErr w:type="spellStart"/>
+      <w:r>
+        <w:rPr>
+          <w:rFonts w:ascii="Times New Roman" w:eastAsia="Times New Roman" w:hAnsi="Times New Roman" w:cs="Times New Roman"/>
+          <w:sz w:val="24"/>
+          <w:szCs w:val="36"/>
+          <w:lang w:val="en-US"/>
+        </w:rPr>
+        <w:t>Zofinka</w:t>
+      </w:r>
+      <w:proofErr w:type="spellEnd"/>
+      <w:r>
+        <w:rPr>
+          <w:rFonts w:ascii="Times New Roman" w:eastAsia="Times New Roman" w:hAnsi="Times New Roman" w:cs="Times New Roman"/>
+          <w:sz w:val="24"/>
+          <w:szCs w:val="36"/>
+          <w:lang w:val="en-US"/>
+        </w:rPr>
+        <w:t>`, `</w:t>
+      </w:r>
+      <w:proofErr w:type="spellStart"/>
+      <w:r>
+        <w:rPr>
+          <w:rFonts w:ascii="Times New Roman" w:eastAsia="Times New Roman" w:hAnsi="Times New Roman" w:cs="Times New Roman"/>
+          <w:sz w:val="24"/>
+          <w:szCs w:val="36"/>
+          <w:lang w:val="en-US"/>
+        </w:rPr>
+        <w:t>Toalk</w:t>
+      </w:r>
+      <w:proofErr w:type="spellEnd"/>
+      <w:r>
+        <w:rPr>
+          <w:rFonts w:ascii="Times New Roman" w:eastAsia="Times New Roman" w:hAnsi="Times New Roman" w:cs="Times New Roman"/>
+          <w:sz w:val="24"/>
+          <w:szCs w:val="36"/>
+          <w:lang w:val="en-US"/>
+        </w:rPr>
+        <w:t>`, `</w:t>
+      </w:r>
+      <w:proofErr w:type="spellStart"/>
+      <w:r>
+        <w:rPr>
+          <w:rFonts w:ascii="Times New Roman" w:eastAsia="Times New Roman" w:hAnsi="Times New Roman" w:cs="Times New Roman"/>
+          <w:sz w:val="24"/>
+          <w:szCs w:val="36"/>
+          <w:lang w:val="en-US"/>
+        </w:rPr>
+        <w:t>Zissxzirsziiss</w:t>
+      </w:r>
+      <w:proofErr w:type="spellEnd"/>
+      <w:r>
+        <w:rPr>
+          <w:rFonts w:ascii="Times New Roman" w:eastAsia="Times New Roman" w:hAnsi="Times New Roman" w:cs="Times New Roman"/>
+          <w:sz w:val="24"/>
+          <w:szCs w:val="36"/>
+          <w:lang w:val="en-US"/>
+        </w:rPr>
+        <w:t>`, `</w:t>
+      </w:r>
+      <w:proofErr w:type="spellStart"/>
+      <w:r>
+        <w:rPr>
+          <w:rFonts w:ascii="Times New Roman" w:eastAsia="Times New Roman" w:hAnsi="Times New Roman" w:cs="Times New Roman"/>
+          <w:sz w:val="24"/>
+          <w:szCs w:val="36"/>
+          <w:lang w:val="en-US"/>
+        </w:rPr>
+        <w:t>kiasummer</w:t>
+      </w:r>
+      <w:proofErr w:type="spellEnd"/>
+      <w:r>
+        <w:rPr>
+          <w:rFonts w:ascii="Times New Roman" w:eastAsia="Times New Roman" w:hAnsi="Times New Roman" w:cs="Times New Roman"/>
+          <w:sz w:val="24"/>
+          <w:szCs w:val="36"/>
+          <w:lang w:val="en-US"/>
+        </w:rPr>
+        <w:t>`]</w:t>
+      </w:r>
+    </w:p>
+    <w:p>
+      <w:pPr>
+        <w:rPr>
+          <w:rFonts w:ascii="Times New Roman" w:eastAsia="Times New Roman" w:hAnsi="Times New Roman" w:cs="Times New Roman"/>
+          <w:sz w:val="24"/>
+          <w:szCs w:val="36"/>
+          <w:lang w:val="en-US"/>
+        </w:rPr>
+      </w:pPr>
+      <w:proofErr w:type="spellStart"/>
+      <w:r>
+        <w:rPr>
+          <w:rFonts w:ascii="Times New Roman" w:eastAsia="Times New Roman" w:hAnsi="Times New Roman" w:cs="Times New Roman"/>
+          <w:sz w:val="24"/>
+          <w:szCs w:val="36"/>
+          <w:lang w:val="en-US"/>
+        </w:rPr>
+        <w:t>Known_face_encodes</w:t>
+      </w:r>
+      <w:proofErr w:type="spellEnd"/>
+      <w:r>
+        <w:rPr>
+          <w:rFonts w:ascii="Times New Roman" w:eastAsia="Times New Roman" w:hAnsi="Times New Roman" w:cs="Times New Roman"/>
+          <w:sz w:val="24"/>
+          <w:szCs w:val="36"/>
+          <w:lang w:val="en-US"/>
+        </w:rPr>
+        <w:t xml:space="preserve"> = [</w:t>
+      </w:r>
+    </w:p>
+    <w:p>
+      <w:pPr>
+        <w:ind w:firstLine="720"/>
+        <w:rPr>
+          <w:rFonts w:ascii="Times New Roman" w:eastAsia="Times New Roman" w:hAnsi="Times New Roman" w:cs="Times New Roman"/>
+          <w:sz w:val="24"/>
+          <w:szCs w:val="36"/>
+          <w:lang w:val="en-US"/>
+        </w:rPr>
+      </w:pPr>
+      <w:proofErr w:type="spellStart"/>
+      <w:proofErr w:type="gramStart"/>
+      <w:r>
+        <w:rPr>
+          <w:rFonts w:ascii="Times New Roman" w:eastAsia="Times New Roman" w:hAnsi="Times New Roman" w:cs="Times New Roman"/>
+          <w:sz w:val="24"/>
+          <w:szCs w:val="36"/>
+          <w:lang w:val="en-US"/>
+        </w:rPr>
+        <w:t>Np.loadtxt</w:t>
+      </w:r>
+      <w:proofErr w:type="spellEnd"/>
+      <w:proofErr w:type="gramEnd"/>
+      <w:r>
+        <w:rPr>
+          <w:rFonts w:ascii="Times New Roman" w:eastAsia="Times New Roman" w:hAnsi="Times New Roman" w:cs="Times New Roman"/>
+          <w:sz w:val="24"/>
+          <w:szCs w:val="36"/>
+          <w:lang w:val="en-US"/>
+        </w:rPr>
+        <w:t>(`persons/MXG/fv.txt`),</w:t>
+      </w:r>
+    </w:p>
+    <w:p>
+      <w:pPr>
+        <w:ind w:firstLine="720"/>
+        <w:rPr>
+          <w:rFonts w:ascii="Times New Roman" w:eastAsia="Times New Roman" w:hAnsi="Times New Roman" w:cs="Times New Roman"/>
+          <w:sz w:val="24"/>
+          <w:szCs w:val="36"/>
+          <w:lang w:val="en-US"/>
+        </w:rPr>
+      </w:pPr>
+      <w:proofErr w:type="spellStart"/>
+      <w:proofErr w:type="gramStart"/>
+      <w:r>
+        <w:rPr>
+          <w:rFonts w:ascii="Times New Roman" w:eastAsia="Times New Roman" w:hAnsi="Times New Roman" w:cs="Times New Roman"/>
+          <w:sz w:val="24"/>
+          <w:szCs w:val="36"/>
+          <w:lang w:val="en-US"/>
+        </w:rPr>
+        <w:t>Np.loadtxt</w:t>
+      </w:r>
+      <w:proofErr w:type="spellEnd"/>
+      <w:proofErr w:type="gramEnd"/>
+      <w:r>
+        <w:rPr>
+          <w:rFonts w:ascii="Times New Roman" w:eastAsia="Times New Roman" w:hAnsi="Times New Roman" w:cs="Times New Roman"/>
+          <w:sz w:val="24"/>
+          <w:szCs w:val="36"/>
+          <w:lang w:val="en-US"/>
+        </w:rPr>
+        <w:t>(`persons/</w:t>
+      </w:r>
+      <w:proofErr w:type="spellStart"/>
+      <w:r>
+        <w:rPr>
+          <w:rFonts w:ascii="Times New Roman" w:eastAsia="Times New Roman" w:hAnsi="Times New Roman" w:cs="Times New Roman"/>
+          <w:sz w:val="24"/>
+          <w:szCs w:val="36"/>
+          <w:lang w:val="en-US"/>
+        </w:rPr>
+        <w:t>Sanaken</w:t>
+      </w:r>
+      <w:proofErr w:type="spellEnd"/>
+      <w:r>
+        <w:rPr>
+          <w:rFonts w:ascii="Times New Roman" w:eastAsia="Times New Roman" w:hAnsi="Times New Roman" w:cs="Times New Roman"/>
+          <w:sz w:val="24"/>
+          <w:szCs w:val="36"/>
+          <w:lang w:val="en-US"/>
+        </w:rPr>
+        <w:t>/fv.txt`),</w:t>
+      </w:r>
+    </w:p>
+    <w:p>
+      <w:pPr>
+        <w:ind w:firstLine="720"/>
+        <w:rPr>
+          <w:rFonts w:ascii="Times New Roman" w:eastAsia="Times New Roman" w:hAnsi="Times New Roman" w:cs="Times New Roman"/>
+          <w:sz w:val="24"/>
+          <w:szCs w:val="36"/>
+          <w:lang w:val="en-US"/>
+        </w:rPr>
+      </w:pPr>
+      <w:proofErr w:type="spellStart"/>
+      <w:proofErr w:type="gramStart"/>
+      <w:r>
+        <w:rPr>
+          <w:rFonts w:ascii="Times New Roman" w:eastAsia="Times New Roman" w:hAnsi="Times New Roman" w:cs="Times New Roman"/>
+          <w:sz w:val="24"/>
+          <w:szCs w:val="36"/>
+          <w:lang w:val="en-US"/>
+        </w:rPr>
+        <w:t>Np.loadtxt</w:t>
+      </w:r>
+      <w:proofErr w:type="spellEnd"/>
+      <w:proofErr w:type="gramEnd"/>
+      <w:r>
+        <w:rPr>
+          <w:rFonts w:ascii="Times New Roman" w:eastAsia="Times New Roman" w:hAnsi="Times New Roman" w:cs="Times New Roman"/>
+          <w:sz w:val="24"/>
+          <w:szCs w:val="36"/>
+          <w:lang w:val="en-US"/>
+        </w:rPr>
+        <w:t>(`persons/</w:t>
+      </w:r>
+      <w:r>
+        <w:rPr>
+          <w:rFonts w:ascii="Times New Roman" w:eastAsia="Times New Roman" w:hAnsi="Times New Roman" w:cs="Times New Roman"/>
+          <w:sz w:val="24"/>
+          <w:szCs w:val="36"/>
+          <w:lang w:val="en-US"/>
+        </w:rPr>
+        <w:t xml:space="preserve"> </w:t>
+      </w:r>
+      <w:proofErr w:type="spellStart"/>
+      <w:r>
+        <w:rPr>
+          <w:rFonts w:ascii="Times New Roman" w:eastAsia="Times New Roman" w:hAnsi="Times New Roman" w:cs="Times New Roman"/>
+          <w:sz w:val="24"/>
+          <w:szCs w:val="36"/>
+          <w:lang w:val="en-US"/>
+        </w:rPr>
+        <w:t>Zofinka</w:t>
+      </w:r>
+      <w:proofErr w:type="spellEnd"/>
+      <w:r>
+        <w:rPr>
+          <w:rFonts w:ascii="Times New Roman" w:eastAsia="Times New Roman" w:hAnsi="Times New Roman" w:cs="Times New Roman"/>
+          <w:sz w:val="24"/>
+          <w:szCs w:val="36"/>
+          <w:lang w:val="en-US"/>
+        </w:rPr>
+        <w:t xml:space="preserve"> </w:t>
+      </w:r>
+      <w:r>
+        <w:rPr>
+          <w:rFonts w:ascii="Times New Roman" w:eastAsia="Times New Roman" w:hAnsi="Times New Roman" w:cs="Times New Roman"/>
+          <w:sz w:val="24"/>
+          <w:szCs w:val="36"/>
+          <w:lang w:val="en-US"/>
+        </w:rPr>
+        <w:t>/fv.txt`),</w:t>
+      </w:r>
+    </w:p>
+    <w:p>
+      <w:pPr>
+        <w:ind w:firstLine="720"/>
+        <w:rPr>
+          <w:rFonts w:ascii="Times New Roman" w:eastAsia="Times New Roman" w:hAnsi="Times New Roman" w:cs="Times New Roman"/>
+          <w:sz w:val="24"/>
+          <w:szCs w:val="36"/>
+          <w:lang w:val="en-US"/>
+        </w:rPr>
+      </w:pPr>
+      <w:proofErr w:type="spellStart"/>
+      <w:proofErr w:type="gramStart"/>
+      <w:r>
+        <w:rPr>
+          <w:rFonts w:ascii="Times New Roman" w:eastAsia="Times New Roman" w:hAnsi="Times New Roman" w:cs="Times New Roman"/>
+          <w:sz w:val="24"/>
+          <w:szCs w:val="36"/>
+          <w:lang w:val="en-US"/>
+        </w:rPr>
+        <w:t>Np.loadtxt</w:t>
+      </w:r>
+      <w:proofErr w:type="spellEnd"/>
+      <w:proofErr w:type="gramEnd"/>
+      <w:r>
+        <w:rPr>
+          <w:rFonts w:ascii="Times New Roman" w:eastAsia="Times New Roman" w:hAnsi="Times New Roman" w:cs="Times New Roman"/>
+          <w:sz w:val="24"/>
+          <w:szCs w:val="36"/>
+          <w:lang w:val="en-US"/>
+        </w:rPr>
+        <w:t>(`persons/</w:t>
+      </w:r>
+      <w:r>
+        <w:rPr>
+          <w:rFonts w:ascii="Times New Roman" w:eastAsia="Times New Roman" w:hAnsi="Times New Roman" w:cs="Times New Roman"/>
+          <w:sz w:val="24"/>
+          <w:szCs w:val="36"/>
+          <w:lang w:val="en-US"/>
+        </w:rPr>
+        <w:t xml:space="preserve"> </w:t>
+      </w:r>
+      <w:proofErr w:type="spellStart"/>
+      <w:r>
+        <w:rPr>
+          <w:rFonts w:ascii="Times New Roman" w:eastAsia="Times New Roman" w:hAnsi="Times New Roman" w:cs="Times New Roman"/>
+          <w:sz w:val="24"/>
+          <w:szCs w:val="36"/>
+          <w:lang w:val="en-US"/>
+        </w:rPr>
+        <w:t>Toalk</w:t>
+      </w:r>
+      <w:proofErr w:type="spellEnd"/>
+      <w:r>
+        <w:rPr>
+          <w:rFonts w:ascii="Times New Roman" w:eastAsia="Times New Roman" w:hAnsi="Times New Roman" w:cs="Times New Roman"/>
+          <w:sz w:val="24"/>
+          <w:szCs w:val="36"/>
+          <w:lang w:val="en-US"/>
+        </w:rPr>
+        <w:t xml:space="preserve"> </w:t>
+      </w:r>
+      <w:r>
+        <w:rPr>
+          <w:rFonts w:ascii="Times New Roman" w:eastAsia="Times New Roman" w:hAnsi="Times New Roman" w:cs="Times New Roman"/>
+          <w:sz w:val="24"/>
+          <w:szCs w:val="36"/>
+          <w:lang w:val="en-US"/>
+        </w:rPr>
+        <w:t>/fv.txt`),</w:t>
+      </w:r>
+    </w:p>
+    <w:p>
+      <w:pPr>
+        <w:ind w:firstLine="720"/>
+        <w:rPr>
+          <w:rFonts w:ascii="Times New Roman" w:eastAsia="Times New Roman" w:hAnsi="Times New Roman" w:cs="Times New Roman"/>
+          <w:sz w:val="24"/>
+          <w:szCs w:val="36"/>
+          <w:lang w:val="en-US"/>
+        </w:rPr>
+      </w:pPr>
+      <w:proofErr w:type="spellStart"/>
+      <w:proofErr w:type="gramStart"/>
+      <w:r>
+        <w:rPr>
+          <w:rFonts w:ascii="Times New Roman" w:eastAsia="Times New Roman" w:hAnsi="Times New Roman" w:cs="Times New Roman"/>
+          <w:sz w:val="24"/>
+          <w:szCs w:val="36"/>
+          <w:lang w:val="en-US"/>
+        </w:rPr>
+        <w:t>Np.loadtxt</w:t>
+      </w:r>
+      <w:proofErr w:type="spellEnd"/>
+      <w:proofErr w:type="gramEnd"/>
+      <w:r>
+        <w:rPr>
+          <w:rFonts w:ascii="Times New Roman" w:eastAsia="Times New Roman" w:hAnsi="Times New Roman" w:cs="Times New Roman"/>
+          <w:sz w:val="24"/>
+          <w:szCs w:val="36"/>
+          <w:lang w:val="en-US"/>
+        </w:rPr>
+        <w:t>(`persons/</w:t>
+      </w:r>
+      <w:r>
+        <w:rPr>
+          <w:rFonts w:ascii="Times New Roman" w:eastAsia="Times New Roman" w:hAnsi="Times New Roman" w:cs="Times New Roman"/>
+          <w:sz w:val="24"/>
+          <w:szCs w:val="36"/>
+          <w:lang w:val="en-US"/>
+        </w:rPr>
+        <w:t xml:space="preserve"> </w:t>
+      </w:r>
+      <w:proofErr w:type="spellStart"/>
+      <w:r>
+        <w:rPr>
+          <w:rFonts w:ascii="Times New Roman" w:eastAsia="Times New Roman" w:hAnsi="Times New Roman" w:cs="Times New Roman"/>
+          <w:sz w:val="24"/>
+          <w:szCs w:val="36"/>
+          <w:lang w:val="en-US"/>
+        </w:rPr>
+        <w:t>Zissxzirsziiss</w:t>
+      </w:r>
+      <w:proofErr w:type="spellEnd"/>
+      <w:r>
+        <w:rPr>
+          <w:rFonts w:ascii="Times New Roman" w:eastAsia="Times New Roman" w:hAnsi="Times New Roman" w:cs="Times New Roman"/>
+          <w:sz w:val="24"/>
+          <w:szCs w:val="36"/>
+          <w:lang w:val="en-US"/>
+        </w:rPr>
+        <w:t xml:space="preserve"> </w:t>
+      </w:r>
+      <w:r>
+        <w:rPr>
+          <w:rFonts w:ascii="Times New Roman" w:eastAsia="Times New Roman" w:hAnsi="Times New Roman" w:cs="Times New Roman"/>
+          <w:sz w:val="24"/>
+          <w:szCs w:val="36"/>
+          <w:lang w:val="en-US"/>
+        </w:rPr>
+        <w:t>/fv.txt`),</w:t>
+      </w:r>
+    </w:p>
+    <w:p>
+      <w:pPr>
+        <w:ind w:firstLine="720"/>
+        <w:rPr>
+          <w:rFonts w:ascii="Times New Roman" w:eastAsia="Times New Roman" w:hAnsi="Times New Roman" w:cs="Times New Roman"/>
+          <w:sz w:val="24"/>
+          <w:szCs w:val="36"/>
+          <w:lang w:val="en-US"/>
+        </w:rPr>
+      </w:pPr>
+      <w:proofErr w:type="spellStart"/>
+      <w:proofErr w:type="gramStart"/>
+      <w:r>
+        <w:rPr>
+          <w:rFonts w:ascii="Times New Roman" w:eastAsia="Times New Roman" w:hAnsi="Times New Roman" w:cs="Times New Roman"/>
+          <w:sz w:val="24"/>
+          <w:szCs w:val="36"/>
+          <w:lang w:val="en-US"/>
+        </w:rPr>
+        <w:t>Np.loadtxt</w:t>
+      </w:r>
+      <w:proofErr w:type="spellEnd"/>
+      <w:proofErr w:type="gramEnd"/>
+      <w:r>
+        <w:rPr>
+          <w:rFonts w:ascii="Times New Roman" w:eastAsia="Times New Roman" w:hAnsi="Times New Roman" w:cs="Times New Roman"/>
+          <w:sz w:val="24"/>
+          <w:szCs w:val="36"/>
+          <w:lang w:val="en-US"/>
+        </w:rPr>
+        <w:t>(`persons/M</w:t>
+      </w:r>
+      <w:r>
+        <w:rPr>
+          <w:rFonts w:ascii="Times New Roman" w:eastAsia="Times New Roman" w:hAnsi="Times New Roman" w:cs="Times New Roman"/>
+          <w:sz w:val="24"/>
+          <w:szCs w:val="36"/>
+          <w:lang w:val="en-US"/>
+        </w:rPr>
+        <w:t xml:space="preserve"> </w:t>
+      </w:r>
+      <w:proofErr w:type="spellStart"/>
+      <w:r>
+        <w:rPr>
+          <w:rFonts w:ascii="Times New Roman" w:eastAsia="Times New Roman" w:hAnsi="Times New Roman" w:cs="Times New Roman"/>
+          <w:sz w:val="24"/>
+          <w:szCs w:val="36"/>
+          <w:lang w:val="en-US"/>
+        </w:rPr>
+        <w:t>kiasummer</w:t>
+      </w:r>
+      <w:proofErr w:type="spellEnd"/>
+      <w:r>
+        <w:rPr>
+          <w:rFonts w:ascii="Times New Roman" w:eastAsia="Times New Roman" w:hAnsi="Times New Roman" w:cs="Times New Roman"/>
+          <w:sz w:val="24"/>
+          <w:szCs w:val="36"/>
+          <w:lang w:val="en-US"/>
+        </w:rPr>
+        <w:t xml:space="preserve"> </w:t>
+      </w:r>
+      <w:r>
+        <w:rPr>
+          <w:rFonts w:ascii="Times New Roman" w:eastAsia="Times New Roman" w:hAnsi="Times New Roman" w:cs="Times New Roman"/>
+          <w:sz w:val="24"/>
+          <w:szCs w:val="36"/>
+          <w:lang w:val="en-US"/>
+        </w:rPr>
+        <w:t>XG/fv.txt`),</w:t>
+      </w:r>
+    </w:p>
+    <w:p>
+      <w:pPr>
+        <w:ind w:firstLine="720"/>
+        <w:rPr>
+          <w:rFonts w:ascii="Times New Roman" w:eastAsia="Times New Roman" w:hAnsi="Times New Roman" w:cs="Times New Roman"/>
+          <w:sz w:val="24"/>
+          <w:szCs w:val="36"/>
+          <w:lang w:val="en-US"/>
+        </w:rPr>
+      </w:pPr>
+      <w:r>
+        <w:rPr>
+          <w:rFonts w:ascii="Times New Roman" w:eastAsia="Times New Roman" w:hAnsi="Times New Roman" w:cs="Times New Roman"/>
+          <w:sz w:val="24"/>
+          <w:szCs w:val="36"/>
+          <w:lang w:val="en-US"/>
+        </w:rPr>
+        <w:t>]</w:t>
+      </w:r>
+    </w:p>
+    <w:p>
+      <w:pPr>
+        <w:ind w:firstLine="720"/>
+        <w:rPr>
+          <w:rFonts w:ascii="Times New Roman" w:eastAsia="Times New Roman" w:hAnsi="Times New Roman" w:cs="Times New Roman"/>
+          <w:color w:val="7F7F7F" w:themeColor="text1" w:themeTint="80"/>
+          <w:sz w:val="24"/>
+          <w:szCs w:val="36"/>
+          <w:lang w:val="en-US"/>
+        </w:rPr>
+      </w:pPr>
+      <w:proofErr w:type="spellStart"/>
+      <w:r>
+        <w:rPr>
+          <w:rFonts w:ascii="Times New Roman" w:eastAsia="Times New Roman" w:hAnsi="Times New Roman" w:cs="Times New Roman"/>
+          <w:color w:val="7F7F7F" w:themeColor="text1" w:themeTint="80"/>
+          <w:sz w:val="24"/>
+          <w:szCs w:val="36"/>
+          <w:lang w:val="en-US"/>
+        </w:rPr>
+        <w:lastRenderedPageBreak/>
+        <w:t>Fd</w:t>
+      </w:r>
+      <w:proofErr w:type="spellEnd"/>
+      <w:r>
+        <w:rPr>
+          <w:rFonts w:ascii="Times New Roman" w:eastAsia="Times New Roman" w:hAnsi="Times New Roman" w:cs="Times New Roman"/>
+          <w:color w:val="7F7F7F" w:themeColor="text1" w:themeTint="80"/>
+          <w:sz w:val="24"/>
+          <w:szCs w:val="36"/>
+          <w:lang w:val="en-US"/>
+        </w:rPr>
+        <w:t xml:space="preserve"> = </w:t>
+      </w:r>
+      <w:proofErr w:type="spellStart"/>
+      <w:proofErr w:type="gramStart"/>
+      <w:r>
+        <w:rPr>
+          <w:rFonts w:ascii="Times New Roman" w:eastAsia="Times New Roman" w:hAnsi="Times New Roman" w:cs="Times New Roman"/>
+          <w:color w:val="7F7F7F" w:themeColor="text1" w:themeTint="80"/>
+          <w:sz w:val="24"/>
+          <w:szCs w:val="36"/>
+          <w:lang w:val="en-US"/>
+        </w:rPr>
+        <w:t>FaceDetector</w:t>
+      </w:r>
+      <w:proofErr w:type="spellEnd"/>
+      <w:r>
+        <w:rPr>
+          <w:rFonts w:ascii="Times New Roman" w:eastAsia="Times New Roman" w:hAnsi="Times New Roman" w:cs="Times New Roman"/>
+          <w:color w:val="7F7F7F" w:themeColor="text1" w:themeTint="80"/>
+          <w:sz w:val="24"/>
+          <w:szCs w:val="36"/>
+          <w:lang w:val="en-US"/>
+        </w:rPr>
+        <w:t>(</w:t>
+      </w:r>
+      <w:proofErr w:type="gramEnd"/>
+      <w:r>
+        <w:rPr>
+          <w:rFonts w:ascii="Times New Roman" w:eastAsia="Times New Roman" w:hAnsi="Times New Roman" w:cs="Times New Roman"/>
+          <w:color w:val="7F7F7F" w:themeColor="text1" w:themeTint="80"/>
+          <w:sz w:val="24"/>
+          <w:szCs w:val="36"/>
+          <w:lang w:val="en-US"/>
+        </w:rPr>
+        <w:t>)</w:t>
+      </w:r>
+    </w:p>
+    <w:p>
+      <w:pPr>
+        <w:ind w:firstLine="720"/>
+        <w:rPr>
+          <w:rFonts w:ascii="Times New Roman" w:eastAsia="Times New Roman" w:hAnsi="Times New Roman" w:cs="Times New Roman"/>
+          <w:color w:val="7F7F7F" w:themeColor="text1" w:themeTint="80"/>
+          <w:sz w:val="24"/>
+          <w:szCs w:val="36"/>
+          <w:lang w:val="en-US"/>
+        </w:rPr>
+      </w:pPr>
+      <w:proofErr w:type="spellStart"/>
+      <w:r>
+        <w:rPr>
+          <w:rFonts w:ascii="Times New Roman" w:eastAsia="Times New Roman" w:hAnsi="Times New Roman" w:cs="Times New Roman"/>
+          <w:color w:val="7F7F7F" w:themeColor="text1" w:themeTint="80"/>
+          <w:sz w:val="24"/>
+          <w:szCs w:val="36"/>
+          <w:lang w:val="en-US"/>
+        </w:rPr>
+        <w:t>faceboxes</w:t>
+      </w:r>
+      <w:proofErr w:type="spellEnd"/>
+      <w:r>
+        <w:rPr>
+          <w:rFonts w:ascii="Times New Roman" w:eastAsia="Times New Roman" w:hAnsi="Times New Roman" w:cs="Times New Roman"/>
+          <w:color w:val="7F7F7F" w:themeColor="text1" w:themeTint="80"/>
+          <w:sz w:val="24"/>
+          <w:szCs w:val="36"/>
+          <w:lang w:val="en-US"/>
+        </w:rPr>
+        <w:t xml:space="preserve"> = </w:t>
+      </w:r>
+      <w:proofErr w:type="spellStart"/>
+      <w:r>
+        <w:rPr>
+          <w:rFonts w:ascii="Times New Roman" w:eastAsia="Times New Roman" w:hAnsi="Times New Roman" w:cs="Times New Roman"/>
+          <w:color w:val="7F7F7F" w:themeColor="text1" w:themeTint="80"/>
+          <w:sz w:val="24"/>
+          <w:szCs w:val="36"/>
+          <w:lang w:val="en-US"/>
+        </w:rPr>
+        <w:t>fd.get_faceboxes</w:t>
+      </w:r>
+      <w:proofErr w:type="spellEnd"/>
+      <w:r>
+        <w:rPr>
+          <w:rFonts w:ascii="Times New Roman" w:eastAsia="Times New Roman" w:hAnsi="Times New Roman" w:cs="Times New Roman"/>
+          <w:color w:val="7F7F7F" w:themeColor="text1" w:themeTint="80"/>
+          <w:sz w:val="24"/>
+          <w:szCs w:val="36"/>
+          <w:lang w:val="en-US"/>
+        </w:rPr>
+        <w:t>(image)</w:t>
+      </w:r>
+    </w:p>
+    <w:p>
+      <w:pPr>
+        <w:ind w:firstLine="720"/>
+        <w:rPr>
+          <w:rFonts w:ascii="Times New Roman" w:eastAsia="Times New Roman" w:hAnsi="Times New Roman" w:cs="Times New Roman"/>
+          <w:color w:val="7F7F7F" w:themeColor="text1" w:themeTint="80"/>
+          <w:sz w:val="24"/>
+          <w:szCs w:val="36"/>
+          <w:lang w:val="en-US"/>
+        </w:rPr>
+      </w:pPr>
+      <w:r>
+        <w:rPr>
+          <w:rFonts w:ascii="Times New Roman" w:eastAsia="Times New Roman" w:hAnsi="Times New Roman" w:cs="Times New Roman"/>
+          <w:color w:val="7F7F7F" w:themeColor="text1" w:themeTint="80"/>
+          <w:sz w:val="24"/>
+          <w:szCs w:val="36"/>
+          <w:lang w:val="en-US"/>
+        </w:rPr>
+        <w:t xml:space="preserve"># Converting received </w:t>
+      </w:r>
+      <w:proofErr w:type="spellStart"/>
+      <w:r>
+        <w:rPr>
+          <w:rFonts w:ascii="Times New Roman" w:eastAsia="Times New Roman" w:hAnsi="Times New Roman" w:cs="Times New Roman"/>
+          <w:color w:val="7F7F7F" w:themeColor="text1" w:themeTint="80"/>
+          <w:sz w:val="24"/>
+          <w:szCs w:val="36"/>
+          <w:lang w:val="en-US"/>
+        </w:rPr>
+        <w:t>faceboxes</w:t>
+      </w:r>
+      <w:proofErr w:type="spellEnd"/>
+      <w:r>
+        <w:rPr>
+          <w:rFonts w:ascii="Times New Roman" w:eastAsia="Times New Roman" w:hAnsi="Times New Roman" w:cs="Times New Roman"/>
+          <w:color w:val="7F7F7F" w:themeColor="text1" w:themeTint="80"/>
+          <w:sz w:val="24"/>
+          <w:szCs w:val="36"/>
+          <w:lang w:val="en-US"/>
+        </w:rPr>
+        <w:t xml:space="preserve"> matrix into the </w:t>
+      </w:r>
+      <w:proofErr w:type="spellStart"/>
+      <w:proofErr w:type="gramStart"/>
+      <w:r>
+        <w:rPr>
+          <w:rFonts w:ascii="Times New Roman" w:eastAsia="Times New Roman" w:hAnsi="Times New Roman" w:cs="Times New Roman"/>
+          <w:color w:val="7F7F7F" w:themeColor="text1" w:themeTint="80"/>
+          <w:sz w:val="24"/>
+          <w:szCs w:val="36"/>
+          <w:lang w:val="en-US"/>
+        </w:rPr>
+        <w:t>dlib.rectangle</w:t>
+      </w:r>
+      <w:proofErr w:type="spellEnd"/>
+      <w:proofErr w:type="gramEnd"/>
+      <w:r>
+        <w:rPr>
+          <w:rFonts w:ascii="Times New Roman" w:eastAsia="Times New Roman" w:hAnsi="Times New Roman" w:cs="Times New Roman"/>
+          <w:color w:val="7F7F7F" w:themeColor="text1" w:themeTint="80"/>
+          <w:sz w:val="24"/>
+          <w:szCs w:val="36"/>
+          <w:lang w:val="en-US"/>
+        </w:rPr>
+        <w:t xml:space="preserve"> (Adapter)</w:t>
+      </w:r>
+    </w:p>
+    <w:p>
+      <w:pPr>
+        <w:ind w:firstLine="720"/>
+        <w:rPr>
+          <w:rFonts w:ascii="Times New Roman" w:eastAsia="Times New Roman" w:hAnsi="Times New Roman" w:cs="Times New Roman"/>
+          <w:sz w:val="24"/>
+          <w:szCs w:val="36"/>
+          <w:lang w:val="en-US"/>
+        </w:rPr>
+      </w:pPr>
+      <w:r>
+        <w:rPr>
+          <w:rFonts w:ascii="Times New Roman" w:eastAsia="Times New Roman" w:hAnsi="Times New Roman" w:cs="Times New Roman"/>
+          <w:sz w:val="24"/>
+          <w:szCs w:val="36"/>
+          <w:lang w:val="en-US"/>
+        </w:rPr>
+        <w:t>for I in range(</w:t>
+      </w:r>
+      <w:proofErr w:type="spellStart"/>
+      <w:r>
+        <w:rPr>
+          <w:rFonts w:ascii="Times New Roman" w:eastAsia="Times New Roman" w:hAnsi="Times New Roman" w:cs="Times New Roman"/>
+          <w:sz w:val="24"/>
+          <w:szCs w:val="36"/>
+          <w:lang w:val="en-US"/>
+        </w:rPr>
+        <w:t>len</w:t>
+      </w:r>
+      <w:proofErr w:type="spellEnd"/>
+      <w:r>
+        <w:rPr>
+          <w:rFonts w:ascii="Times New Roman" w:eastAsia="Times New Roman" w:hAnsi="Times New Roman" w:cs="Times New Roman"/>
+          <w:sz w:val="24"/>
+          <w:szCs w:val="36"/>
+          <w:lang w:val="en-US"/>
+        </w:rPr>
+        <w:t>(</w:t>
+      </w:r>
+      <w:proofErr w:type="spellStart"/>
+      <w:r>
+        <w:rPr>
+          <w:rFonts w:ascii="Times New Roman" w:eastAsia="Times New Roman" w:hAnsi="Times New Roman" w:cs="Times New Roman"/>
+          <w:sz w:val="24"/>
+          <w:szCs w:val="36"/>
+          <w:lang w:val="en-US"/>
+        </w:rPr>
+        <w:t>faceboxes</w:t>
+      </w:r>
+      <w:proofErr w:type="spellEnd"/>
+      <w:r>
+        <w:rPr>
+          <w:rFonts w:ascii="Times New Roman" w:eastAsia="Times New Roman" w:hAnsi="Times New Roman" w:cs="Times New Roman"/>
+          <w:sz w:val="24"/>
+          <w:szCs w:val="36"/>
+          <w:lang w:val="en-US"/>
+        </w:rPr>
+        <w:t>)):</w:t>
+      </w:r>
+    </w:p>
+    <w:p>
+      <w:pPr>
+        <w:ind w:firstLine="720"/>
+        <w:rPr>
+          <w:rFonts w:ascii="Times New Roman" w:eastAsia="Times New Roman" w:hAnsi="Times New Roman" w:cs="Times New Roman"/>
+          <w:sz w:val="24"/>
+          <w:szCs w:val="36"/>
+          <w:lang w:val="en-US"/>
+        </w:rPr>
+      </w:pPr>
+      <w:r>
+        <w:rPr>
+          <w:rFonts w:ascii="Times New Roman" w:eastAsia="Times New Roman" w:hAnsi="Times New Roman" w:cs="Times New Roman"/>
+          <w:sz w:val="24"/>
+          <w:szCs w:val="36"/>
+          <w:lang w:val="en-US"/>
+        </w:rPr>
+        <w:tab/>
+      </w:r>
+      <w:proofErr w:type="spellStart"/>
+      <w:r>
+        <w:rPr>
+          <w:rFonts w:ascii="Times New Roman" w:eastAsia="Times New Roman" w:hAnsi="Times New Roman" w:cs="Times New Roman"/>
+          <w:sz w:val="24"/>
+          <w:szCs w:val="36"/>
+          <w:lang w:val="en-US"/>
+        </w:rPr>
+        <w:t>face_rect</w:t>
+      </w:r>
+      <w:proofErr w:type="spellEnd"/>
+      <w:r>
+        <w:rPr>
+          <w:rFonts w:ascii="Times New Roman" w:eastAsia="Times New Roman" w:hAnsi="Times New Roman" w:cs="Times New Roman"/>
+          <w:sz w:val="24"/>
+          <w:szCs w:val="36"/>
+          <w:lang w:val="en-US"/>
+        </w:rPr>
+        <w:t xml:space="preserve"> = </w:t>
+      </w:r>
+      <w:proofErr w:type="spellStart"/>
+      <w:proofErr w:type="gramStart"/>
+      <w:r>
+        <w:rPr>
+          <w:rFonts w:ascii="Times New Roman" w:eastAsia="Times New Roman" w:hAnsi="Times New Roman" w:cs="Times New Roman"/>
+          <w:sz w:val="24"/>
+          <w:szCs w:val="36"/>
+          <w:lang w:val="en-US"/>
+        </w:rPr>
+        <w:t>dlib.rectangle</w:t>
+      </w:r>
+      <w:proofErr w:type="spellEnd"/>
+      <w:proofErr w:type="gramEnd"/>
+      <w:r>
+        <w:rPr>
+          <w:rFonts w:ascii="Times New Roman" w:eastAsia="Times New Roman" w:hAnsi="Times New Roman" w:cs="Times New Roman"/>
+          <w:sz w:val="24"/>
+          <w:szCs w:val="36"/>
+          <w:lang w:val="en-US"/>
+        </w:rPr>
+        <w:t>(</w:t>
+      </w:r>
+    </w:p>
+    <w:p>
+      <w:pPr>
+        <w:ind w:left="720" w:firstLine="720"/>
+        <w:rPr>
+          <w:rFonts w:ascii="Times New Roman" w:eastAsia="Times New Roman" w:hAnsi="Times New Roman" w:cs="Times New Roman"/>
+          <w:sz w:val="24"/>
+          <w:szCs w:val="36"/>
+          <w:lang w:val="en-US"/>
+        </w:rPr>
+      </w:pPr>
+      <w:proofErr w:type="spellStart"/>
+      <w:r>
+        <w:rPr>
+          <w:rFonts w:ascii="Times New Roman" w:eastAsia="Times New Roman" w:hAnsi="Times New Roman" w:cs="Times New Roman"/>
+          <w:sz w:val="24"/>
+          <w:szCs w:val="36"/>
+          <w:lang w:val="en-US"/>
+        </w:rPr>
+        <w:t>faceboxes</w:t>
+      </w:r>
+      <w:proofErr w:type="spellEnd"/>
+      <w:r>
+        <w:rPr>
+          <w:rFonts w:ascii="Times New Roman" w:eastAsia="Times New Roman" w:hAnsi="Times New Roman" w:cs="Times New Roman"/>
+          <w:sz w:val="24"/>
+          <w:szCs w:val="36"/>
+          <w:lang w:val="en-US"/>
+        </w:rPr>
+        <w:t>[</w:t>
+      </w:r>
+      <w:proofErr w:type="spellStart"/>
+      <w:r>
+        <w:rPr>
+          <w:rFonts w:ascii="Times New Roman" w:eastAsia="Times New Roman" w:hAnsi="Times New Roman" w:cs="Times New Roman"/>
+          <w:sz w:val="24"/>
+          <w:szCs w:val="36"/>
+          <w:lang w:val="en-US"/>
+        </w:rPr>
+        <w:t>i</w:t>
+      </w:r>
+      <w:proofErr w:type="spellEnd"/>
+      <w:r>
+        <w:rPr>
+          <w:rFonts w:ascii="Times New Roman" w:eastAsia="Times New Roman" w:hAnsi="Times New Roman" w:cs="Times New Roman"/>
+          <w:sz w:val="24"/>
+          <w:szCs w:val="36"/>
+          <w:lang w:val="en-US"/>
+        </w:rPr>
+        <w:t xml:space="preserve">][0], </w:t>
+      </w:r>
+      <w:proofErr w:type="spellStart"/>
+      <w:r>
+        <w:rPr>
+          <w:rFonts w:ascii="Times New Roman" w:eastAsia="Times New Roman" w:hAnsi="Times New Roman" w:cs="Times New Roman"/>
+          <w:sz w:val="24"/>
+          <w:szCs w:val="36"/>
+          <w:lang w:val="en-US"/>
+        </w:rPr>
+        <w:t>faceboxes</w:t>
+      </w:r>
+      <w:proofErr w:type="spellEnd"/>
+      <w:r>
+        <w:rPr>
+          <w:rFonts w:ascii="Times New Roman" w:eastAsia="Times New Roman" w:hAnsi="Times New Roman" w:cs="Times New Roman"/>
+          <w:sz w:val="24"/>
+          <w:szCs w:val="36"/>
+          <w:lang w:val="en-US"/>
+        </w:rPr>
+        <w:t>[</w:t>
+      </w:r>
+      <w:proofErr w:type="spellStart"/>
+      <w:r>
+        <w:rPr>
+          <w:rFonts w:ascii="Times New Roman" w:eastAsia="Times New Roman" w:hAnsi="Times New Roman" w:cs="Times New Roman"/>
+          <w:sz w:val="24"/>
+          <w:szCs w:val="36"/>
+          <w:lang w:val="en-US"/>
+        </w:rPr>
+        <w:t>i</w:t>
+      </w:r>
+      <w:proofErr w:type="spellEnd"/>
+      <w:r>
+        <w:rPr>
+          <w:rFonts w:ascii="Times New Roman" w:eastAsia="Times New Roman" w:hAnsi="Times New Roman" w:cs="Times New Roman"/>
+          <w:sz w:val="24"/>
+          <w:szCs w:val="36"/>
+          <w:lang w:val="en-US"/>
+        </w:rPr>
+        <w:t>][</w:t>
+      </w:r>
+      <w:r>
+        <w:rPr>
+          <w:rFonts w:ascii="Times New Roman" w:eastAsia="Times New Roman" w:hAnsi="Times New Roman" w:cs="Times New Roman"/>
+          <w:sz w:val="24"/>
+          <w:szCs w:val="36"/>
+          <w:lang w:val="en-US"/>
+        </w:rPr>
+        <w:t>1</w:t>
+      </w:r>
+      <w:r>
+        <w:rPr>
+          <w:rFonts w:ascii="Times New Roman" w:eastAsia="Times New Roman" w:hAnsi="Times New Roman" w:cs="Times New Roman"/>
+          <w:sz w:val="24"/>
+          <w:szCs w:val="36"/>
+          <w:lang w:val="en-US"/>
+        </w:rPr>
+        <w:t>]</w:t>
+      </w:r>
+      <w:r>
+        <w:rPr>
+          <w:rFonts w:ascii="Times New Roman" w:eastAsia="Times New Roman" w:hAnsi="Times New Roman" w:cs="Times New Roman"/>
+          <w:sz w:val="24"/>
+          <w:szCs w:val="36"/>
+          <w:lang w:val="en-US"/>
+        </w:rPr>
+        <w:t xml:space="preserve">, </w:t>
+      </w:r>
+      <w:proofErr w:type="spellStart"/>
+      <w:r>
+        <w:rPr>
+          <w:rFonts w:ascii="Times New Roman" w:eastAsia="Times New Roman" w:hAnsi="Times New Roman" w:cs="Times New Roman"/>
+          <w:sz w:val="24"/>
+          <w:szCs w:val="36"/>
+          <w:lang w:val="en-US"/>
+        </w:rPr>
+        <w:t>faceboxes</w:t>
+      </w:r>
+      <w:proofErr w:type="spellEnd"/>
+      <w:r>
+        <w:rPr>
+          <w:rFonts w:ascii="Times New Roman" w:eastAsia="Times New Roman" w:hAnsi="Times New Roman" w:cs="Times New Roman"/>
+          <w:sz w:val="24"/>
+          <w:szCs w:val="36"/>
+          <w:lang w:val="en-US"/>
+        </w:rPr>
+        <w:t>[</w:t>
+      </w:r>
+      <w:proofErr w:type="spellStart"/>
+      <w:r>
+        <w:rPr>
+          <w:rFonts w:ascii="Times New Roman" w:eastAsia="Times New Roman" w:hAnsi="Times New Roman" w:cs="Times New Roman"/>
+          <w:sz w:val="24"/>
+          <w:szCs w:val="36"/>
+          <w:lang w:val="en-US"/>
+        </w:rPr>
+        <w:t>i</w:t>
+      </w:r>
+      <w:proofErr w:type="spellEnd"/>
+      <w:r>
+        <w:rPr>
+          <w:rFonts w:ascii="Times New Roman" w:eastAsia="Times New Roman" w:hAnsi="Times New Roman" w:cs="Times New Roman"/>
+          <w:sz w:val="24"/>
+          <w:szCs w:val="36"/>
+          <w:lang w:val="en-US"/>
+        </w:rPr>
+        <w:t>][</w:t>
+      </w:r>
+      <w:r>
+        <w:rPr>
+          <w:rFonts w:ascii="Times New Roman" w:eastAsia="Times New Roman" w:hAnsi="Times New Roman" w:cs="Times New Roman"/>
+          <w:sz w:val="24"/>
+          <w:szCs w:val="36"/>
+          <w:lang w:val="en-US"/>
+        </w:rPr>
+        <w:t>2</w:t>
+      </w:r>
+      <w:r>
+        <w:rPr>
+          <w:rFonts w:ascii="Times New Roman" w:eastAsia="Times New Roman" w:hAnsi="Times New Roman" w:cs="Times New Roman"/>
+          <w:sz w:val="24"/>
+          <w:szCs w:val="36"/>
+          <w:lang w:val="en-US"/>
+        </w:rPr>
+        <w:t>]</w:t>
+      </w:r>
+      <w:r>
+        <w:rPr>
+          <w:rFonts w:ascii="Times New Roman" w:eastAsia="Times New Roman" w:hAnsi="Times New Roman" w:cs="Times New Roman"/>
+          <w:sz w:val="24"/>
+          <w:szCs w:val="36"/>
+          <w:lang w:val="en-US"/>
+        </w:rPr>
+        <w:t xml:space="preserve">, </w:t>
+      </w:r>
+      <w:proofErr w:type="spellStart"/>
+      <w:r>
+        <w:rPr>
+          <w:rFonts w:ascii="Times New Roman" w:eastAsia="Times New Roman" w:hAnsi="Times New Roman" w:cs="Times New Roman"/>
+          <w:sz w:val="24"/>
+          <w:szCs w:val="36"/>
+          <w:lang w:val="en-US"/>
+        </w:rPr>
+        <w:t>faceboxes</w:t>
+      </w:r>
+      <w:proofErr w:type="spellEnd"/>
+      <w:r>
+        <w:rPr>
+          <w:rFonts w:ascii="Times New Roman" w:eastAsia="Times New Roman" w:hAnsi="Times New Roman" w:cs="Times New Roman"/>
+          <w:sz w:val="24"/>
+          <w:szCs w:val="36"/>
+          <w:lang w:val="en-US"/>
+        </w:rPr>
+        <w:t>[</w:t>
+      </w:r>
+      <w:proofErr w:type="spellStart"/>
+      <w:r>
+        <w:rPr>
+          <w:rFonts w:ascii="Times New Roman" w:eastAsia="Times New Roman" w:hAnsi="Times New Roman" w:cs="Times New Roman"/>
+          <w:sz w:val="24"/>
+          <w:szCs w:val="36"/>
+          <w:lang w:val="en-US"/>
+        </w:rPr>
+        <w:t>i</w:t>
+      </w:r>
+      <w:proofErr w:type="spellEnd"/>
+      <w:r>
+        <w:rPr>
+          <w:rFonts w:ascii="Times New Roman" w:eastAsia="Times New Roman" w:hAnsi="Times New Roman" w:cs="Times New Roman"/>
+          <w:sz w:val="24"/>
+          <w:szCs w:val="36"/>
+          <w:lang w:val="en-US"/>
+        </w:rPr>
+        <w:t>][</w:t>
+      </w:r>
+      <w:r>
+        <w:rPr>
+          <w:rFonts w:ascii="Times New Roman" w:eastAsia="Times New Roman" w:hAnsi="Times New Roman" w:cs="Times New Roman"/>
+          <w:sz w:val="24"/>
+          <w:szCs w:val="36"/>
+          <w:lang w:val="en-US"/>
+        </w:rPr>
+        <w:t>3</w:t>
+      </w:r>
+      <w:r>
+        <w:rPr>
+          <w:rFonts w:ascii="Times New Roman" w:eastAsia="Times New Roman" w:hAnsi="Times New Roman" w:cs="Times New Roman"/>
+          <w:sz w:val="24"/>
+          <w:szCs w:val="36"/>
+          <w:lang w:val="en-US"/>
+        </w:rPr>
+        <w:t>]</w:t>
+      </w:r>
+      <w:r>
+        <w:rPr>
+          <w:rFonts w:ascii="Times New Roman" w:eastAsia="Times New Roman" w:hAnsi="Times New Roman" w:cs="Times New Roman"/>
+          <w:sz w:val="24"/>
+          <w:szCs w:val="36"/>
+          <w:lang w:val="en-US"/>
+        </w:rPr>
+        <w:t>)</w:t>
+      </w:r>
+    </w:p>
+    <w:p>
+      <w:pPr>
+        <w:ind w:firstLine="720"/>
+        <w:rPr>
+          <w:rFonts w:ascii="Times New Roman" w:eastAsia="Times New Roman" w:hAnsi="Times New Roman" w:cs="Times New Roman"/>
+          <w:sz w:val="24"/>
+          <w:szCs w:val="36"/>
+          <w:lang w:val="en-US"/>
+        </w:rPr>
+      </w:pPr>
+    </w:p>
+    <w:p>
+      <w:pPr>
+        <w:ind w:firstLine="720"/>
+        <w:rPr>
+          <w:rFonts w:ascii="Times New Roman" w:eastAsia="Times New Roman" w:hAnsi="Times New Roman" w:cs="Times New Roman"/>
+          <w:color w:val="7F7F7F" w:themeColor="text1" w:themeTint="80"/>
+          <w:sz w:val="24"/>
+          <w:szCs w:val="36"/>
+          <w:lang w:val="en-US"/>
+        </w:rPr>
+      </w:pPr>
+      <w:r>
+        <w:rPr>
+          <w:rFonts w:ascii="Times New Roman" w:eastAsia="Times New Roman" w:hAnsi="Times New Roman" w:cs="Times New Roman"/>
+          <w:color w:val="7F7F7F" w:themeColor="text1" w:themeTint="80"/>
+          <w:sz w:val="24"/>
+          <w:szCs w:val="36"/>
+          <w:lang w:val="en-US"/>
+        </w:rPr>
+        <w:t xml:space="preserve">#  </w:t>
+      </w:r>
+      <w:r>
+        <w:rPr>
+          <w:rFonts w:ascii="Times New Roman" w:eastAsia="Times New Roman" w:hAnsi="Times New Roman" w:cs="Times New Roman"/>
+          <w:color w:val="7F7F7F" w:themeColor="text1" w:themeTint="80"/>
+          <w:sz w:val="24"/>
+          <w:szCs w:val="36"/>
+          <w:lang w:val="en-US"/>
+        </w:rPr>
+        <w:t>Print recognition result</w:t>
+      </w:r>
+    </w:p>
+    <w:p>
+      <w:pPr>
+        <w:ind w:firstLine="720"/>
+        <w:rPr>
+          <w:rFonts w:ascii="Times New Roman" w:eastAsia="Times New Roman" w:hAnsi="Times New Roman" w:cs="Times New Roman"/>
+          <w:sz w:val="24"/>
+          <w:szCs w:val="36"/>
+          <w:lang w:val="en-US"/>
+        </w:rPr>
+      </w:pPr>
+      <w:proofErr w:type="spellStart"/>
+      <w:r>
+        <w:rPr>
+          <w:rFonts w:ascii="Times New Roman" w:eastAsia="Times New Roman" w:hAnsi="Times New Roman" w:cs="Times New Roman"/>
+          <w:sz w:val="24"/>
+          <w:szCs w:val="36"/>
+          <w:lang w:val="en-US"/>
+        </w:rPr>
+        <w:t>ind</w:t>
+      </w:r>
+      <w:proofErr w:type="spellEnd"/>
+      <w:r>
+        <w:rPr>
+          <w:rFonts w:ascii="Times New Roman" w:eastAsia="Times New Roman" w:hAnsi="Times New Roman" w:cs="Times New Roman"/>
+          <w:sz w:val="24"/>
+          <w:szCs w:val="36"/>
+          <w:lang w:val="en-US"/>
+        </w:rPr>
+        <w:t xml:space="preserve"> = </w:t>
+      </w:r>
+      <w:proofErr w:type="spellStart"/>
+      <w:r>
+        <w:rPr>
+          <w:rFonts w:ascii="Times New Roman" w:eastAsia="Times New Roman" w:hAnsi="Times New Roman" w:cs="Times New Roman"/>
+          <w:sz w:val="24"/>
+          <w:szCs w:val="36"/>
+          <w:lang w:val="en-US"/>
+        </w:rPr>
+        <w:t>compare_</w:t>
+      </w:r>
+      <w:proofErr w:type="gramStart"/>
+      <w:r>
+        <w:rPr>
+          <w:rFonts w:ascii="Times New Roman" w:eastAsia="Times New Roman" w:hAnsi="Times New Roman" w:cs="Times New Roman"/>
+          <w:sz w:val="24"/>
+          <w:szCs w:val="36"/>
+          <w:lang w:val="en-US"/>
+        </w:rPr>
+        <w:t>faces</w:t>
+      </w:r>
+      <w:proofErr w:type="spellEnd"/>
+      <w:r>
+        <w:rPr>
+          <w:rFonts w:ascii="Times New Roman" w:eastAsia="Times New Roman" w:hAnsi="Times New Roman" w:cs="Times New Roman"/>
+          <w:sz w:val="24"/>
+          <w:szCs w:val="36"/>
+          <w:lang w:val="en-US"/>
+        </w:rPr>
+        <w:t>(</w:t>
+      </w:r>
+      <w:proofErr w:type="spellStart"/>
+      <w:proofErr w:type="gramEnd"/>
+      <w:r>
+        <w:rPr>
+          <w:rFonts w:ascii="Times New Roman" w:eastAsia="Times New Roman" w:hAnsi="Times New Roman" w:cs="Times New Roman"/>
+          <w:sz w:val="24"/>
+          <w:szCs w:val="36"/>
+          <w:lang w:val="en-US"/>
+        </w:rPr>
+        <w:t>known_face_encodes</w:t>
+      </w:r>
+      <w:proofErr w:type="spellEnd"/>
+      <w:r>
+        <w:rPr>
+          <w:rFonts w:ascii="Times New Roman" w:eastAsia="Times New Roman" w:hAnsi="Times New Roman" w:cs="Times New Roman"/>
+          <w:sz w:val="24"/>
+          <w:szCs w:val="36"/>
+          <w:lang w:val="en-US"/>
+        </w:rPr>
+        <w:t xml:space="preserve">, </w:t>
+      </w:r>
+      <w:proofErr w:type="spellStart"/>
+      <w:r>
+        <w:rPr>
+          <w:rFonts w:ascii="Times New Roman" w:eastAsia="Times New Roman" w:hAnsi="Times New Roman" w:cs="Times New Roman"/>
+          <w:sz w:val="24"/>
+          <w:szCs w:val="36"/>
+          <w:lang w:val="en-US"/>
+        </w:rPr>
+        <w:t>feature_vector</w:t>
+      </w:r>
+      <w:proofErr w:type="spellEnd"/>
+      <w:r>
+        <w:rPr>
+          <w:rFonts w:ascii="Times New Roman" w:eastAsia="Times New Roman" w:hAnsi="Times New Roman" w:cs="Times New Roman"/>
+          <w:sz w:val="24"/>
+          <w:szCs w:val="36"/>
+          <w:lang w:val="en-US"/>
+        </w:rPr>
+        <w:t>)</w:t>
+      </w:r>
+    </w:p>
+    <w:p>
+      <w:pPr>
+        <w:ind w:firstLine="720"/>
+        <w:rPr>
+          <w:rFonts w:ascii="Times New Roman" w:eastAsia="Times New Roman" w:hAnsi="Times New Roman" w:cs="Times New Roman"/>
+          <w:sz w:val="24"/>
+          <w:szCs w:val="36"/>
+          <w:lang w:val="en-US"/>
+        </w:rPr>
+      </w:pPr>
+      <w:r>
+        <w:rPr>
+          <w:rFonts w:ascii="Times New Roman" w:eastAsia="Times New Roman" w:hAnsi="Times New Roman" w:cs="Times New Roman"/>
+          <w:sz w:val="24"/>
+          <w:szCs w:val="36"/>
+          <w:lang w:val="en-US"/>
+        </w:rPr>
+        <w:t>if (</w:t>
+      </w:r>
+      <w:proofErr w:type="spellStart"/>
+      <w:proofErr w:type="gramStart"/>
+      <w:r>
+        <w:rPr>
+          <w:rFonts w:ascii="Times New Roman" w:eastAsia="Times New Roman" w:hAnsi="Times New Roman" w:cs="Times New Roman"/>
+          <w:sz w:val="24"/>
+          <w:szCs w:val="36"/>
+          <w:lang w:val="en-US"/>
+        </w:rPr>
+        <w:t>ind</w:t>
+      </w:r>
+      <w:proofErr w:type="spellEnd"/>
+      <w:r>
+        <w:rPr>
+          <w:rFonts w:ascii="Times New Roman" w:eastAsia="Times New Roman" w:hAnsi="Times New Roman" w:cs="Times New Roman"/>
+          <w:sz w:val="24"/>
+          <w:szCs w:val="36"/>
+          <w:lang w:val="en-US"/>
+        </w:rPr>
+        <w:t xml:space="preserve"> !</w:t>
+      </w:r>
+      <w:proofErr w:type="gramEnd"/>
+      <w:r>
+        <w:rPr>
+          <w:rFonts w:ascii="Times New Roman" w:eastAsia="Times New Roman" w:hAnsi="Times New Roman" w:cs="Times New Roman"/>
+          <w:sz w:val="24"/>
+          <w:szCs w:val="36"/>
+          <w:lang w:val="en-US"/>
+        </w:rPr>
+        <w:t>= -1)</w:t>
+      </w:r>
+      <w:r>
+        <w:rPr>
+          <w:rFonts w:ascii="Times New Roman" w:eastAsia="Times New Roman" w:hAnsi="Times New Roman" w:cs="Times New Roman"/>
+          <w:sz w:val="24"/>
+          <w:szCs w:val="36"/>
+          <w:lang w:val="en-US"/>
+        </w:rPr>
+        <w:t>:</w:t>
+      </w:r>
+    </w:p>
+    <w:p>
+      <w:pPr>
+        <w:ind w:firstLine="720"/>
+        <w:rPr>
+          <w:rFonts w:ascii="Times New Roman" w:eastAsia="Times New Roman" w:hAnsi="Times New Roman" w:cs="Times New Roman"/>
+          <w:sz w:val="24"/>
+          <w:szCs w:val="36"/>
+          <w:lang w:val="en-US"/>
+        </w:rPr>
+      </w:pPr>
+      <w:r>
+        <w:rPr>
+          <w:rFonts w:ascii="Times New Roman" w:eastAsia="Times New Roman" w:hAnsi="Times New Roman" w:cs="Times New Roman"/>
+          <w:sz w:val="24"/>
+          <w:szCs w:val="36"/>
+          <w:lang w:val="en-US"/>
+        </w:rPr>
+        <w:tab/>
+        <w:t>cv2.putText(image, classes[</w:t>
+      </w:r>
+      <w:proofErr w:type="spellStart"/>
+      <w:r>
+        <w:rPr>
+          <w:rFonts w:ascii="Times New Roman" w:eastAsia="Times New Roman" w:hAnsi="Times New Roman" w:cs="Times New Roman"/>
+          <w:sz w:val="24"/>
+          <w:szCs w:val="36"/>
+          <w:lang w:val="en-US"/>
+        </w:rPr>
+        <w:t>ind</w:t>
+      </w:r>
+      <w:proofErr w:type="spellEnd"/>
+      <w:r>
+        <w:rPr>
+          <w:rFonts w:ascii="Times New Roman" w:eastAsia="Times New Roman" w:hAnsi="Times New Roman" w:cs="Times New Roman"/>
+          <w:sz w:val="24"/>
+          <w:szCs w:val="36"/>
+          <w:lang w:val="en-US"/>
+        </w:rPr>
+        <w:t>], (</w:t>
+      </w:r>
+      <w:proofErr w:type="spellStart"/>
+      <w:r>
+        <w:rPr>
+          <w:rFonts w:ascii="Times New Roman" w:eastAsia="Times New Roman" w:hAnsi="Times New Roman" w:cs="Times New Roman"/>
+          <w:sz w:val="24"/>
+          <w:szCs w:val="36"/>
+          <w:lang w:val="en-US"/>
+        </w:rPr>
+        <w:t>faceboxes</w:t>
+      </w:r>
+      <w:proofErr w:type="spellEnd"/>
+      <w:r>
+        <w:rPr>
+          <w:rFonts w:ascii="Times New Roman" w:eastAsia="Times New Roman" w:hAnsi="Times New Roman" w:cs="Times New Roman"/>
+          <w:sz w:val="24"/>
+          <w:szCs w:val="36"/>
+          <w:lang w:val="en-US"/>
+        </w:rPr>
+        <w:t>[</w:t>
+      </w:r>
+      <w:proofErr w:type="spellStart"/>
+      <w:r>
+        <w:rPr>
+          <w:rFonts w:ascii="Times New Roman" w:eastAsia="Times New Roman" w:hAnsi="Times New Roman" w:cs="Times New Roman"/>
+          <w:sz w:val="24"/>
+          <w:szCs w:val="36"/>
+          <w:lang w:val="en-US"/>
+        </w:rPr>
+        <w:t>i</w:t>
+      </w:r>
+      <w:proofErr w:type="spellEnd"/>
+      <w:r>
+        <w:rPr>
+          <w:rFonts w:ascii="Times New Roman" w:eastAsia="Times New Roman" w:hAnsi="Times New Roman" w:cs="Times New Roman"/>
+          <w:sz w:val="24"/>
+          <w:szCs w:val="36"/>
+          <w:lang w:val="en-US"/>
+        </w:rPr>
+        <w:t xml:space="preserve">][0], </w:t>
+      </w:r>
+      <w:proofErr w:type="spellStart"/>
+      <w:r>
+        <w:rPr>
+          <w:rFonts w:ascii="Times New Roman" w:eastAsia="Times New Roman" w:hAnsi="Times New Roman" w:cs="Times New Roman"/>
+          <w:sz w:val="24"/>
+          <w:szCs w:val="36"/>
+          <w:lang w:val="en-US"/>
+        </w:rPr>
+        <w:t>faceboxes</w:t>
+      </w:r>
+      <w:proofErr w:type="spellEnd"/>
+      <w:r>
+        <w:rPr>
+          <w:rFonts w:ascii="Times New Roman" w:eastAsia="Times New Roman" w:hAnsi="Times New Roman" w:cs="Times New Roman"/>
+          <w:sz w:val="24"/>
+          <w:szCs w:val="36"/>
+          <w:lang w:val="en-US"/>
+        </w:rPr>
+        <w:t>[</w:t>
+      </w:r>
+      <w:proofErr w:type="spellStart"/>
+      <w:r>
+        <w:rPr>
+          <w:rFonts w:ascii="Times New Roman" w:eastAsia="Times New Roman" w:hAnsi="Times New Roman" w:cs="Times New Roman"/>
+          <w:sz w:val="24"/>
+          <w:szCs w:val="36"/>
+          <w:lang w:val="en-US"/>
+        </w:rPr>
+        <w:t>i</w:t>
+      </w:r>
+      <w:proofErr w:type="spellEnd"/>
+      <w:r>
+        <w:rPr>
+          <w:rFonts w:ascii="Times New Roman" w:eastAsia="Times New Roman" w:hAnsi="Times New Roman" w:cs="Times New Roman"/>
+          <w:sz w:val="24"/>
+          <w:szCs w:val="36"/>
+          <w:lang w:val="en-US"/>
+        </w:rPr>
+        <w:t xml:space="preserve">][1] - 10), </w:t>
+      </w:r>
+    </w:p>
+    <w:p>
+      <w:pPr>
+        <w:ind w:firstLine="720"/>
+        <w:rPr>
+          <w:rFonts w:ascii="Times New Roman" w:eastAsia="Times New Roman" w:hAnsi="Times New Roman" w:cs="Times New Roman"/>
+          <w:sz w:val="24"/>
+          <w:szCs w:val="36"/>
+          <w:lang w:val="en-US"/>
+        </w:rPr>
+      </w:pPr>
+      <w:r>
+        <w:rPr>
+          <w:rFonts w:ascii="Times New Roman" w:eastAsia="Times New Roman" w:hAnsi="Times New Roman" w:cs="Times New Roman"/>
+          <w:sz w:val="24"/>
+          <w:szCs w:val="36"/>
+          <w:lang w:val="en-US"/>
+        </w:rPr>
+        <w:tab/>
+      </w:r>
+      <w:r>
+        <w:rPr>
+          <w:rFonts w:ascii="Times New Roman" w:eastAsia="Times New Roman" w:hAnsi="Times New Roman" w:cs="Times New Roman"/>
+          <w:sz w:val="24"/>
+          <w:szCs w:val="36"/>
+          <w:lang w:val="en-US"/>
+        </w:rPr>
+        <w:tab/>
+        <w:t>cv2.FONT_HERSHEY_SIMPLEX, 0.5, (0, 0, 255), 1)</w:t>
+      </w:r>
+    </w:p>
+    <w:p>
+      <w:pPr>
+        <w:ind w:firstLine="720"/>
+        <w:rPr>
+          <w:rFonts w:ascii="Times New Roman" w:eastAsia="Times New Roman" w:hAnsi="Times New Roman" w:cs="Times New Roman"/>
+          <w:sz w:val="24"/>
+          <w:szCs w:val="36"/>
+          <w:lang w:val="en-US"/>
+        </w:rPr>
+      </w:pPr>
+      <w:r>
+        <w:rPr>
+          <w:rFonts w:ascii="Times New Roman" w:eastAsia="Times New Roman" w:hAnsi="Times New Roman" w:cs="Times New Roman"/>
+          <w:sz w:val="24"/>
+          <w:szCs w:val="36"/>
+          <w:lang w:val="en-US"/>
+        </w:rPr>
+        <w:t>else:</w:t>
+      </w:r>
+    </w:p>
+    <w:p>
+      <w:pPr>
+        <w:ind w:firstLine="720"/>
+        <w:rPr>
+          <w:rFonts w:ascii="Times New Roman" w:eastAsia="Times New Roman" w:hAnsi="Times New Roman" w:cs="Times New Roman"/>
+          <w:sz w:val="24"/>
+          <w:szCs w:val="36"/>
+          <w:lang w:val="en-US"/>
+        </w:rPr>
+      </w:pPr>
+      <w:r>
+        <w:rPr>
+          <w:rFonts w:ascii="Times New Roman" w:eastAsia="Times New Roman" w:hAnsi="Times New Roman" w:cs="Times New Roman"/>
+          <w:sz w:val="24"/>
+          <w:szCs w:val="36"/>
+          <w:lang w:val="en-US"/>
+        </w:rPr>
+        <w:tab/>
+        <w:t xml:space="preserve">cv2.putText(image, “unknown”, </w:t>
+      </w:r>
+      <w:r>
+        <w:rPr>
+          <w:rFonts w:ascii="Times New Roman" w:eastAsia="Times New Roman" w:hAnsi="Times New Roman" w:cs="Times New Roman"/>
+          <w:sz w:val="24"/>
+          <w:szCs w:val="36"/>
+          <w:lang w:val="en-US"/>
+        </w:rPr>
+        <w:t>(</w:t>
+      </w:r>
+      <w:proofErr w:type="spellStart"/>
+      <w:r>
+        <w:rPr>
+          <w:rFonts w:ascii="Times New Roman" w:eastAsia="Times New Roman" w:hAnsi="Times New Roman" w:cs="Times New Roman"/>
+          <w:sz w:val="24"/>
+          <w:szCs w:val="36"/>
+          <w:lang w:val="en-US"/>
+        </w:rPr>
+        <w:t>faceboxes</w:t>
+      </w:r>
+      <w:proofErr w:type="spellEnd"/>
+      <w:r>
+        <w:rPr>
+          <w:rFonts w:ascii="Times New Roman" w:eastAsia="Times New Roman" w:hAnsi="Times New Roman" w:cs="Times New Roman"/>
+          <w:sz w:val="24"/>
+          <w:szCs w:val="36"/>
+          <w:lang w:val="en-US"/>
+        </w:rPr>
+        <w:t>[</w:t>
+      </w:r>
+      <w:proofErr w:type="spellStart"/>
+      <w:r>
+        <w:rPr>
+          <w:rFonts w:ascii="Times New Roman" w:eastAsia="Times New Roman" w:hAnsi="Times New Roman" w:cs="Times New Roman"/>
+          <w:sz w:val="24"/>
+          <w:szCs w:val="36"/>
+          <w:lang w:val="en-US"/>
+        </w:rPr>
+        <w:t>i</w:t>
+      </w:r>
+      <w:proofErr w:type="spellEnd"/>
+      <w:r>
+        <w:rPr>
+          <w:rFonts w:ascii="Times New Roman" w:eastAsia="Times New Roman" w:hAnsi="Times New Roman" w:cs="Times New Roman"/>
+          <w:sz w:val="24"/>
+          <w:szCs w:val="36"/>
+          <w:lang w:val="en-US"/>
+        </w:rPr>
+        <w:t xml:space="preserve">][0], </w:t>
+      </w:r>
+      <w:proofErr w:type="spellStart"/>
+      <w:r>
+        <w:rPr>
+          <w:rFonts w:ascii="Times New Roman" w:eastAsia="Times New Roman" w:hAnsi="Times New Roman" w:cs="Times New Roman"/>
+          <w:sz w:val="24"/>
+          <w:szCs w:val="36"/>
+          <w:lang w:val="en-US"/>
+        </w:rPr>
+        <w:t>faceboxes</w:t>
+      </w:r>
+      <w:proofErr w:type="spellEnd"/>
+      <w:r>
+        <w:rPr>
+          <w:rFonts w:ascii="Times New Roman" w:eastAsia="Times New Roman" w:hAnsi="Times New Roman" w:cs="Times New Roman"/>
+          <w:sz w:val="24"/>
+          <w:szCs w:val="36"/>
+          <w:lang w:val="en-US"/>
+        </w:rPr>
+        <w:t>[</w:t>
+      </w:r>
+      <w:proofErr w:type="spellStart"/>
+      <w:r>
+        <w:rPr>
+          <w:rFonts w:ascii="Times New Roman" w:eastAsia="Times New Roman" w:hAnsi="Times New Roman" w:cs="Times New Roman"/>
+          <w:sz w:val="24"/>
+          <w:szCs w:val="36"/>
+          <w:lang w:val="en-US"/>
+        </w:rPr>
+        <w:t>i</w:t>
+      </w:r>
+      <w:proofErr w:type="spellEnd"/>
+      <w:r>
+        <w:rPr>
+          <w:rFonts w:ascii="Times New Roman" w:eastAsia="Times New Roman" w:hAnsi="Times New Roman" w:cs="Times New Roman"/>
+          <w:sz w:val="24"/>
+          <w:szCs w:val="36"/>
+          <w:lang w:val="en-US"/>
+        </w:rPr>
+        <w:t xml:space="preserve">][1] - 10), </w:t>
+      </w:r>
+    </w:p>
+    <w:p>
+      <w:pPr>
+        <w:ind w:firstLine="720"/>
+        <w:rPr>
+          <w:rFonts w:ascii="Times New Roman" w:eastAsia="Times New Roman" w:hAnsi="Times New Roman" w:cs="Times New Roman"/>
+          <w:sz w:val="24"/>
+          <w:szCs w:val="36"/>
+          <w:lang w:val="en-US"/>
+        </w:rPr>
+      </w:pPr>
+      <w:r>
+        <w:rPr>
+          <w:rFonts w:ascii="Times New Roman" w:eastAsia="Times New Roman" w:hAnsi="Times New Roman" w:cs="Times New Roman"/>
+          <w:sz w:val="24"/>
+          <w:szCs w:val="36"/>
+          <w:lang w:val="en-US"/>
+        </w:rPr>
+        <w:tab/>
+      </w:r>
+      <w:r>
+        <w:rPr>
+          <w:rFonts w:ascii="Times New Roman" w:eastAsia="Times New Roman" w:hAnsi="Times New Roman" w:cs="Times New Roman"/>
+          <w:sz w:val="24"/>
+          <w:szCs w:val="36"/>
+          <w:lang w:val="en-US"/>
+        </w:rPr>
+        <w:tab/>
+        <w:t xml:space="preserve">cv2.FONT_HERSHEY_SIMPLEX, 0.5, (0, </w:t>
+      </w:r>
+      <w:r>
+        <w:rPr>
+          <w:rFonts w:ascii="Times New Roman" w:eastAsia="Times New Roman" w:hAnsi="Times New Roman" w:cs="Times New Roman"/>
+          <w:sz w:val="24"/>
+          <w:szCs w:val="36"/>
+          <w:lang w:val="en-US"/>
+        </w:rPr>
+        <w:t>255</w:t>
+      </w:r>
+      <w:r>
+        <w:rPr>
+          <w:rFonts w:ascii="Times New Roman" w:eastAsia="Times New Roman" w:hAnsi="Times New Roman" w:cs="Times New Roman"/>
+          <w:sz w:val="24"/>
+          <w:szCs w:val="36"/>
+          <w:lang w:val="en-US"/>
+        </w:rPr>
+        <w:t xml:space="preserve">, </w:t>
+      </w:r>
+      <w:r>
+        <w:rPr>
+          <w:rFonts w:ascii="Times New Roman" w:eastAsia="Times New Roman" w:hAnsi="Times New Roman" w:cs="Times New Roman"/>
+          <w:sz w:val="24"/>
+          <w:szCs w:val="36"/>
+          <w:lang w:val="en-US"/>
+        </w:rPr>
+        <w:t>0</w:t>
+      </w:r>
+      <w:r>
+        <w:rPr>
+          <w:rFonts w:ascii="Times New Roman" w:eastAsia="Times New Roman" w:hAnsi="Times New Roman" w:cs="Times New Roman"/>
+          <w:sz w:val="24"/>
+          <w:szCs w:val="36"/>
+          <w:lang w:val="en-US"/>
+        </w:rPr>
+        <w:t>), 1)</w:t>
+      </w:r>
+    </w:p>
+    <w:p>
+      <w:pPr>
+        <w:ind w:left="720"/>
+        <w:rPr>
+          <w:rFonts w:ascii="Times New Roman" w:eastAsia="Times New Roman" w:hAnsi="Times New Roman" w:cs="Times New Roman"/>
+          <w:sz w:val="24"/>
+          <w:szCs w:val="36"/>
+          <w:lang w:val="en-US"/>
+        </w:rPr>
+      </w:pPr>
+      <w:r>
+        <w:rPr>
+          <w:rFonts w:ascii="Times New Roman" w:eastAsia="Times New Roman" w:hAnsi="Times New Roman" w:cs="Times New Roman"/>
+          <w:sz w:val="24"/>
+          <w:szCs w:val="36"/>
+          <w:lang w:val="en-US"/>
+        </w:rPr>
+        <w:t>cv2.rectangle(image, (</w:t>
+      </w:r>
+      <w:proofErr w:type="spellStart"/>
+      <w:r>
+        <w:rPr>
+          <w:rFonts w:ascii="Times New Roman" w:eastAsia="Times New Roman" w:hAnsi="Times New Roman" w:cs="Times New Roman"/>
+          <w:sz w:val="24"/>
+          <w:szCs w:val="36"/>
+          <w:lang w:val="en-US"/>
+        </w:rPr>
+        <w:t>faceboxes</w:t>
+      </w:r>
+      <w:proofErr w:type="spellEnd"/>
+      <w:r>
+        <w:rPr>
+          <w:rFonts w:ascii="Times New Roman" w:eastAsia="Times New Roman" w:hAnsi="Times New Roman" w:cs="Times New Roman"/>
+          <w:sz w:val="24"/>
+          <w:szCs w:val="36"/>
+          <w:lang w:val="en-US"/>
+        </w:rPr>
+        <w:t>[</w:t>
+      </w:r>
+      <w:proofErr w:type="spellStart"/>
+      <w:r>
+        <w:rPr>
+          <w:rFonts w:ascii="Times New Roman" w:eastAsia="Times New Roman" w:hAnsi="Times New Roman" w:cs="Times New Roman"/>
+          <w:sz w:val="24"/>
+          <w:szCs w:val="36"/>
+          <w:lang w:val="en-US"/>
+        </w:rPr>
+        <w:t>i</w:t>
+      </w:r>
+      <w:proofErr w:type="spellEnd"/>
+      <w:r>
+        <w:rPr>
+          <w:rFonts w:ascii="Times New Roman" w:eastAsia="Times New Roman" w:hAnsi="Times New Roman" w:cs="Times New Roman"/>
+          <w:sz w:val="24"/>
+          <w:szCs w:val="36"/>
+          <w:lang w:val="en-US"/>
+        </w:rPr>
+        <w:t xml:space="preserve">][0], </w:t>
+      </w:r>
+      <w:proofErr w:type="spellStart"/>
+      <w:r>
+        <w:rPr>
+          <w:rFonts w:ascii="Times New Roman" w:eastAsia="Times New Roman" w:hAnsi="Times New Roman" w:cs="Times New Roman"/>
+          <w:sz w:val="24"/>
+          <w:szCs w:val="36"/>
+          <w:lang w:val="en-US"/>
+        </w:rPr>
+        <w:t>faceboxes</w:t>
+      </w:r>
+      <w:proofErr w:type="spellEnd"/>
+      <w:r>
+        <w:rPr>
+          <w:rFonts w:ascii="Times New Roman" w:eastAsia="Times New Roman" w:hAnsi="Times New Roman" w:cs="Times New Roman"/>
+          <w:sz w:val="24"/>
+          <w:szCs w:val="36"/>
+          <w:lang w:val="en-US"/>
+        </w:rPr>
+        <w:t>[</w:t>
+      </w:r>
+      <w:proofErr w:type="spellStart"/>
+      <w:r>
+        <w:rPr>
+          <w:rFonts w:ascii="Times New Roman" w:eastAsia="Times New Roman" w:hAnsi="Times New Roman" w:cs="Times New Roman"/>
+          <w:sz w:val="24"/>
+          <w:szCs w:val="36"/>
+          <w:lang w:val="en-US"/>
+        </w:rPr>
+        <w:t>i</w:t>
+      </w:r>
+      <w:proofErr w:type="spellEnd"/>
+      <w:r>
+        <w:rPr>
+          <w:rFonts w:ascii="Times New Roman" w:eastAsia="Times New Roman" w:hAnsi="Times New Roman" w:cs="Times New Roman"/>
+          <w:sz w:val="24"/>
+          <w:szCs w:val="36"/>
+          <w:lang w:val="en-US"/>
+        </w:rPr>
+        <w:t>][1]), (</w:t>
+      </w:r>
+      <w:proofErr w:type="spellStart"/>
+      <w:r>
+        <w:rPr>
+          <w:rFonts w:ascii="Times New Roman" w:eastAsia="Times New Roman" w:hAnsi="Times New Roman" w:cs="Times New Roman"/>
+          <w:sz w:val="24"/>
+          <w:szCs w:val="36"/>
+          <w:lang w:val="en-US"/>
+        </w:rPr>
+        <w:t>faceboxes</w:t>
+      </w:r>
+      <w:proofErr w:type="spellEnd"/>
+      <w:r>
+        <w:rPr>
+          <w:rFonts w:ascii="Times New Roman" w:eastAsia="Times New Roman" w:hAnsi="Times New Roman" w:cs="Times New Roman"/>
+          <w:sz w:val="24"/>
+          <w:szCs w:val="36"/>
+          <w:lang w:val="en-US"/>
+        </w:rPr>
+        <w:t>[</w:t>
+      </w:r>
+      <w:proofErr w:type="spellStart"/>
+      <w:r>
+        <w:rPr>
+          <w:rFonts w:ascii="Times New Roman" w:eastAsia="Times New Roman" w:hAnsi="Times New Roman" w:cs="Times New Roman"/>
+          <w:sz w:val="24"/>
+          <w:szCs w:val="36"/>
+          <w:lang w:val="en-US"/>
+        </w:rPr>
+        <w:t>i</w:t>
+      </w:r>
+      <w:proofErr w:type="spellEnd"/>
+      <w:r>
+        <w:rPr>
+          <w:rFonts w:ascii="Times New Roman" w:eastAsia="Times New Roman" w:hAnsi="Times New Roman" w:cs="Times New Roman"/>
+          <w:sz w:val="24"/>
+          <w:szCs w:val="36"/>
+          <w:lang w:val="en-US"/>
+        </w:rPr>
+        <w:t xml:space="preserve">][2], </w:t>
+      </w:r>
+      <w:proofErr w:type="spellStart"/>
+      <w:r>
+        <w:rPr>
+          <w:rFonts w:ascii="Times New Roman" w:eastAsia="Times New Roman" w:hAnsi="Times New Roman" w:cs="Times New Roman"/>
+          <w:sz w:val="24"/>
+          <w:szCs w:val="36"/>
+          <w:lang w:val="en-US"/>
+        </w:rPr>
+        <w:t>faceboxes</w:t>
+      </w:r>
+      <w:proofErr w:type="spellEnd"/>
+      <w:r>
+        <w:rPr>
+          <w:rFonts w:ascii="Times New Roman" w:eastAsia="Times New Roman" w:hAnsi="Times New Roman" w:cs="Times New Roman"/>
+          <w:sz w:val="24"/>
+          <w:szCs w:val="36"/>
+          <w:lang w:val="en-US"/>
+        </w:rPr>
+        <w:t>[</w:t>
+      </w:r>
+      <w:proofErr w:type="spellStart"/>
+      <w:r>
+        <w:rPr>
+          <w:rFonts w:ascii="Times New Roman" w:eastAsia="Times New Roman" w:hAnsi="Times New Roman" w:cs="Times New Roman"/>
+          <w:sz w:val="24"/>
+          <w:szCs w:val="36"/>
+          <w:lang w:val="en-US"/>
+        </w:rPr>
+        <w:t>i</w:t>
+      </w:r>
+      <w:proofErr w:type="spellEnd"/>
+      <w:r>
+        <w:rPr>
+          <w:rFonts w:ascii="Times New Roman" w:eastAsia="Times New Roman" w:hAnsi="Times New Roman" w:cs="Times New Roman"/>
+          <w:sz w:val="24"/>
+          <w:szCs w:val="36"/>
+          <w:lang w:val="en-US"/>
+        </w:rPr>
+        <w:t>][3]), (255, 0, 0))</w:t>
+      </w:r>
+    </w:p>
+    <w:p>
+      <w:pPr>
+        <w:ind w:left="720"/>
+        <w:rPr>
+          <w:rFonts w:ascii="Times New Roman" w:eastAsia="Times New Roman" w:hAnsi="Times New Roman" w:cs="Times New Roman"/>
+          <w:sz w:val="24"/>
+          <w:szCs w:val="36"/>
+          <w:lang w:val="en-US"/>
+        </w:rPr>
+      </w:pPr>
+    </w:p>
+    <w:p>
+      <w:pPr>
+        <w:ind w:left="720"/>
+        <w:rPr>
+          <w:rFonts w:ascii="Times New Roman" w:eastAsia="Times New Roman" w:hAnsi="Times New Roman" w:cs="Times New Roman"/>
+          <w:sz w:val="24"/>
+          <w:szCs w:val="36"/>
+          <w:lang w:val="en-US"/>
+        </w:rPr>
+      </w:pPr>
+      <w:r>
+        <w:rPr>
+          <w:rFonts w:ascii="Times New Roman" w:eastAsia="Times New Roman" w:hAnsi="Times New Roman" w:cs="Times New Roman"/>
+          <w:sz w:val="24"/>
+          <w:szCs w:val="36"/>
+          <w:lang w:val="en-US"/>
+        </w:rPr>
+        <w:t>cv2.imshow(“Preview”, image)</w:t>
+      </w:r>
+    </w:p>
+    <w:p>
+      <w:pPr>
+        <w:ind w:left="720"/>
+        <w:rPr>
+          <w:rFonts w:ascii="Times New Roman" w:eastAsia="Times New Roman" w:hAnsi="Times New Roman" w:cs="Times New Roman"/>
+          <w:sz w:val="24"/>
+          <w:szCs w:val="36"/>
+          <w:lang w:val="en-US"/>
+        </w:rPr>
+      </w:pPr>
+      <w:r>
+        <w:rPr>
+          <w:rFonts w:ascii="Times New Roman" w:eastAsia="Times New Roman" w:hAnsi="Times New Roman" w:cs="Times New Roman"/>
+          <w:sz w:val="24"/>
+          <w:szCs w:val="36"/>
+          <w:lang w:val="en-US"/>
+        </w:rPr>
+        <w:t>cv2.waitKey(0)</w:t>
+      </w:r>
+    </w:p>
+    <w:p>
+      <w:pPr>
+        <w:ind w:left="720"/>
+        <w:rPr>
+          <w:rFonts w:ascii="Times New Roman" w:eastAsia="Times New Roman" w:hAnsi="Times New Roman" w:cs="Times New Roman"/>
+          <w:sz w:val="24"/>
+          <w:szCs w:val="36"/>
+          <w:lang w:val="en-US"/>
+        </w:rPr>
+      </w:pPr>
+      <w:r>
+        <w:rPr>
+          <w:rFonts w:ascii="Times New Roman" w:eastAsia="Times New Roman" w:hAnsi="Times New Roman" w:cs="Times New Roman"/>
+          <w:sz w:val="24"/>
+          <w:szCs w:val="36"/>
+          <w:lang w:val="en-US"/>
+        </w:rPr>
+        <w:t>cv2.destroyAllWindows</w:t>
+      </w:r>
+    </w:p>
+    <w:p>
+      <w:pPr>
+        <w:ind w:left="720"/>
+        <w:rPr>
+          <w:rFonts w:ascii="Times New Roman" w:eastAsia="Times New Roman" w:hAnsi="Times New Roman" w:cs="Times New Roman"/>
+          <w:sz w:val="24"/>
+          <w:szCs w:val="36"/>
+          <w:lang w:val="en-US"/>
+        </w:rPr>
+      </w:pPr>
+    </w:p>
+    <w:p>
+      <w:pPr>
+        <w:ind w:left="720"/>
+        <w:rPr>
+          <w:rFonts w:ascii="Times New Roman" w:eastAsia="Times New Roman" w:hAnsi="Times New Roman" w:cs="Times New Roman"/>
+          <w:b/>
+          <w:sz w:val="36"/>
+          <w:szCs w:val="36"/>
+          <w:lang w:val="en-US"/>
+        </w:rPr>
+      </w:pPr>
+    </w:p>
+    <w:p>
+      <w:pPr>
+        <w:ind w:left="720"/>
+        <w:rPr>
+          <w:rFonts w:ascii="Times New Roman" w:eastAsia="Times New Roman" w:hAnsi="Times New Roman" w:cs="Times New Roman"/>
+          <w:b/>
+          <w:sz w:val="36"/>
+          <w:szCs w:val="36"/>
+          <w:lang w:val="en-US"/>
+        </w:rPr>
+      </w:pPr>
+    </w:p>
+    <w:p>
+      <w:pPr>
+        <w:ind w:left="720"/>
+        <w:rPr>
+          <w:rFonts w:ascii="Times New Roman" w:eastAsia="Times New Roman" w:hAnsi="Times New Roman" w:cs="Times New Roman"/>
+          <w:b/>
+          <w:sz w:val="36"/>
+          <w:szCs w:val="36"/>
+          <w:lang w:val="en-US"/>
+        </w:rPr>
+      </w:pPr>
+    </w:p>
+    <w:p>
+      <w:pPr>
+        <w:ind w:left="720"/>
+        <w:rPr>
+          <w:rFonts w:ascii="Times New Roman" w:eastAsia="Times New Roman" w:hAnsi="Times New Roman" w:cs="Times New Roman"/>
+          <w:b/>
+          <w:sz w:val="36"/>
+          <w:szCs w:val="36"/>
+          <w:lang w:val="en-US"/>
+        </w:rPr>
+      </w:pPr>
+    </w:p>
+    <w:p>
+      <w:pPr>
+        <w:ind w:left="720"/>
+        <w:rPr>
+          <w:rFonts w:ascii="Times New Roman" w:eastAsia="Times New Roman" w:hAnsi="Times New Roman" w:cs="Times New Roman"/>
+          <w:b/>
+          <w:sz w:val="36"/>
+          <w:szCs w:val="36"/>
+          <w:lang w:val="en-US"/>
+        </w:rPr>
+      </w:pPr>
+    </w:p>
+    <w:p>
+      <w:pPr>
+        <w:ind w:left="720"/>
+        <w:rPr>
+          <w:rFonts w:ascii="Times New Roman" w:eastAsia="Times New Roman" w:hAnsi="Times New Roman" w:cs="Times New Roman"/>
+          <w:b/>
+          <w:sz w:val="36"/>
+          <w:szCs w:val="36"/>
+          <w:lang w:val="en-US"/>
+        </w:rPr>
+      </w:pPr>
+    </w:p>
+    <w:p>
+      <w:pPr>
+        <w:ind w:left="720"/>
+        <w:rPr>
+          <w:rFonts w:ascii="Times New Roman" w:eastAsia="Times New Roman" w:hAnsi="Times New Roman" w:cs="Times New Roman"/>
+          <w:b/>
+          <w:sz w:val="36"/>
+          <w:szCs w:val="36"/>
+          <w:lang w:val="en-US"/>
+        </w:rPr>
+      </w:pPr>
+      <w:r>
+        <w:rPr>
+          <w:rFonts w:ascii="Times New Roman" w:eastAsia="Times New Roman" w:hAnsi="Times New Roman" w:cs="Times New Roman"/>
+          <w:b/>
+          <w:sz w:val="36"/>
+          <w:szCs w:val="36"/>
+          <w:lang w:val="en-US"/>
+        </w:rPr>
+        <w:lastRenderedPageBreak/>
+        <w:t>Original auxiliary methods</w:t>
+      </w:r>
+    </w:p>
+    <w:p>
+      <w:pPr>
+        <w:tabs>
+          <w:tab w:val="left" w:pos="916"/>
+          <w:tab w:val="left" w:pos="1832"/>
+          <w:tab w:val="left" w:pos="2748"/>
+          <w:tab w:val="left" w:pos="3664"/>
+          <w:tab w:val="left" w:pos="4580"/>
+          <w:tab w:val="left" w:pos="5496"/>
+          <w:tab w:val="left" w:pos="6412"/>
+          <w:tab w:val="left" w:pos="7328"/>
+          <w:tab w:val="left" w:pos="8244"/>
+          <w:tab w:val="left" w:pos="9160"/>
+          <w:tab w:val="left" w:pos="10076"/>
+          <w:tab w:val="left" w:pos="10992"/>
+          <w:tab w:val="left" w:pos="11908"/>
+          <w:tab w:val="left" w:pos="12824"/>
+          <w:tab w:val="left" w:pos="13740"/>
+          <w:tab w:val="left" w:pos="14656"/>
+        </w:tabs>
+        <w:spacing w:after="0" w:line="360" w:lineRule="auto"/>
+        <w:rPr>
+          <w:rFonts w:ascii="Times New Roman" w:eastAsia="Times New Roman" w:hAnsi="Times New Roman" w:cs="Times New Roman"/>
+          <w:color w:val="7F7F7F" w:themeColor="text1" w:themeTint="80"/>
+          <w:sz w:val="24"/>
+          <w:szCs w:val="20"/>
+          <w:lang w:val="en-US"/>
+        </w:rPr>
+      </w:pPr>
+      <w:r>
+        <w:rPr>
+          <w:rFonts w:ascii="Times New Roman" w:eastAsia="Times New Roman" w:hAnsi="Times New Roman" w:cs="Times New Roman"/>
+          <w:color w:val="7F7F7F" w:themeColor="text1" w:themeTint="80"/>
+          <w:sz w:val="24"/>
+          <w:szCs w:val="20"/>
+          <w:lang w:val="en-US"/>
+        </w:rPr>
+        <w:t xml:space="preserve"># L2 Distance </w:t>
+      </w:r>
+      <w:r>
+        <w:rPr>
+          <w:rFonts w:ascii="Times New Roman" w:eastAsia="Times New Roman" w:hAnsi="Times New Roman" w:cs="Times New Roman"/>
+          <w:color w:val="7F7F7F" w:themeColor="text1" w:themeTint="80"/>
+          <w:sz w:val="24"/>
+          <w:szCs w:val="20"/>
+          <w:lang w:val="en-US"/>
+        </w:rPr>
+        <w:t>implementation</w:t>
+      </w:r>
+    </w:p>
+    <w:p>
+      <w:pPr>
+        <w:tabs>
+          <w:tab w:val="left" w:pos="916"/>
+          <w:tab w:val="left" w:pos="1832"/>
+          <w:tab w:val="left" w:pos="2748"/>
+          <w:tab w:val="left" w:pos="3664"/>
+          <w:tab w:val="left" w:pos="4580"/>
+          <w:tab w:val="left" w:pos="5496"/>
+          <w:tab w:val="left" w:pos="6412"/>
+          <w:tab w:val="left" w:pos="7328"/>
+          <w:tab w:val="left" w:pos="8244"/>
+          <w:tab w:val="left" w:pos="9160"/>
+          <w:tab w:val="left" w:pos="10076"/>
+          <w:tab w:val="left" w:pos="10992"/>
+          <w:tab w:val="left" w:pos="11908"/>
+          <w:tab w:val="left" w:pos="12824"/>
+          <w:tab w:val="left" w:pos="13740"/>
+          <w:tab w:val="left" w:pos="14656"/>
+        </w:tabs>
+        <w:spacing w:after="0" w:line="360" w:lineRule="auto"/>
+        <w:rPr>
+          <w:rFonts w:ascii="Times New Roman" w:eastAsia="Times New Roman" w:hAnsi="Times New Roman" w:cs="Times New Roman"/>
+          <w:color w:val="000000"/>
+          <w:sz w:val="24"/>
+          <w:szCs w:val="20"/>
+          <w:lang w:val="en-US"/>
+        </w:rPr>
+      </w:pPr>
+      <w:r>
+        <w:rPr>
+          <w:rFonts w:ascii="Times New Roman" w:eastAsia="Times New Roman" w:hAnsi="Times New Roman" w:cs="Times New Roman"/>
+          <w:color w:val="000000"/>
+          <w:sz w:val="24"/>
+          <w:szCs w:val="20"/>
+          <w:lang w:val="en-US"/>
+        </w:rPr>
+        <w:t>def compare_2_</w:t>
+      </w:r>
+      <w:proofErr w:type="gramStart"/>
+      <w:r>
+        <w:rPr>
+          <w:rFonts w:ascii="Times New Roman" w:eastAsia="Times New Roman" w:hAnsi="Times New Roman" w:cs="Times New Roman"/>
+          <w:color w:val="000000"/>
+          <w:sz w:val="24"/>
+          <w:szCs w:val="20"/>
+          <w:lang w:val="en-US"/>
+        </w:rPr>
+        <w:t>faces(</w:t>
+      </w:r>
+      <w:proofErr w:type="spellStart"/>
+      <w:proofErr w:type="gramEnd"/>
+      <w:r>
+        <w:rPr>
+          <w:rFonts w:ascii="Times New Roman" w:eastAsia="Times New Roman" w:hAnsi="Times New Roman" w:cs="Times New Roman"/>
+          <w:color w:val="000000"/>
+          <w:sz w:val="24"/>
+          <w:szCs w:val="20"/>
+          <w:lang w:val="en-US"/>
+        </w:rPr>
+        <w:t>known_face_encoding</w:t>
+      </w:r>
+      <w:proofErr w:type="spellEnd"/>
+      <w:r>
+        <w:rPr>
+          <w:rFonts w:ascii="Times New Roman" w:eastAsia="Times New Roman" w:hAnsi="Times New Roman" w:cs="Times New Roman"/>
+          <w:color w:val="000000"/>
+          <w:sz w:val="24"/>
+          <w:szCs w:val="20"/>
+          <w:lang w:val="en-US"/>
+        </w:rPr>
+        <w:t xml:space="preserve">, </w:t>
+      </w:r>
+      <w:proofErr w:type="spellStart"/>
+      <w:r>
+        <w:rPr>
+          <w:rFonts w:ascii="Times New Roman" w:eastAsia="Times New Roman" w:hAnsi="Times New Roman" w:cs="Times New Roman"/>
+          <w:color w:val="000000"/>
+          <w:sz w:val="24"/>
+          <w:szCs w:val="20"/>
+          <w:lang w:val="en-US"/>
+        </w:rPr>
+        <w:t>face_encoding_to_check</w:t>
+      </w:r>
+      <w:proofErr w:type="spellEnd"/>
+      <w:r>
+        <w:rPr>
+          <w:rFonts w:ascii="Times New Roman" w:eastAsia="Times New Roman" w:hAnsi="Times New Roman" w:cs="Times New Roman"/>
+          <w:color w:val="000000"/>
+          <w:sz w:val="24"/>
+          <w:szCs w:val="20"/>
+          <w:lang w:val="en-US"/>
+        </w:rPr>
+        <w:t>):</w:t>
+      </w:r>
+    </w:p>
+    <w:p>
+      <w:pPr>
+        <w:tabs>
+          <w:tab w:val="left" w:pos="916"/>
+          <w:tab w:val="left" w:pos="1832"/>
+          <w:tab w:val="left" w:pos="2748"/>
+          <w:tab w:val="left" w:pos="3664"/>
+          <w:tab w:val="left" w:pos="4580"/>
+          <w:tab w:val="left" w:pos="5496"/>
+          <w:tab w:val="left" w:pos="6412"/>
+          <w:tab w:val="left" w:pos="7328"/>
+          <w:tab w:val="left" w:pos="8244"/>
+          <w:tab w:val="left" w:pos="9160"/>
+          <w:tab w:val="left" w:pos="10076"/>
+          <w:tab w:val="left" w:pos="10992"/>
+          <w:tab w:val="left" w:pos="11908"/>
+          <w:tab w:val="left" w:pos="12824"/>
+          <w:tab w:val="left" w:pos="13740"/>
+          <w:tab w:val="left" w:pos="14656"/>
+        </w:tabs>
+        <w:spacing w:after="0" w:line="360" w:lineRule="auto"/>
+        <w:rPr>
+          <w:rFonts w:ascii="Times New Roman" w:eastAsia="Times New Roman" w:hAnsi="Times New Roman" w:cs="Times New Roman"/>
+          <w:color w:val="000000"/>
+          <w:sz w:val="24"/>
+          <w:szCs w:val="20"/>
+          <w:lang w:val="en-US"/>
+        </w:rPr>
+      </w:pPr>
+      <w:r>
+        <w:rPr>
+          <w:rFonts w:ascii="Times New Roman" w:eastAsia="Times New Roman" w:hAnsi="Times New Roman" w:cs="Times New Roman"/>
+          <w:color w:val="000000"/>
+          <w:sz w:val="24"/>
+          <w:szCs w:val="20"/>
+          <w:lang w:val="en-US"/>
+        </w:rPr>
+        <w:t xml:space="preserve">    return (</w:t>
+      </w:r>
+      <w:proofErr w:type="spellStart"/>
+      <w:proofErr w:type="gramStart"/>
+      <w:r>
+        <w:rPr>
+          <w:rFonts w:ascii="Times New Roman" w:eastAsia="Times New Roman" w:hAnsi="Times New Roman" w:cs="Times New Roman"/>
+          <w:color w:val="000000"/>
+          <w:sz w:val="24"/>
+          <w:szCs w:val="20"/>
+          <w:lang w:val="en-US"/>
+        </w:rPr>
+        <w:t>np.linalg</w:t>
+      </w:r>
+      <w:proofErr w:type="gramEnd"/>
+      <w:r>
+        <w:rPr>
+          <w:rFonts w:ascii="Times New Roman" w:eastAsia="Times New Roman" w:hAnsi="Times New Roman" w:cs="Times New Roman"/>
+          <w:color w:val="000000"/>
+          <w:sz w:val="24"/>
+          <w:szCs w:val="20"/>
+          <w:lang w:val="en-US"/>
+        </w:rPr>
+        <w:t>.norm</w:t>
+      </w:r>
+      <w:proofErr w:type="spellEnd"/>
+      <w:r>
+        <w:rPr>
+          <w:rFonts w:ascii="Times New Roman" w:eastAsia="Times New Roman" w:hAnsi="Times New Roman" w:cs="Times New Roman"/>
+          <w:color w:val="000000"/>
+          <w:sz w:val="24"/>
+          <w:szCs w:val="20"/>
+          <w:lang w:val="en-US"/>
+        </w:rPr>
+        <w:t>(</w:t>
+      </w:r>
+      <w:proofErr w:type="spellStart"/>
+      <w:r>
+        <w:rPr>
+          <w:rFonts w:ascii="Times New Roman" w:eastAsia="Times New Roman" w:hAnsi="Times New Roman" w:cs="Times New Roman"/>
+          <w:color w:val="000000"/>
+          <w:sz w:val="24"/>
+          <w:szCs w:val="20"/>
+          <w:lang w:val="en-US"/>
+        </w:rPr>
+        <w:t>known_face_encoding</w:t>
+      </w:r>
+      <w:proofErr w:type="spellEnd"/>
+      <w:r>
+        <w:rPr>
+          <w:rFonts w:ascii="Times New Roman" w:eastAsia="Times New Roman" w:hAnsi="Times New Roman" w:cs="Times New Roman"/>
+          <w:color w:val="000000"/>
+          <w:sz w:val="24"/>
+          <w:szCs w:val="20"/>
+          <w:lang w:val="en-US"/>
+        </w:rPr>
+        <w:t xml:space="preserve"> - </w:t>
+      </w:r>
+      <w:proofErr w:type="spellStart"/>
+      <w:r>
+        <w:rPr>
+          <w:rFonts w:ascii="Times New Roman" w:eastAsia="Times New Roman" w:hAnsi="Times New Roman" w:cs="Times New Roman"/>
+          <w:color w:val="000000"/>
+          <w:sz w:val="24"/>
+          <w:szCs w:val="20"/>
+          <w:lang w:val="en-US"/>
+        </w:rPr>
+        <w:t>face_encoding_to_check</w:t>
+      </w:r>
+      <w:proofErr w:type="spellEnd"/>
+      <w:r>
+        <w:rPr>
+          <w:rFonts w:ascii="Times New Roman" w:eastAsia="Times New Roman" w:hAnsi="Times New Roman" w:cs="Times New Roman"/>
+          <w:color w:val="000000"/>
+          <w:sz w:val="24"/>
+          <w:szCs w:val="20"/>
+          <w:lang w:val="en-US"/>
+        </w:rPr>
+        <w:t>))</w:t>
+      </w:r>
+    </w:p>
+    <w:p>
+      <w:pPr>
+        <w:tabs>
+          <w:tab w:val="left" w:pos="916"/>
+          <w:tab w:val="left" w:pos="1832"/>
+          <w:tab w:val="left" w:pos="2748"/>
+          <w:tab w:val="left" w:pos="3664"/>
+          <w:tab w:val="left" w:pos="4580"/>
+          <w:tab w:val="left" w:pos="5496"/>
+          <w:tab w:val="left" w:pos="6412"/>
+          <w:tab w:val="left" w:pos="7328"/>
+          <w:tab w:val="left" w:pos="8244"/>
+          <w:tab w:val="left" w:pos="9160"/>
+          <w:tab w:val="left" w:pos="10076"/>
+          <w:tab w:val="left" w:pos="10992"/>
+          <w:tab w:val="left" w:pos="11908"/>
+          <w:tab w:val="left" w:pos="12824"/>
+          <w:tab w:val="left" w:pos="13740"/>
+          <w:tab w:val="left" w:pos="14656"/>
+        </w:tabs>
+        <w:spacing w:after="0" w:line="360" w:lineRule="auto"/>
+        <w:rPr>
+          <w:rFonts w:ascii="Times New Roman" w:eastAsia="Times New Roman" w:hAnsi="Times New Roman" w:cs="Times New Roman"/>
+          <w:color w:val="000000"/>
+          <w:sz w:val="24"/>
+          <w:szCs w:val="20"/>
+          <w:lang w:val="en-US"/>
+        </w:rPr>
+      </w:pPr>
+    </w:p>
+    <w:p>
+      <w:pPr>
+        <w:tabs>
+          <w:tab w:val="left" w:pos="916"/>
+          <w:tab w:val="left" w:pos="1832"/>
+          <w:tab w:val="left" w:pos="2748"/>
+          <w:tab w:val="left" w:pos="3664"/>
+          <w:tab w:val="left" w:pos="4580"/>
+          <w:tab w:val="left" w:pos="5496"/>
+          <w:tab w:val="left" w:pos="6412"/>
+          <w:tab w:val="left" w:pos="7328"/>
+          <w:tab w:val="left" w:pos="8244"/>
+          <w:tab w:val="left" w:pos="9160"/>
+          <w:tab w:val="left" w:pos="10076"/>
+          <w:tab w:val="left" w:pos="10992"/>
+          <w:tab w:val="left" w:pos="11908"/>
+          <w:tab w:val="left" w:pos="12824"/>
+          <w:tab w:val="left" w:pos="13740"/>
+          <w:tab w:val="left" w:pos="14656"/>
+        </w:tabs>
+        <w:spacing w:after="0" w:line="360" w:lineRule="auto"/>
+        <w:rPr>
+          <w:rFonts w:ascii="Times New Roman" w:eastAsia="Times New Roman" w:hAnsi="Times New Roman" w:cs="Times New Roman"/>
+          <w:color w:val="7F7F7F" w:themeColor="text1" w:themeTint="80"/>
+          <w:sz w:val="24"/>
+          <w:szCs w:val="20"/>
+          <w:lang w:val="en-US"/>
+        </w:rPr>
+      </w:pPr>
+      <w:r>
+        <w:rPr>
+          <w:rFonts w:ascii="Times New Roman" w:eastAsia="Times New Roman" w:hAnsi="Times New Roman" w:cs="Times New Roman"/>
+          <w:color w:val="7F7F7F" w:themeColor="text1" w:themeTint="80"/>
+          <w:sz w:val="24"/>
+          <w:szCs w:val="20"/>
+          <w:lang w:val="en-US"/>
+        </w:rPr>
+        <w:t># Classifier powered by L2-Distance method above</w:t>
+      </w:r>
+    </w:p>
+    <w:p>
+      <w:pPr>
+        <w:tabs>
+          <w:tab w:val="left" w:pos="916"/>
+          <w:tab w:val="left" w:pos="1832"/>
+          <w:tab w:val="left" w:pos="2748"/>
+          <w:tab w:val="left" w:pos="3664"/>
+          <w:tab w:val="left" w:pos="4580"/>
+          <w:tab w:val="left" w:pos="5496"/>
+          <w:tab w:val="left" w:pos="6412"/>
+          <w:tab w:val="left" w:pos="7328"/>
+          <w:tab w:val="left" w:pos="8244"/>
+          <w:tab w:val="left" w:pos="9160"/>
+          <w:tab w:val="left" w:pos="10076"/>
+          <w:tab w:val="left" w:pos="10992"/>
+          <w:tab w:val="left" w:pos="11908"/>
+          <w:tab w:val="left" w:pos="12824"/>
+          <w:tab w:val="left" w:pos="13740"/>
+          <w:tab w:val="left" w:pos="14656"/>
+        </w:tabs>
+        <w:spacing w:after="0" w:line="360" w:lineRule="auto"/>
+        <w:rPr>
+          <w:rFonts w:ascii="Times New Roman" w:eastAsia="Times New Roman" w:hAnsi="Times New Roman" w:cs="Times New Roman"/>
+          <w:color w:val="000000"/>
+          <w:sz w:val="24"/>
+          <w:szCs w:val="20"/>
+          <w:lang w:val="en-US"/>
+        </w:rPr>
+      </w:pPr>
+      <w:r>
+        <w:rPr>
+          <w:rFonts w:ascii="Times New Roman" w:eastAsia="Times New Roman" w:hAnsi="Times New Roman" w:cs="Times New Roman"/>
+          <w:color w:val="000000"/>
+          <w:sz w:val="24"/>
+          <w:szCs w:val="20"/>
+          <w:lang w:val="en-US"/>
+        </w:rPr>
+        <w:t xml:space="preserve">def </w:t>
+      </w:r>
+      <w:proofErr w:type="spellStart"/>
+      <w:r>
+        <w:rPr>
+          <w:rFonts w:ascii="Times New Roman" w:eastAsia="Times New Roman" w:hAnsi="Times New Roman" w:cs="Times New Roman"/>
+          <w:color w:val="000000"/>
+          <w:sz w:val="24"/>
+          <w:szCs w:val="20"/>
+          <w:lang w:val="en-US"/>
+        </w:rPr>
+        <w:t>compare_</w:t>
+      </w:r>
+      <w:proofErr w:type="gramStart"/>
+      <w:r>
+        <w:rPr>
+          <w:rFonts w:ascii="Times New Roman" w:eastAsia="Times New Roman" w:hAnsi="Times New Roman" w:cs="Times New Roman"/>
+          <w:color w:val="000000"/>
+          <w:sz w:val="24"/>
+          <w:szCs w:val="20"/>
+          <w:lang w:val="en-US"/>
+        </w:rPr>
+        <w:t>faces</w:t>
+      </w:r>
+      <w:proofErr w:type="spellEnd"/>
+      <w:r>
+        <w:rPr>
+          <w:rFonts w:ascii="Times New Roman" w:eastAsia="Times New Roman" w:hAnsi="Times New Roman" w:cs="Times New Roman"/>
+          <w:color w:val="000000"/>
+          <w:sz w:val="24"/>
+          <w:szCs w:val="20"/>
+          <w:lang w:val="en-US"/>
+        </w:rPr>
+        <w:t>(</w:t>
+      </w:r>
+      <w:proofErr w:type="spellStart"/>
+      <w:proofErr w:type="gramEnd"/>
+      <w:r>
+        <w:rPr>
+          <w:rFonts w:ascii="Times New Roman" w:eastAsia="Times New Roman" w:hAnsi="Times New Roman" w:cs="Times New Roman"/>
+          <w:color w:val="000000"/>
+          <w:sz w:val="24"/>
+          <w:szCs w:val="20"/>
+          <w:lang w:val="en-US"/>
+        </w:rPr>
+        <w:t>known_faces</w:t>
+      </w:r>
+      <w:proofErr w:type="spellEnd"/>
+      <w:r>
+        <w:rPr>
+          <w:rFonts w:ascii="Times New Roman" w:eastAsia="Times New Roman" w:hAnsi="Times New Roman" w:cs="Times New Roman"/>
+          <w:color w:val="000000"/>
+          <w:sz w:val="24"/>
+          <w:szCs w:val="20"/>
+          <w:lang w:val="en-US"/>
+        </w:rPr>
+        <w:t xml:space="preserve">, </w:t>
+      </w:r>
+      <w:proofErr w:type="spellStart"/>
+      <w:r>
+        <w:rPr>
+          <w:rFonts w:ascii="Times New Roman" w:eastAsia="Times New Roman" w:hAnsi="Times New Roman" w:cs="Times New Roman"/>
+          <w:color w:val="000000"/>
+          <w:sz w:val="24"/>
+          <w:szCs w:val="20"/>
+          <w:lang w:val="en-US"/>
+        </w:rPr>
+        <w:t>face_to_check</w:t>
+      </w:r>
+      <w:proofErr w:type="spellEnd"/>
+      <w:r>
+        <w:rPr>
+          <w:rFonts w:ascii="Times New Roman" w:eastAsia="Times New Roman" w:hAnsi="Times New Roman" w:cs="Times New Roman"/>
+          <w:color w:val="000000"/>
+          <w:sz w:val="24"/>
+          <w:szCs w:val="20"/>
+          <w:lang w:val="en-US"/>
+        </w:rPr>
+        <w:t>):</w:t>
+      </w:r>
+    </w:p>
+    <w:p>
+      <w:pPr>
+        <w:tabs>
+          <w:tab w:val="left" w:pos="916"/>
+          <w:tab w:val="left" w:pos="1832"/>
+          <w:tab w:val="left" w:pos="2748"/>
+          <w:tab w:val="left" w:pos="3664"/>
+          <w:tab w:val="left" w:pos="4580"/>
+          <w:tab w:val="left" w:pos="5496"/>
+          <w:tab w:val="left" w:pos="6412"/>
+          <w:tab w:val="left" w:pos="7328"/>
+          <w:tab w:val="left" w:pos="8244"/>
+          <w:tab w:val="left" w:pos="9160"/>
+          <w:tab w:val="left" w:pos="10076"/>
+          <w:tab w:val="left" w:pos="10992"/>
+          <w:tab w:val="left" w:pos="11908"/>
+          <w:tab w:val="left" w:pos="12824"/>
+          <w:tab w:val="left" w:pos="13740"/>
+          <w:tab w:val="left" w:pos="14656"/>
+        </w:tabs>
+        <w:spacing w:after="0" w:line="360" w:lineRule="auto"/>
+        <w:rPr>
+          <w:rFonts w:ascii="Times New Roman" w:eastAsia="Times New Roman" w:hAnsi="Times New Roman" w:cs="Times New Roman"/>
+          <w:color w:val="000000"/>
+          <w:sz w:val="24"/>
+          <w:szCs w:val="20"/>
+          <w:lang w:val="en-US"/>
+        </w:rPr>
+      </w:pPr>
+      <w:r>
+        <w:rPr>
+          <w:rFonts w:ascii="Times New Roman" w:eastAsia="Times New Roman" w:hAnsi="Times New Roman" w:cs="Times New Roman"/>
+          <w:color w:val="000000"/>
+          <w:sz w:val="24"/>
+          <w:szCs w:val="20"/>
+          <w:lang w:val="en-US"/>
+        </w:rPr>
+        <w:t xml:space="preserve">    tolerance=0.6</w:t>
+      </w:r>
+    </w:p>
+    <w:p>
+      <w:pPr>
+        <w:tabs>
+          <w:tab w:val="left" w:pos="916"/>
+          <w:tab w:val="left" w:pos="1832"/>
+          <w:tab w:val="left" w:pos="2748"/>
+          <w:tab w:val="left" w:pos="3664"/>
+          <w:tab w:val="left" w:pos="4580"/>
+          <w:tab w:val="left" w:pos="5496"/>
+          <w:tab w:val="left" w:pos="6412"/>
+          <w:tab w:val="left" w:pos="7328"/>
+          <w:tab w:val="left" w:pos="8244"/>
+          <w:tab w:val="left" w:pos="9160"/>
+          <w:tab w:val="left" w:pos="10076"/>
+          <w:tab w:val="left" w:pos="10992"/>
+          <w:tab w:val="left" w:pos="11908"/>
+          <w:tab w:val="left" w:pos="12824"/>
+          <w:tab w:val="left" w:pos="13740"/>
+          <w:tab w:val="left" w:pos="14656"/>
+        </w:tabs>
+        <w:spacing w:after="0" w:line="360" w:lineRule="auto"/>
+        <w:rPr>
+          <w:rFonts w:ascii="Times New Roman" w:eastAsia="Times New Roman" w:hAnsi="Times New Roman" w:cs="Times New Roman"/>
+          <w:color w:val="000000"/>
+          <w:sz w:val="24"/>
+          <w:szCs w:val="20"/>
+          <w:lang w:val="en-US"/>
+        </w:rPr>
+      </w:pPr>
+      <w:r>
+        <w:rPr>
+          <w:rFonts w:ascii="Times New Roman" w:eastAsia="Times New Roman" w:hAnsi="Times New Roman" w:cs="Times New Roman"/>
+          <w:color w:val="000000"/>
+          <w:sz w:val="24"/>
+          <w:szCs w:val="20"/>
+          <w:lang w:val="en-US"/>
+        </w:rPr>
+        <w:t xml:space="preserve">    </w:t>
+      </w:r>
+      <w:proofErr w:type="spellStart"/>
+      <w:r>
+        <w:rPr>
+          <w:rFonts w:ascii="Times New Roman" w:eastAsia="Times New Roman" w:hAnsi="Times New Roman" w:cs="Times New Roman"/>
+          <w:color w:val="000000"/>
+          <w:sz w:val="24"/>
+          <w:szCs w:val="20"/>
+          <w:lang w:val="en-US"/>
+        </w:rPr>
+        <w:t>ind</w:t>
+      </w:r>
+      <w:proofErr w:type="spellEnd"/>
+      <w:r>
+        <w:rPr>
+          <w:rFonts w:ascii="Times New Roman" w:eastAsia="Times New Roman" w:hAnsi="Times New Roman" w:cs="Times New Roman"/>
+          <w:color w:val="000000"/>
+          <w:sz w:val="24"/>
+          <w:szCs w:val="20"/>
+          <w:lang w:val="en-US"/>
+        </w:rPr>
+        <w:t xml:space="preserve">, length = -1, </w:t>
+      </w:r>
+      <w:proofErr w:type="spellStart"/>
+      <w:r>
+        <w:rPr>
+          <w:rFonts w:ascii="Times New Roman" w:eastAsia="Times New Roman" w:hAnsi="Times New Roman" w:cs="Times New Roman"/>
+          <w:color w:val="000000"/>
+          <w:sz w:val="24"/>
+          <w:szCs w:val="20"/>
+          <w:lang w:val="en-US"/>
+        </w:rPr>
+        <w:t>sys.float_info.max</w:t>
+      </w:r>
+      <w:proofErr w:type="spellEnd"/>
+    </w:p>
+    <w:p>
+      <w:pPr>
+        <w:tabs>
+          <w:tab w:val="left" w:pos="916"/>
+          <w:tab w:val="left" w:pos="1832"/>
+          <w:tab w:val="left" w:pos="2748"/>
+          <w:tab w:val="left" w:pos="3664"/>
+          <w:tab w:val="left" w:pos="4580"/>
+          <w:tab w:val="left" w:pos="5496"/>
+          <w:tab w:val="left" w:pos="6412"/>
+          <w:tab w:val="left" w:pos="7328"/>
+          <w:tab w:val="left" w:pos="8244"/>
+          <w:tab w:val="left" w:pos="9160"/>
+          <w:tab w:val="left" w:pos="10076"/>
+          <w:tab w:val="left" w:pos="10992"/>
+          <w:tab w:val="left" w:pos="11908"/>
+          <w:tab w:val="left" w:pos="12824"/>
+          <w:tab w:val="left" w:pos="13740"/>
+          <w:tab w:val="left" w:pos="14656"/>
+        </w:tabs>
+        <w:spacing w:after="0" w:line="360" w:lineRule="auto"/>
+        <w:rPr>
+          <w:rFonts w:ascii="Times New Roman" w:eastAsia="Times New Roman" w:hAnsi="Times New Roman" w:cs="Times New Roman"/>
+          <w:color w:val="000000"/>
+          <w:sz w:val="24"/>
+          <w:szCs w:val="20"/>
+          <w:lang w:val="en-US"/>
+        </w:rPr>
+      </w:pPr>
+      <w:r>
+        <w:rPr>
+          <w:rFonts w:ascii="Times New Roman" w:eastAsia="Times New Roman" w:hAnsi="Times New Roman" w:cs="Times New Roman"/>
+          <w:color w:val="000000"/>
+          <w:sz w:val="24"/>
+          <w:szCs w:val="20"/>
+          <w:lang w:val="en-US"/>
+        </w:rPr>
+        <w:t xml:space="preserve">    for </w:t>
+      </w:r>
+      <w:proofErr w:type="spellStart"/>
+      <w:r>
+        <w:rPr>
+          <w:rFonts w:ascii="Times New Roman" w:eastAsia="Times New Roman" w:hAnsi="Times New Roman" w:cs="Times New Roman"/>
+          <w:color w:val="000000"/>
+          <w:sz w:val="24"/>
+          <w:szCs w:val="20"/>
+          <w:lang w:val="en-US"/>
+        </w:rPr>
+        <w:t>i</w:t>
+      </w:r>
+      <w:proofErr w:type="spellEnd"/>
+      <w:r>
+        <w:rPr>
+          <w:rFonts w:ascii="Times New Roman" w:eastAsia="Times New Roman" w:hAnsi="Times New Roman" w:cs="Times New Roman"/>
+          <w:color w:val="000000"/>
+          <w:sz w:val="24"/>
+          <w:szCs w:val="20"/>
+          <w:lang w:val="en-US"/>
+        </w:rPr>
+        <w:t xml:space="preserve"> in range(</w:t>
+      </w:r>
+      <w:proofErr w:type="spellStart"/>
+      <w:r>
+        <w:rPr>
+          <w:rFonts w:ascii="Times New Roman" w:eastAsia="Times New Roman" w:hAnsi="Times New Roman" w:cs="Times New Roman"/>
+          <w:color w:val="000000"/>
+          <w:sz w:val="24"/>
+          <w:szCs w:val="20"/>
+          <w:lang w:val="en-US"/>
+        </w:rPr>
+        <w:t>len</w:t>
+      </w:r>
+      <w:proofErr w:type="spellEnd"/>
+      <w:r>
+        <w:rPr>
+          <w:rFonts w:ascii="Times New Roman" w:eastAsia="Times New Roman" w:hAnsi="Times New Roman" w:cs="Times New Roman"/>
+          <w:color w:val="000000"/>
+          <w:sz w:val="24"/>
+          <w:szCs w:val="20"/>
+          <w:lang w:val="en-US"/>
+        </w:rPr>
+        <w:t>(</w:t>
+      </w:r>
+      <w:proofErr w:type="spellStart"/>
+      <w:r>
+        <w:rPr>
+          <w:rFonts w:ascii="Times New Roman" w:eastAsia="Times New Roman" w:hAnsi="Times New Roman" w:cs="Times New Roman"/>
+          <w:color w:val="000000"/>
+          <w:sz w:val="24"/>
+          <w:szCs w:val="20"/>
+          <w:lang w:val="en-US"/>
+        </w:rPr>
+        <w:t>known_faces</w:t>
+      </w:r>
+      <w:proofErr w:type="spellEnd"/>
+      <w:r>
+        <w:rPr>
+          <w:rFonts w:ascii="Times New Roman" w:eastAsia="Times New Roman" w:hAnsi="Times New Roman" w:cs="Times New Roman"/>
+          <w:color w:val="000000"/>
+          <w:sz w:val="24"/>
+          <w:szCs w:val="20"/>
+          <w:lang w:val="en-US"/>
+        </w:rPr>
+        <w:t>)):</w:t>
+      </w:r>
+    </w:p>
+    <w:p>
+      <w:pPr>
+        <w:tabs>
+          <w:tab w:val="left" w:pos="916"/>
+          <w:tab w:val="left" w:pos="1832"/>
+          <w:tab w:val="left" w:pos="2748"/>
+          <w:tab w:val="left" w:pos="3664"/>
+          <w:tab w:val="left" w:pos="4580"/>
+          <w:tab w:val="left" w:pos="5496"/>
+          <w:tab w:val="left" w:pos="6412"/>
+          <w:tab w:val="left" w:pos="7328"/>
+          <w:tab w:val="left" w:pos="8244"/>
+          <w:tab w:val="left" w:pos="9160"/>
+          <w:tab w:val="left" w:pos="10076"/>
+          <w:tab w:val="left" w:pos="10992"/>
+          <w:tab w:val="left" w:pos="11908"/>
+          <w:tab w:val="left" w:pos="12824"/>
+          <w:tab w:val="left" w:pos="13740"/>
+          <w:tab w:val="left" w:pos="14656"/>
+        </w:tabs>
+        <w:spacing w:after="0" w:line="360" w:lineRule="auto"/>
+        <w:rPr>
+          <w:rFonts w:ascii="Times New Roman" w:eastAsia="Times New Roman" w:hAnsi="Times New Roman" w:cs="Times New Roman"/>
+          <w:color w:val="000000"/>
+          <w:sz w:val="24"/>
+          <w:szCs w:val="20"/>
+          <w:lang w:val="en-US"/>
+        </w:rPr>
+      </w:pPr>
+      <w:r>
+        <w:rPr>
+          <w:rFonts w:ascii="Times New Roman" w:eastAsia="Times New Roman" w:hAnsi="Times New Roman" w:cs="Times New Roman"/>
+          <w:color w:val="000000"/>
+          <w:sz w:val="24"/>
+          <w:szCs w:val="20"/>
+          <w:lang w:val="en-US"/>
+        </w:rPr>
+        <w:t xml:space="preserve">        for face in </w:t>
+      </w:r>
+      <w:proofErr w:type="spellStart"/>
+      <w:r>
+        <w:rPr>
+          <w:rFonts w:ascii="Times New Roman" w:eastAsia="Times New Roman" w:hAnsi="Times New Roman" w:cs="Times New Roman"/>
+          <w:color w:val="000000"/>
+          <w:sz w:val="24"/>
+          <w:szCs w:val="20"/>
+          <w:lang w:val="en-US"/>
+        </w:rPr>
+        <w:t>known_faces</w:t>
+      </w:r>
+      <w:proofErr w:type="spellEnd"/>
+      <w:r>
+        <w:rPr>
+          <w:rFonts w:ascii="Times New Roman" w:eastAsia="Times New Roman" w:hAnsi="Times New Roman" w:cs="Times New Roman"/>
+          <w:color w:val="000000"/>
+          <w:sz w:val="24"/>
+          <w:szCs w:val="20"/>
+          <w:lang w:val="en-US"/>
+        </w:rPr>
+        <w:t>[</w:t>
+      </w:r>
+      <w:proofErr w:type="spellStart"/>
+      <w:r>
+        <w:rPr>
+          <w:rFonts w:ascii="Times New Roman" w:eastAsia="Times New Roman" w:hAnsi="Times New Roman" w:cs="Times New Roman"/>
+          <w:color w:val="000000"/>
+          <w:sz w:val="24"/>
+          <w:szCs w:val="20"/>
+          <w:lang w:val="en-US"/>
+        </w:rPr>
+        <w:t>i</w:t>
+      </w:r>
+      <w:proofErr w:type="spellEnd"/>
+      <w:r>
+        <w:rPr>
+          <w:rFonts w:ascii="Times New Roman" w:eastAsia="Times New Roman" w:hAnsi="Times New Roman" w:cs="Times New Roman"/>
+          <w:color w:val="000000"/>
+          <w:sz w:val="24"/>
+          <w:szCs w:val="20"/>
+          <w:lang w:val="en-US"/>
+        </w:rPr>
+        <w:t>]:</w:t>
+      </w:r>
+    </w:p>
+    <w:p>
+      <w:pPr>
+        <w:tabs>
+          <w:tab w:val="left" w:pos="916"/>
+          <w:tab w:val="left" w:pos="1832"/>
+          <w:tab w:val="left" w:pos="2748"/>
+          <w:tab w:val="left" w:pos="3664"/>
+          <w:tab w:val="left" w:pos="4580"/>
+          <w:tab w:val="left" w:pos="5496"/>
+          <w:tab w:val="left" w:pos="6412"/>
+          <w:tab w:val="left" w:pos="7328"/>
+          <w:tab w:val="left" w:pos="8244"/>
+          <w:tab w:val="left" w:pos="9160"/>
+          <w:tab w:val="left" w:pos="10076"/>
+          <w:tab w:val="left" w:pos="10992"/>
+          <w:tab w:val="left" w:pos="11908"/>
+          <w:tab w:val="left" w:pos="12824"/>
+          <w:tab w:val="left" w:pos="13740"/>
+          <w:tab w:val="left" w:pos="14656"/>
+        </w:tabs>
+        <w:spacing w:after="0" w:line="360" w:lineRule="auto"/>
+        <w:rPr>
+          <w:rFonts w:ascii="Times New Roman" w:eastAsia="Times New Roman" w:hAnsi="Times New Roman" w:cs="Times New Roman"/>
+          <w:color w:val="000000"/>
+          <w:sz w:val="24"/>
+          <w:szCs w:val="20"/>
+          <w:lang w:val="en-US"/>
+        </w:rPr>
+      </w:pPr>
+      <w:r>
+        <w:rPr>
+          <w:rFonts w:ascii="Times New Roman" w:eastAsia="Times New Roman" w:hAnsi="Times New Roman" w:cs="Times New Roman"/>
+          <w:color w:val="000000"/>
+          <w:sz w:val="24"/>
+          <w:szCs w:val="20"/>
+          <w:lang w:val="en-US"/>
+        </w:rPr>
+        <w:t xml:space="preserve">            cur = compare_2_</w:t>
+      </w:r>
+      <w:proofErr w:type="gramStart"/>
+      <w:r>
+        <w:rPr>
+          <w:rFonts w:ascii="Times New Roman" w:eastAsia="Times New Roman" w:hAnsi="Times New Roman" w:cs="Times New Roman"/>
+          <w:color w:val="000000"/>
+          <w:sz w:val="24"/>
+          <w:szCs w:val="20"/>
+          <w:lang w:val="en-US"/>
+        </w:rPr>
+        <w:t>faces(</w:t>
+      </w:r>
+      <w:proofErr w:type="gramEnd"/>
+      <w:r>
+        <w:rPr>
+          <w:rFonts w:ascii="Times New Roman" w:eastAsia="Times New Roman" w:hAnsi="Times New Roman" w:cs="Times New Roman"/>
+          <w:color w:val="000000"/>
+          <w:sz w:val="24"/>
+          <w:szCs w:val="20"/>
+          <w:lang w:val="en-US"/>
+        </w:rPr>
+        <w:t xml:space="preserve">face, </w:t>
+      </w:r>
+      <w:proofErr w:type="spellStart"/>
+      <w:r>
+        <w:rPr>
+          <w:rFonts w:ascii="Times New Roman" w:eastAsia="Times New Roman" w:hAnsi="Times New Roman" w:cs="Times New Roman"/>
+          <w:color w:val="000000"/>
+          <w:sz w:val="24"/>
+          <w:szCs w:val="20"/>
+          <w:lang w:val="en-US"/>
+        </w:rPr>
+        <w:t>face_to_check</w:t>
+      </w:r>
+      <w:proofErr w:type="spellEnd"/>
+      <w:r>
+        <w:rPr>
+          <w:rFonts w:ascii="Times New Roman" w:eastAsia="Times New Roman" w:hAnsi="Times New Roman" w:cs="Times New Roman"/>
+          <w:color w:val="000000"/>
+          <w:sz w:val="24"/>
+          <w:szCs w:val="20"/>
+          <w:lang w:val="en-US"/>
+        </w:rPr>
+        <w:t>)</w:t>
+      </w:r>
+    </w:p>
+    <w:p>
+      <w:pPr>
+        <w:tabs>
+          <w:tab w:val="left" w:pos="916"/>
+          <w:tab w:val="left" w:pos="1832"/>
+          <w:tab w:val="left" w:pos="2748"/>
+          <w:tab w:val="left" w:pos="3664"/>
+          <w:tab w:val="left" w:pos="4580"/>
+          <w:tab w:val="left" w:pos="5496"/>
+          <w:tab w:val="left" w:pos="6412"/>
+          <w:tab w:val="left" w:pos="7328"/>
+          <w:tab w:val="left" w:pos="8244"/>
+          <w:tab w:val="left" w:pos="9160"/>
+          <w:tab w:val="left" w:pos="10076"/>
+          <w:tab w:val="left" w:pos="10992"/>
+          <w:tab w:val="left" w:pos="11908"/>
+          <w:tab w:val="left" w:pos="12824"/>
+          <w:tab w:val="left" w:pos="13740"/>
+          <w:tab w:val="left" w:pos="14656"/>
+        </w:tabs>
+        <w:spacing w:after="0" w:line="360" w:lineRule="auto"/>
+        <w:rPr>
+          <w:rFonts w:ascii="Times New Roman" w:eastAsia="Times New Roman" w:hAnsi="Times New Roman" w:cs="Times New Roman"/>
+          <w:color w:val="000000"/>
+          <w:sz w:val="24"/>
+          <w:szCs w:val="20"/>
+          <w:lang w:val="en-US"/>
+        </w:rPr>
+      </w:pPr>
+      <w:r>
+        <w:rPr>
+          <w:rFonts w:ascii="Times New Roman" w:eastAsia="Times New Roman" w:hAnsi="Times New Roman" w:cs="Times New Roman"/>
+          <w:color w:val="000000"/>
+          <w:sz w:val="24"/>
+          <w:szCs w:val="20"/>
+          <w:lang w:val="en-US"/>
+        </w:rPr>
+        <w:t xml:space="preserve">            if (cur &lt; length):</w:t>
+      </w:r>
+    </w:p>
+    <w:p>
+      <w:pPr>
+        <w:tabs>
+          <w:tab w:val="left" w:pos="916"/>
+          <w:tab w:val="left" w:pos="1832"/>
+          <w:tab w:val="left" w:pos="2748"/>
+          <w:tab w:val="left" w:pos="3664"/>
+          <w:tab w:val="left" w:pos="4580"/>
+          <w:tab w:val="left" w:pos="5496"/>
+          <w:tab w:val="left" w:pos="6412"/>
+          <w:tab w:val="left" w:pos="7328"/>
+          <w:tab w:val="left" w:pos="8244"/>
+          <w:tab w:val="left" w:pos="9160"/>
+          <w:tab w:val="left" w:pos="10076"/>
+          <w:tab w:val="left" w:pos="10992"/>
+          <w:tab w:val="left" w:pos="11908"/>
+          <w:tab w:val="left" w:pos="12824"/>
+          <w:tab w:val="left" w:pos="13740"/>
+          <w:tab w:val="left" w:pos="14656"/>
+        </w:tabs>
+        <w:spacing w:after="0" w:line="360" w:lineRule="auto"/>
+        <w:rPr>
+          <w:rFonts w:ascii="Times New Roman" w:eastAsia="Times New Roman" w:hAnsi="Times New Roman" w:cs="Times New Roman"/>
+          <w:color w:val="000000"/>
+          <w:sz w:val="24"/>
+          <w:szCs w:val="20"/>
+          <w:lang w:val="en-US"/>
+        </w:rPr>
+      </w:pPr>
+      <w:r>
+        <w:rPr>
+          <w:rFonts w:ascii="Times New Roman" w:eastAsia="Times New Roman" w:hAnsi="Times New Roman" w:cs="Times New Roman"/>
+          <w:color w:val="000000"/>
+          <w:sz w:val="24"/>
+          <w:szCs w:val="20"/>
+          <w:lang w:val="en-US"/>
+        </w:rPr>
+        <w:t xml:space="preserve">                length = cur</w:t>
+      </w:r>
+    </w:p>
+    <w:p>
+      <w:pPr>
+        <w:tabs>
+          <w:tab w:val="left" w:pos="916"/>
+          <w:tab w:val="left" w:pos="1832"/>
+          <w:tab w:val="left" w:pos="2748"/>
+          <w:tab w:val="left" w:pos="3664"/>
+          <w:tab w:val="left" w:pos="4580"/>
+          <w:tab w:val="left" w:pos="5496"/>
+          <w:tab w:val="left" w:pos="6412"/>
+          <w:tab w:val="left" w:pos="7328"/>
+          <w:tab w:val="left" w:pos="8244"/>
+          <w:tab w:val="left" w:pos="9160"/>
+          <w:tab w:val="left" w:pos="10076"/>
+          <w:tab w:val="left" w:pos="10992"/>
+          <w:tab w:val="left" w:pos="11908"/>
+          <w:tab w:val="left" w:pos="12824"/>
+          <w:tab w:val="left" w:pos="13740"/>
+          <w:tab w:val="left" w:pos="14656"/>
+        </w:tabs>
+        <w:spacing w:after="0" w:line="360" w:lineRule="auto"/>
+        <w:rPr>
+          <w:rFonts w:ascii="Times New Roman" w:eastAsia="Times New Roman" w:hAnsi="Times New Roman" w:cs="Times New Roman"/>
+          <w:color w:val="000000"/>
+          <w:sz w:val="24"/>
+          <w:szCs w:val="20"/>
+          <w:lang w:val="en-US"/>
+        </w:rPr>
+      </w:pPr>
+      <w:r>
+        <w:rPr>
+          <w:rFonts w:ascii="Times New Roman" w:eastAsia="Times New Roman" w:hAnsi="Times New Roman" w:cs="Times New Roman"/>
+          <w:color w:val="000000"/>
+          <w:sz w:val="24"/>
+          <w:szCs w:val="20"/>
+          <w:lang w:val="en-US"/>
+        </w:rPr>
+        <w:t xml:space="preserve">                </w:t>
+      </w:r>
+      <w:proofErr w:type="spellStart"/>
+      <w:r>
+        <w:rPr>
+          <w:rFonts w:ascii="Times New Roman" w:eastAsia="Times New Roman" w:hAnsi="Times New Roman" w:cs="Times New Roman"/>
+          <w:color w:val="000000"/>
+          <w:sz w:val="24"/>
+          <w:szCs w:val="20"/>
+          <w:lang w:val="en-US"/>
+        </w:rPr>
+        <w:t>ind</w:t>
+      </w:r>
+      <w:proofErr w:type="spellEnd"/>
+      <w:r>
+        <w:rPr>
+          <w:rFonts w:ascii="Times New Roman" w:eastAsia="Times New Roman" w:hAnsi="Times New Roman" w:cs="Times New Roman"/>
+          <w:color w:val="000000"/>
+          <w:sz w:val="24"/>
+          <w:szCs w:val="20"/>
+          <w:lang w:val="en-US"/>
+        </w:rPr>
+        <w:t xml:space="preserve"> = </w:t>
+      </w:r>
+      <w:proofErr w:type="spellStart"/>
+      <w:r>
+        <w:rPr>
+          <w:rFonts w:ascii="Times New Roman" w:eastAsia="Times New Roman" w:hAnsi="Times New Roman" w:cs="Times New Roman"/>
+          <w:color w:val="000000"/>
+          <w:sz w:val="24"/>
+          <w:szCs w:val="20"/>
+          <w:lang w:val="en-US"/>
+        </w:rPr>
+        <w:t>i</w:t>
+      </w:r>
+      <w:proofErr w:type="spellEnd"/>
+    </w:p>
+    <w:p>
+      <w:pPr>
+        <w:tabs>
+          <w:tab w:val="left" w:pos="916"/>
+          <w:tab w:val="left" w:pos="1832"/>
+          <w:tab w:val="left" w:pos="2748"/>
+          <w:tab w:val="left" w:pos="3664"/>
+          <w:tab w:val="left" w:pos="4580"/>
+          <w:tab w:val="left" w:pos="5496"/>
+          <w:tab w:val="left" w:pos="6412"/>
+          <w:tab w:val="left" w:pos="7328"/>
+          <w:tab w:val="left" w:pos="8244"/>
+          <w:tab w:val="left" w:pos="9160"/>
+          <w:tab w:val="left" w:pos="10076"/>
+          <w:tab w:val="left" w:pos="10992"/>
+          <w:tab w:val="left" w:pos="11908"/>
+          <w:tab w:val="left" w:pos="12824"/>
+          <w:tab w:val="left" w:pos="13740"/>
+          <w:tab w:val="left" w:pos="14656"/>
+        </w:tabs>
+        <w:spacing w:after="0" w:line="360" w:lineRule="auto"/>
+        <w:rPr>
+          <w:rFonts w:ascii="Times New Roman" w:eastAsia="Times New Roman" w:hAnsi="Times New Roman" w:cs="Times New Roman"/>
+          <w:color w:val="000000"/>
+          <w:sz w:val="24"/>
+          <w:szCs w:val="20"/>
+          <w:lang w:val="en-US"/>
+        </w:rPr>
+      </w:pPr>
+      <w:r>
+        <w:rPr>
+          <w:rFonts w:ascii="Times New Roman" w:eastAsia="Times New Roman" w:hAnsi="Times New Roman" w:cs="Times New Roman"/>
+          <w:color w:val="000000"/>
+          <w:sz w:val="24"/>
+          <w:szCs w:val="20"/>
+          <w:lang w:val="en-US"/>
+        </w:rPr>
+        <w:t xml:space="preserve">    if (length &lt;= tolerance):</w:t>
+      </w:r>
+    </w:p>
+    <w:p>
+      <w:pPr>
+        <w:tabs>
+          <w:tab w:val="left" w:pos="916"/>
+          <w:tab w:val="left" w:pos="1832"/>
+          <w:tab w:val="left" w:pos="2748"/>
+          <w:tab w:val="left" w:pos="3664"/>
+          <w:tab w:val="left" w:pos="4580"/>
+          <w:tab w:val="left" w:pos="5496"/>
+          <w:tab w:val="left" w:pos="6412"/>
+          <w:tab w:val="left" w:pos="7328"/>
+          <w:tab w:val="left" w:pos="8244"/>
+          <w:tab w:val="left" w:pos="9160"/>
+          <w:tab w:val="left" w:pos="10076"/>
+          <w:tab w:val="left" w:pos="10992"/>
+          <w:tab w:val="left" w:pos="11908"/>
+          <w:tab w:val="left" w:pos="12824"/>
+          <w:tab w:val="left" w:pos="13740"/>
+          <w:tab w:val="left" w:pos="14656"/>
+        </w:tabs>
+        <w:spacing w:after="0" w:line="360" w:lineRule="auto"/>
+        <w:rPr>
+          <w:rFonts w:ascii="Times New Roman" w:eastAsia="Times New Roman" w:hAnsi="Times New Roman" w:cs="Times New Roman"/>
+          <w:color w:val="000000"/>
+          <w:sz w:val="24"/>
+          <w:szCs w:val="20"/>
+          <w:lang w:val="en-US"/>
+        </w:rPr>
+      </w:pPr>
+      <w:r>
+        <w:rPr>
+          <w:rFonts w:ascii="Times New Roman" w:eastAsia="Times New Roman" w:hAnsi="Times New Roman" w:cs="Times New Roman"/>
+          <w:color w:val="000000"/>
+          <w:sz w:val="24"/>
+          <w:szCs w:val="20"/>
+          <w:lang w:val="en-US"/>
+        </w:rPr>
+        <w:t xml:space="preserve">        return </w:t>
+      </w:r>
+      <w:proofErr w:type="spellStart"/>
+      <w:r>
+        <w:rPr>
+          <w:rFonts w:ascii="Times New Roman" w:eastAsia="Times New Roman" w:hAnsi="Times New Roman" w:cs="Times New Roman"/>
+          <w:color w:val="000000"/>
+          <w:sz w:val="24"/>
+          <w:szCs w:val="20"/>
+          <w:lang w:val="en-US"/>
+        </w:rPr>
+        <w:t>ind</w:t>
+      </w:r>
+      <w:proofErr w:type="spellEnd"/>
+    </w:p>
+    <w:p>
+      <w:pPr>
+        <w:tabs>
+          <w:tab w:val="left" w:pos="916"/>
+          <w:tab w:val="left" w:pos="1832"/>
+          <w:tab w:val="left" w:pos="2748"/>
+          <w:tab w:val="left" w:pos="3664"/>
+          <w:tab w:val="left" w:pos="4580"/>
+          <w:tab w:val="left" w:pos="5496"/>
+          <w:tab w:val="left" w:pos="6412"/>
+          <w:tab w:val="left" w:pos="7328"/>
+          <w:tab w:val="left" w:pos="8244"/>
+          <w:tab w:val="left" w:pos="9160"/>
+          <w:tab w:val="left" w:pos="10076"/>
+          <w:tab w:val="left" w:pos="10992"/>
+          <w:tab w:val="left" w:pos="11908"/>
+          <w:tab w:val="left" w:pos="12824"/>
+          <w:tab w:val="left" w:pos="13740"/>
+          <w:tab w:val="left" w:pos="14656"/>
+        </w:tabs>
+        <w:spacing w:after="0" w:line="360" w:lineRule="auto"/>
+        <w:rPr>
+          <w:rFonts w:ascii="Times New Roman" w:eastAsia="Times New Roman" w:hAnsi="Times New Roman" w:cs="Times New Roman"/>
+          <w:color w:val="000000"/>
+          <w:sz w:val="24"/>
+          <w:szCs w:val="20"/>
+          <w:lang w:val="en-US"/>
+        </w:rPr>
+      </w:pPr>
+      <w:r>
+        <w:rPr>
+          <w:rFonts w:ascii="Times New Roman" w:eastAsia="Times New Roman" w:hAnsi="Times New Roman" w:cs="Times New Roman"/>
+          <w:color w:val="000000"/>
+          <w:sz w:val="24"/>
+          <w:szCs w:val="20"/>
+          <w:lang w:val="en-US"/>
+        </w:rPr>
+        <w:t xml:space="preserve">    else:</w:t>
+      </w:r>
+    </w:p>
+    <w:p>
+      <w:pPr>
+        <w:tabs>
+          <w:tab w:val="left" w:pos="916"/>
+          <w:tab w:val="left" w:pos="1832"/>
+          <w:tab w:val="left" w:pos="2748"/>
+          <w:tab w:val="left" w:pos="3664"/>
+          <w:tab w:val="left" w:pos="4580"/>
+          <w:tab w:val="left" w:pos="5496"/>
+          <w:tab w:val="left" w:pos="6412"/>
+          <w:tab w:val="left" w:pos="7328"/>
+          <w:tab w:val="left" w:pos="8244"/>
+          <w:tab w:val="left" w:pos="9160"/>
+          <w:tab w:val="left" w:pos="10076"/>
+          <w:tab w:val="left" w:pos="10992"/>
+          <w:tab w:val="left" w:pos="11908"/>
+          <w:tab w:val="left" w:pos="12824"/>
+          <w:tab w:val="left" w:pos="13740"/>
+          <w:tab w:val="left" w:pos="14656"/>
+        </w:tabs>
+        <w:spacing w:after="0" w:line="360" w:lineRule="auto"/>
+        <w:rPr>
+          <w:rFonts w:ascii="Times New Roman" w:eastAsia="Times New Roman" w:hAnsi="Times New Roman" w:cs="Times New Roman"/>
+          <w:color w:val="000000"/>
+          <w:sz w:val="24"/>
+          <w:szCs w:val="20"/>
+          <w:lang w:val="en-US"/>
+        </w:rPr>
+      </w:pPr>
+      <w:r>
+        <w:rPr>
+          <w:rFonts w:ascii="Times New Roman" w:eastAsia="Times New Roman" w:hAnsi="Times New Roman" w:cs="Times New Roman"/>
+          <w:color w:val="000000"/>
+          <w:sz w:val="24"/>
+          <w:szCs w:val="20"/>
+          <w:lang w:val="en-US"/>
+        </w:rPr>
+        <w:t xml:space="preserve">        return -1</w:t>
+      </w:r>
+    </w:p>
+    <w:p>
+      <w:pPr>
+        <w:tabs>
+          <w:tab w:val="left" w:pos="916"/>
+          <w:tab w:val="left" w:pos="1832"/>
+          <w:tab w:val="left" w:pos="2748"/>
+          <w:tab w:val="left" w:pos="3664"/>
+          <w:tab w:val="left" w:pos="4580"/>
+          <w:tab w:val="left" w:pos="5496"/>
+          <w:tab w:val="left" w:pos="6412"/>
+          <w:tab w:val="left" w:pos="7328"/>
+          <w:tab w:val="left" w:pos="8244"/>
+          <w:tab w:val="left" w:pos="9160"/>
+          <w:tab w:val="left" w:pos="10076"/>
+          <w:tab w:val="left" w:pos="10992"/>
+          <w:tab w:val="left" w:pos="11908"/>
+          <w:tab w:val="left" w:pos="12824"/>
+          <w:tab w:val="left" w:pos="13740"/>
+          <w:tab w:val="left" w:pos="14656"/>
+        </w:tabs>
+        <w:spacing w:after="0" w:line="360" w:lineRule="auto"/>
+        <w:rPr>
+          <w:rFonts w:ascii="Times New Roman" w:eastAsia="Times New Roman" w:hAnsi="Times New Roman" w:cs="Times New Roman"/>
+          <w:color w:val="000000"/>
+          <w:sz w:val="24"/>
+          <w:szCs w:val="20"/>
+          <w:lang w:val="en-US"/>
+        </w:rPr>
+      </w:pPr>
+    </w:p>
+    <w:p>
+      <w:pPr>
+        <w:tabs>
+          <w:tab w:val="left" w:pos="916"/>
+          <w:tab w:val="left" w:pos="1832"/>
+          <w:tab w:val="left" w:pos="2748"/>
+          <w:tab w:val="left" w:pos="3664"/>
+          <w:tab w:val="left" w:pos="4580"/>
+          <w:tab w:val="left" w:pos="5496"/>
+          <w:tab w:val="left" w:pos="6412"/>
+          <w:tab w:val="left" w:pos="7328"/>
+          <w:tab w:val="left" w:pos="8244"/>
+          <w:tab w:val="left" w:pos="9160"/>
+          <w:tab w:val="left" w:pos="10076"/>
+          <w:tab w:val="left" w:pos="10992"/>
+          <w:tab w:val="left" w:pos="11908"/>
+          <w:tab w:val="left" w:pos="12824"/>
+          <w:tab w:val="left" w:pos="13740"/>
+          <w:tab w:val="left" w:pos="14656"/>
+        </w:tabs>
+        <w:spacing w:after="0" w:line="360" w:lineRule="auto"/>
+        <w:rPr>
+          <w:rFonts w:ascii="Times New Roman" w:eastAsia="Times New Roman" w:hAnsi="Times New Roman" w:cs="Times New Roman"/>
+          <w:color w:val="7F7F7F" w:themeColor="text1" w:themeTint="80"/>
+          <w:sz w:val="24"/>
+          <w:szCs w:val="20"/>
+          <w:lang w:val="en-US"/>
+        </w:rPr>
+      </w:pPr>
+      <w:r>
+        <w:rPr>
+          <w:rFonts w:ascii="Times New Roman" w:eastAsia="Times New Roman" w:hAnsi="Times New Roman" w:cs="Times New Roman"/>
+          <w:color w:val="7F7F7F" w:themeColor="text1" w:themeTint="80"/>
+          <w:sz w:val="24"/>
+          <w:szCs w:val="20"/>
+          <w:lang w:val="en-US"/>
+        </w:rPr>
+        <w:t># Marks drawing</w:t>
+      </w:r>
+    </w:p>
+    <w:p>
+      <w:pPr>
+        <w:tabs>
+          <w:tab w:val="left" w:pos="916"/>
+          <w:tab w:val="left" w:pos="1832"/>
+          <w:tab w:val="left" w:pos="2748"/>
+          <w:tab w:val="left" w:pos="3664"/>
+          <w:tab w:val="left" w:pos="4580"/>
+          <w:tab w:val="left" w:pos="5496"/>
+          <w:tab w:val="left" w:pos="6412"/>
+          <w:tab w:val="left" w:pos="7328"/>
+          <w:tab w:val="left" w:pos="8244"/>
+          <w:tab w:val="left" w:pos="9160"/>
+          <w:tab w:val="left" w:pos="10076"/>
+          <w:tab w:val="left" w:pos="10992"/>
+          <w:tab w:val="left" w:pos="11908"/>
+          <w:tab w:val="left" w:pos="12824"/>
+          <w:tab w:val="left" w:pos="13740"/>
+          <w:tab w:val="left" w:pos="14656"/>
+        </w:tabs>
+        <w:spacing w:after="0" w:line="360" w:lineRule="auto"/>
+        <w:rPr>
+          <w:rFonts w:ascii="Times New Roman" w:eastAsia="Times New Roman" w:hAnsi="Times New Roman" w:cs="Times New Roman"/>
+          <w:color w:val="000000"/>
+          <w:sz w:val="24"/>
+          <w:szCs w:val="20"/>
+          <w:lang w:val="en-US"/>
+        </w:rPr>
+      </w:pPr>
+      <w:r>
+        <w:rPr>
+          <w:rFonts w:ascii="Times New Roman" w:eastAsia="Times New Roman" w:hAnsi="Times New Roman" w:cs="Times New Roman"/>
+          <w:color w:val="000000"/>
+          <w:sz w:val="24"/>
+          <w:szCs w:val="20"/>
+          <w:lang w:val="en-US"/>
+        </w:rPr>
+        <w:t xml:space="preserve">def </w:t>
+      </w:r>
+      <w:proofErr w:type="spellStart"/>
+      <w:r>
+        <w:rPr>
+          <w:rFonts w:ascii="Times New Roman" w:eastAsia="Times New Roman" w:hAnsi="Times New Roman" w:cs="Times New Roman"/>
+          <w:color w:val="000000"/>
+          <w:sz w:val="24"/>
+          <w:szCs w:val="20"/>
+          <w:lang w:val="en-US"/>
+        </w:rPr>
+        <w:t>draw_</w:t>
+      </w:r>
+      <w:proofErr w:type="gramStart"/>
+      <w:r>
+        <w:rPr>
+          <w:rFonts w:ascii="Times New Roman" w:eastAsia="Times New Roman" w:hAnsi="Times New Roman" w:cs="Times New Roman"/>
+          <w:color w:val="000000"/>
+          <w:sz w:val="24"/>
+          <w:szCs w:val="20"/>
+          <w:lang w:val="en-US"/>
+        </w:rPr>
+        <w:t>marks</w:t>
+      </w:r>
+      <w:proofErr w:type="spellEnd"/>
+      <w:r>
+        <w:rPr>
+          <w:rFonts w:ascii="Times New Roman" w:eastAsia="Times New Roman" w:hAnsi="Times New Roman" w:cs="Times New Roman"/>
+          <w:color w:val="000000"/>
+          <w:sz w:val="24"/>
+          <w:szCs w:val="20"/>
+          <w:lang w:val="en-US"/>
+        </w:rPr>
+        <w:t>(</w:t>
+      </w:r>
+      <w:proofErr w:type="gramEnd"/>
+      <w:r>
+        <w:rPr>
+          <w:rFonts w:ascii="Times New Roman" w:eastAsia="Times New Roman" w:hAnsi="Times New Roman" w:cs="Times New Roman"/>
+          <w:color w:val="000000"/>
+          <w:sz w:val="24"/>
+          <w:szCs w:val="20"/>
+          <w:lang w:val="en-US"/>
+        </w:rPr>
+        <w:t>image, marks, color=(0, 255, 0)):</w:t>
+      </w:r>
+    </w:p>
+    <w:p>
+      <w:pPr>
+        <w:tabs>
+          <w:tab w:val="left" w:pos="916"/>
+          <w:tab w:val="left" w:pos="1832"/>
+          <w:tab w:val="left" w:pos="2748"/>
+          <w:tab w:val="left" w:pos="3664"/>
+          <w:tab w:val="left" w:pos="4580"/>
+          <w:tab w:val="left" w:pos="5496"/>
+          <w:tab w:val="left" w:pos="6412"/>
+          <w:tab w:val="left" w:pos="7328"/>
+          <w:tab w:val="left" w:pos="8244"/>
+          <w:tab w:val="left" w:pos="9160"/>
+          <w:tab w:val="left" w:pos="10076"/>
+          <w:tab w:val="left" w:pos="10992"/>
+          <w:tab w:val="left" w:pos="11908"/>
+          <w:tab w:val="left" w:pos="12824"/>
+          <w:tab w:val="left" w:pos="13740"/>
+          <w:tab w:val="left" w:pos="14656"/>
+        </w:tabs>
+        <w:spacing w:after="0" w:line="360" w:lineRule="auto"/>
+        <w:rPr>
+          <w:rFonts w:ascii="Times New Roman" w:eastAsia="Times New Roman" w:hAnsi="Times New Roman" w:cs="Times New Roman"/>
+          <w:color w:val="000000"/>
+          <w:sz w:val="24"/>
+          <w:szCs w:val="20"/>
+          <w:lang w:val="en-US"/>
+        </w:rPr>
+      </w:pPr>
+      <w:r>
+        <w:rPr>
+          <w:rFonts w:ascii="Times New Roman" w:eastAsia="Times New Roman" w:hAnsi="Times New Roman" w:cs="Times New Roman"/>
+          <w:color w:val="000000"/>
+          <w:sz w:val="24"/>
+          <w:szCs w:val="20"/>
+          <w:lang w:val="en-US"/>
+        </w:rPr>
+        <w:t xml:space="preserve">        """Draw mark points on image"""</w:t>
+      </w:r>
+    </w:p>
+    <w:p>
+      <w:pPr>
+        <w:tabs>
+          <w:tab w:val="left" w:pos="916"/>
+          <w:tab w:val="left" w:pos="1832"/>
+          <w:tab w:val="left" w:pos="2748"/>
+          <w:tab w:val="left" w:pos="3664"/>
+          <w:tab w:val="left" w:pos="4580"/>
+          <w:tab w:val="left" w:pos="5496"/>
+          <w:tab w:val="left" w:pos="6412"/>
+          <w:tab w:val="left" w:pos="7328"/>
+          <w:tab w:val="left" w:pos="8244"/>
+          <w:tab w:val="left" w:pos="9160"/>
+          <w:tab w:val="left" w:pos="10076"/>
+          <w:tab w:val="left" w:pos="10992"/>
+          <w:tab w:val="left" w:pos="11908"/>
+          <w:tab w:val="left" w:pos="12824"/>
+          <w:tab w:val="left" w:pos="13740"/>
+          <w:tab w:val="left" w:pos="14656"/>
+        </w:tabs>
+        <w:spacing w:after="0" w:line="360" w:lineRule="auto"/>
+        <w:rPr>
+          <w:rFonts w:ascii="Times New Roman" w:eastAsia="Times New Roman" w:hAnsi="Times New Roman" w:cs="Times New Roman"/>
+          <w:color w:val="000000"/>
+          <w:sz w:val="24"/>
+          <w:szCs w:val="20"/>
+          <w:lang w:val="en-US"/>
+        </w:rPr>
+      </w:pPr>
+      <w:r>
+        <w:rPr>
+          <w:rFonts w:ascii="Times New Roman" w:eastAsia="Times New Roman" w:hAnsi="Times New Roman" w:cs="Times New Roman"/>
+          <w:color w:val="000000"/>
+          <w:sz w:val="24"/>
+          <w:szCs w:val="20"/>
+          <w:lang w:val="en-US"/>
+        </w:rPr>
+        <w:t xml:space="preserve">        for mark in marks:</w:t>
+      </w:r>
+    </w:p>
+    <w:p>
+      <w:pPr>
+        <w:tabs>
+          <w:tab w:val="left" w:pos="916"/>
+          <w:tab w:val="left" w:pos="1832"/>
+          <w:tab w:val="left" w:pos="2748"/>
+          <w:tab w:val="left" w:pos="3664"/>
+          <w:tab w:val="left" w:pos="4580"/>
+          <w:tab w:val="left" w:pos="5496"/>
+          <w:tab w:val="left" w:pos="6412"/>
+          <w:tab w:val="left" w:pos="7328"/>
+          <w:tab w:val="left" w:pos="8244"/>
+          <w:tab w:val="left" w:pos="9160"/>
+          <w:tab w:val="left" w:pos="10076"/>
+          <w:tab w:val="left" w:pos="10992"/>
+          <w:tab w:val="left" w:pos="11908"/>
+          <w:tab w:val="left" w:pos="12824"/>
+          <w:tab w:val="left" w:pos="13740"/>
+          <w:tab w:val="left" w:pos="14656"/>
+        </w:tabs>
+        <w:spacing w:after="0" w:line="360" w:lineRule="auto"/>
+        <w:rPr>
+          <w:rFonts w:ascii="Times New Roman" w:eastAsia="Times New Roman" w:hAnsi="Times New Roman" w:cs="Times New Roman"/>
+          <w:color w:val="000000"/>
+          <w:sz w:val="24"/>
+          <w:szCs w:val="20"/>
+          <w:lang w:val="en-US"/>
+        </w:rPr>
+      </w:pPr>
+      <w:r>
+        <w:rPr>
+          <w:rFonts w:ascii="Times New Roman" w:eastAsia="Times New Roman" w:hAnsi="Times New Roman" w:cs="Times New Roman"/>
+          <w:color w:val="000000"/>
+          <w:sz w:val="24"/>
+          <w:szCs w:val="20"/>
+          <w:lang w:val="en-US"/>
+        </w:rPr>
+        <w:t xml:space="preserve">            cv2.circle(image, (int(</w:t>
+      </w:r>
+      <w:proofErr w:type="spellStart"/>
+      <w:r>
+        <w:rPr>
+          <w:rFonts w:ascii="Times New Roman" w:eastAsia="Times New Roman" w:hAnsi="Times New Roman" w:cs="Times New Roman"/>
+          <w:color w:val="000000"/>
+          <w:sz w:val="24"/>
+          <w:szCs w:val="20"/>
+          <w:lang w:val="en-US"/>
+        </w:rPr>
+        <w:t>mark.x</w:t>
+      </w:r>
+      <w:proofErr w:type="spellEnd"/>
+      <w:r>
+        <w:rPr>
+          <w:rFonts w:ascii="Times New Roman" w:eastAsia="Times New Roman" w:hAnsi="Times New Roman" w:cs="Times New Roman"/>
+          <w:color w:val="000000"/>
+          <w:sz w:val="24"/>
+          <w:szCs w:val="20"/>
+          <w:lang w:val="en-US"/>
+        </w:rPr>
+        <w:t xml:space="preserve">), </w:t>
+      </w:r>
+      <w:proofErr w:type="gramStart"/>
+      <w:r>
+        <w:rPr>
+          <w:rFonts w:ascii="Times New Roman" w:eastAsia="Times New Roman" w:hAnsi="Times New Roman" w:cs="Times New Roman"/>
+          <w:color w:val="000000"/>
+          <w:sz w:val="24"/>
+          <w:szCs w:val="20"/>
+          <w:lang w:val="en-US"/>
+        </w:rPr>
+        <w:t>int(</w:t>
+      </w:r>
+      <w:proofErr w:type="gramEnd"/>
+    </w:p>
+    <w:p>
+      <w:pPr>
+        <w:tabs>
+          <w:tab w:val="left" w:pos="916"/>
+          <w:tab w:val="left" w:pos="1832"/>
+          <w:tab w:val="left" w:pos="2748"/>
+          <w:tab w:val="left" w:pos="3664"/>
+          <w:tab w:val="left" w:pos="4580"/>
+          <w:tab w:val="left" w:pos="5496"/>
+          <w:tab w:val="left" w:pos="6412"/>
+          <w:tab w:val="left" w:pos="7328"/>
+          <w:tab w:val="left" w:pos="8244"/>
+          <w:tab w:val="left" w:pos="9160"/>
+          <w:tab w:val="left" w:pos="10076"/>
+          <w:tab w:val="left" w:pos="10992"/>
+          <w:tab w:val="left" w:pos="11908"/>
+          <w:tab w:val="left" w:pos="12824"/>
+          <w:tab w:val="left" w:pos="13740"/>
+          <w:tab w:val="left" w:pos="14656"/>
+        </w:tabs>
+        <w:spacing w:after="0" w:line="360" w:lineRule="auto"/>
+        <w:rPr>
+          <w:rFonts w:ascii="Times New Roman" w:eastAsia="Times New Roman" w:hAnsi="Times New Roman" w:cs="Times New Roman"/>
+          <w:color w:val="000000"/>
+          <w:sz w:val="24"/>
+          <w:szCs w:val="20"/>
+          <w:lang w:val="en-US"/>
+        </w:rPr>
+      </w:pPr>
+      <w:r>
+        <w:rPr>
+          <w:rFonts w:ascii="Times New Roman" w:eastAsia="Times New Roman" w:hAnsi="Times New Roman" w:cs="Times New Roman"/>
+          <w:color w:val="000000"/>
+          <w:sz w:val="24"/>
+          <w:szCs w:val="20"/>
+          <w:lang w:val="en-US"/>
+        </w:rPr>
+        <w:t xml:space="preserve">                </w:t>
+      </w:r>
+      <w:proofErr w:type="spellStart"/>
+      <w:proofErr w:type="gramStart"/>
+      <w:r>
+        <w:rPr>
+          <w:rFonts w:ascii="Times New Roman" w:eastAsia="Times New Roman" w:hAnsi="Times New Roman" w:cs="Times New Roman"/>
+          <w:color w:val="000000"/>
+          <w:sz w:val="24"/>
+          <w:szCs w:val="20"/>
+          <w:lang w:val="en-US"/>
+        </w:rPr>
+        <w:t>mark.y</w:t>
+      </w:r>
+      <w:proofErr w:type="spellEnd"/>
+      <w:proofErr w:type="gramEnd"/>
+      <w:r>
+        <w:rPr>
+          <w:rFonts w:ascii="Times New Roman" w:eastAsia="Times New Roman" w:hAnsi="Times New Roman" w:cs="Times New Roman"/>
+          <w:color w:val="000000"/>
+          <w:sz w:val="24"/>
+          <w:szCs w:val="20"/>
+          <w:lang w:val="en-US"/>
+        </w:rPr>
+        <w:t>)), 1, color, -1, cv2.LINE_AA)</w:t>
+      </w:r>
+    </w:p>
+    <w:p>
+      <w:pPr>
+        <w:tabs>
+          <w:tab w:val="left" w:pos="916"/>
+          <w:tab w:val="left" w:pos="1832"/>
+          <w:tab w:val="left" w:pos="2748"/>
+          <w:tab w:val="left" w:pos="3664"/>
+          <w:tab w:val="left" w:pos="4580"/>
+          <w:tab w:val="left" w:pos="5496"/>
+          <w:tab w:val="left" w:pos="6412"/>
+          <w:tab w:val="left" w:pos="7328"/>
+          <w:tab w:val="left" w:pos="8244"/>
+          <w:tab w:val="left" w:pos="9160"/>
+          <w:tab w:val="left" w:pos="10076"/>
+          <w:tab w:val="left" w:pos="10992"/>
+          <w:tab w:val="left" w:pos="11908"/>
+          <w:tab w:val="left" w:pos="12824"/>
+          <w:tab w:val="left" w:pos="13740"/>
+          <w:tab w:val="left" w:pos="14656"/>
+        </w:tabs>
+        <w:spacing w:after="0" w:line="360" w:lineRule="auto"/>
+        <w:rPr>
+          <w:rFonts w:ascii="Times New Roman" w:eastAsia="Times New Roman" w:hAnsi="Times New Roman" w:cs="Times New Roman"/>
+          <w:color w:val="000000"/>
+          <w:sz w:val="24"/>
+          <w:szCs w:val="20"/>
+          <w:lang w:val="en-US"/>
+        </w:rPr>
+      </w:pPr>
+    </w:p>
+    <w:p>
+      <w:pPr>
+        <w:rPr>
+          <w:rFonts w:ascii="Times New Roman" w:eastAsia="Times New Roman" w:hAnsi="Times New Roman" w:cs="Times New Roman"/>
+          <w:color w:val="7F7F7F" w:themeColor="text1" w:themeTint="80"/>
+          <w:sz w:val="24"/>
+          <w:szCs w:val="20"/>
+          <w:lang w:val="en-US"/>
+        </w:rPr>
+      </w:pPr>
+      <w:r>
+        <w:rPr>
+          <w:rFonts w:ascii="Times New Roman" w:eastAsia="Times New Roman" w:hAnsi="Times New Roman" w:cs="Times New Roman"/>
+          <w:color w:val="7F7F7F" w:themeColor="text1" w:themeTint="80"/>
+          <w:sz w:val="24"/>
+          <w:szCs w:val="20"/>
+          <w:lang w:val="en-US"/>
+        </w:rPr>
+        <w:t xml:space="preserve"># Get </w:t>
+      </w:r>
+      <w:proofErr w:type="spellStart"/>
+      <w:r>
+        <w:rPr>
+          <w:rFonts w:ascii="Times New Roman" w:eastAsia="Times New Roman" w:hAnsi="Times New Roman" w:cs="Times New Roman"/>
+          <w:color w:val="7F7F7F" w:themeColor="text1" w:themeTint="80"/>
+          <w:sz w:val="24"/>
+          <w:szCs w:val="20"/>
+          <w:lang w:val="en-US"/>
+        </w:rPr>
+        <w:t>faceboxes</w:t>
+      </w:r>
+      <w:proofErr w:type="spellEnd"/>
+      <w:r>
+        <w:rPr>
+          <w:rFonts w:ascii="Times New Roman" w:eastAsia="Times New Roman" w:hAnsi="Times New Roman" w:cs="Times New Roman"/>
+          <w:color w:val="7F7F7F" w:themeColor="text1" w:themeTint="80"/>
+          <w:sz w:val="24"/>
+          <w:szCs w:val="20"/>
+          <w:lang w:val="en-US"/>
+        </w:rPr>
+        <w:t xml:space="preserve"> method (Adapter cutting detected bounds with a small confidence)</w:t>
+      </w:r>
+    </w:p>
+    <w:p>
+      <w:pPr>
+        <w:pStyle w:val="HTMLPreformatted"/>
+        <w:spacing w:line="360" w:lineRule="auto"/>
+        <w:rPr>
+          <w:rFonts w:ascii="Times New Roman" w:hAnsi="Times New Roman" w:cs="Times New Roman"/>
+          <w:color w:val="000000"/>
+          <w:sz w:val="24"/>
+        </w:rPr>
+      </w:pPr>
+      <w:r>
+        <w:rPr>
+          <w:rFonts w:ascii="Times New Roman" w:hAnsi="Times New Roman" w:cs="Times New Roman"/>
+          <w:color w:val="000000"/>
+          <w:sz w:val="24"/>
+        </w:rPr>
+        <w:t xml:space="preserve">def </w:t>
+      </w:r>
+      <w:proofErr w:type="spellStart"/>
+      <w:r>
+        <w:rPr>
+          <w:rFonts w:ascii="Times New Roman" w:hAnsi="Times New Roman" w:cs="Times New Roman"/>
+          <w:color w:val="000000"/>
+          <w:sz w:val="24"/>
+        </w:rPr>
+        <w:t>get_</w:t>
+      </w:r>
+      <w:proofErr w:type="gramStart"/>
+      <w:r>
+        <w:rPr>
+          <w:rFonts w:ascii="Times New Roman" w:hAnsi="Times New Roman" w:cs="Times New Roman"/>
+          <w:color w:val="000000"/>
+          <w:sz w:val="24"/>
+        </w:rPr>
+        <w:t>faceboxes</w:t>
+      </w:r>
+      <w:proofErr w:type="spellEnd"/>
+      <w:r>
+        <w:rPr>
+          <w:rFonts w:ascii="Times New Roman" w:hAnsi="Times New Roman" w:cs="Times New Roman"/>
+          <w:color w:val="000000"/>
+          <w:sz w:val="24"/>
+        </w:rPr>
+        <w:t>(</w:t>
+      </w:r>
+      <w:proofErr w:type="gramEnd"/>
+      <w:r>
+        <w:rPr>
+          <w:rFonts w:ascii="Times New Roman" w:hAnsi="Times New Roman" w:cs="Times New Roman"/>
+          <w:color w:val="000000"/>
+          <w:sz w:val="24"/>
+        </w:rPr>
+        <w:t>self, image, threshold=0.5):</w:t>
+      </w:r>
+    </w:p>
+    <w:p>
+      <w:pPr>
+        <w:pStyle w:val="HTMLPreformatted"/>
+        <w:spacing w:line="360" w:lineRule="auto"/>
+        <w:rPr>
+          <w:rFonts w:ascii="Times New Roman" w:hAnsi="Times New Roman" w:cs="Times New Roman"/>
+          <w:color w:val="000000"/>
+          <w:sz w:val="24"/>
+        </w:rPr>
+      </w:pPr>
+      <w:r>
+        <w:rPr>
+          <w:rFonts w:ascii="Times New Roman" w:hAnsi="Times New Roman" w:cs="Times New Roman"/>
+          <w:color w:val="000000"/>
+          <w:sz w:val="24"/>
+        </w:rPr>
+        <w:t xml:space="preserve">        rows, cols, _ = </w:t>
+      </w:r>
+      <w:proofErr w:type="spellStart"/>
+      <w:proofErr w:type="gramStart"/>
+      <w:r>
+        <w:rPr>
+          <w:rFonts w:ascii="Times New Roman" w:hAnsi="Times New Roman" w:cs="Times New Roman"/>
+          <w:color w:val="000000"/>
+          <w:sz w:val="24"/>
+        </w:rPr>
+        <w:t>image.shape</w:t>
+      </w:r>
+      <w:proofErr w:type="spellEnd"/>
+      <w:proofErr w:type="gramEnd"/>
+    </w:p>
+    <w:p>
+      <w:pPr>
+        <w:pStyle w:val="HTMLPreformatted"/>
+        <w:spacing w:line="360" w:lineRule="auto"/>
+        <w:rPr>
+          <w:rFonts w:ascii="Times New Roman" w:hAnsi="Times New Roman" w:cs="Times New Roman"/>
+          <w:color w:val="000000"/>
+          <w:sz w:val="24"/>
+        </w:rPr>
+      </w:pPr>
+      <w:r>
+        <w:rPr>
+          <w:rFonts w:ascii="Times New Roman" w:hAnsi="Times New Roman" w:cs="Times New Roman"/>
+          <w:color w:val="000000"/>
+          <w:sz w:val="24"/>
+        </w:rPr>
+        <w:t xml:space="preserve">        confidences = []</w:t>
+      </w:r>
+    </w:p>
+    <w:p>
+      <w:pPr>
+        <w:pStyle w:val="HTMLPreformatted"/>
+        <w:spacing w:line="360" w:lineRule="auto"/>
+        <w:rPr>
+          <w:rFonts w:ascii="Times New Roman" w:hAnsi="Times New Roman" w:cs="Times New Roman"/>
+          <w:color w:val="000000"/>
+          <w:sz w:val="24"/>
+        </w:rPr>
+      </w:pPr>
+      <w:r>
+        <w:rPr>
+          <w:rFonts w:ascii="Times New Roman" w:hAnsi="Times New Roman" w:cs="Times New Roman"/>
+          <w:color w:val="000000"/>
+          <w:sz w:val="24"/>
+        </w:rPr>
+        <w:t xml:space="preserve">        </w:t>
+      </w:r>
+      <w:proofErr w:type="spellStart"/>
+      <w:r>
+        <w:rPr>
+          <w:rFonts w:ascii="Times New Roman" w:hAnsi="Times New Roman" w:cs="Times New Roman"/>
+          <w:color w:val="000000"/>
+          <w:sz w:val="24"/>
+        </w:rPr>
+        <w:t>faceboxes</w:t>
+      </w:r>
+      <w:proofErr w:type="spellEnd"/>
+      <w:r>
+        <w:rPr>
+          <w:rFonts w:ascii="Times New Roman" w:hAnsi="Times New Roman" w:cs="Times New Roman"/>
+          <w:color w:val="000000"/>
+          <w:sz w:val="24"/>
+        </w:rPr>
+        <w:t xml:space="preserve"> = []</w:t>
+      </w:r>
+    </w:p>
+    <w:p>
+      <w:pPr>
+        <w:pStyle w:val="HTMLPreformatted"/>
+        <w:spacing w:line="360" w:lineRule="auto"/>
+        <w:rPr>
+          <w:rFonts w:ascii="Times New Roman" w:hAnsi="Times New Roman" w:cs="Times New Roman"/>
+          <w:color w:val="000000"/>
+          <w:sz w:val="24"/>
+        </w:rPr>
+      </w:pPr>
+    </w:p>
+    <w:p>
+      <w:pPr>
+        <w:pStyle w:val="HTMLPreformatted"/>
+        <w:spacing w:line="360" w:lineRule="auto"/>
+        <w:rPr>
+          <w:rFonts w:ascii="Times New Roman" w:hAnsi="Times New Roman" w:cs="Times New Roman"/>
+          <w:color w:val="000000"/>
+          <w:sz w:val="24"/>
+        </w:rPr>
+      </w:pPr>
+      <w:r>
+        <w:rPr>
+          <w:rFonts w:ascii="Times New Roman" w:hAnsi="Times New Roman" w:cs="Times New Roman"/>
+          <w:color w:val="000000"/>
+          <w:sz w:val="24"/>
+        </w:rPr>
+        <w:lastRenderedPageBreak/>
+        <w:t xml:space="preserve">        </w:t>
+      </w:r>
+      <w:proofErr w:type="spellStart"/>
+      <w:proofErr w:type="gramStart"/>
+      <w:r>
+        <w:rPr>
+          <w:rFonts w:ascii="Times New Roman" w:hAnsi="Times New Roman" w:cs="Times New Roman"/>
+          <w:color w:val="000000"/>
+          <w:sz w:val="24"/>
+        </w:rPr>
+        <w:t>self.face</w:t>
+      </w:r>
+      <w:proofErr w:type="gramEnd"/>
+      <w:r>
+        <w:rPr>
+          <w:rFonts w:ascii="Times New Roman" w:hAnsi="Times New Roman" w:cs="Times New Roman"/>
+          <w:color w:val="000000"/>
+          <w:sz w:val="24"/>
+        </w:rPr>
+        <w:t>_net.setInput</w:t>
+      </w:r>
+      <w:proofErr w:type="spellEnd"/>
+      <w:r>
+        <w:rPr>
+          <w:rFonts w:ascii="Times New Roman" w:hAnsi="Times New Roman" w:cs="Times New Roman"/>
+          <w:color w:val="000000"/>
+          <w:sz w:val="24"/>
+        </w:rPr>
+        <w:t>(cv2.dnn.blobFromImage(</w:t>
+      </w:r>
+    </w:p>
+    <w:p>
+      <w:pPr>
+        <w:pStyle w:val="HTMLPreformatted"/>
+        <w:spacing w:line="360" w:lineRule="auto"/>
+        <w:rPr>
+          <w:rFonts w:ascii="Times New Roman" w:hAnsi="Times New Roman" w:cs="Times New Roman"/>
+          <w:color w:val="000000"/>
+          <w:sz w:val="24"/>
+        </w:rPr>
+      </w:pPr>
+      <w:r>
+        <w:rPr>
+          <w:rFonts w:ascii="Times New Roman" w:hAnsi="Times New Roman" w:cs="Times New Roman"/>
+          <w:color w:val="000000"/>
+          <w:sz w:val="24"/>
+        </w:rPr>
+        <w:t xml:space="preserve">            image, 1.0, (300, 300), (104.0, 177.0, 123.0), False, False))</w:t>
+      </w:r>
+    </w:p>
+    <w:p>
+      <w:pPr>
+        <w:pStyle w:val="HTMLPreformatted"/>
+        <w:spacing w:line="360" w:lineRule="auto"/>
+        <w:rPr>
+          <w:rFonts w:ascii="Times New Roman" w:hAnsi="Times New Roman" w:cs="Times New Roman"/>
+          <w:color w:val="000000"/>
+          <w:sz w:val="24"/>
+        </w:rPr>
+      </w:pPr>
+      <w:r>
+        <w:rPr>
+          <w:rFonts w:ascii="Times New Roman" w:hAnsi="Times New Roman" w:cs="Times New Roman"/>
+          <w:color w:val="000000"/>
+          <w:sz w:val="24"/>
+        </w:rPr>
+        <w:t xml:space="preserve">        detections = </w:t>
+      </w:r>
+      <w:proofErr w:type="spellStart"/>
+      <w:proofErr w:type="gramStart"/>
+      <w:r>
+        <w:rPr>
+          <w:rFonts w:ascii="Times New Roman" w:hAnsi="Times New Roman" w:cs="Times New Roman"/>
+          <w:color w:val="000000"/>
+          <w:sz w:val="24"/>
+        </w:rPr>
+        <w:t>self.face</w:t>
+      </w:r>
+      <w:proofErr w:type="gramEnd"/>
+      <w:r>
+        <w:rPr>
+          <w:rFonts w:ascii="Times New Roman" w:hAnsi="Times New Roman" w:cs="Times New Roman"/>
+          <w:color w:val="000000"/>
+          <w:sz w:val="24"/>
+        </w:rPr>
+        <w:t>_net.forward</w:t>
+      </w:r>
+      <w:proofErr w:type="spellEnd"/>
+      <w:r>
+        <w:rPr>
+          <w:rFonts w:ascii="Times New Roman" w:hAnsi="Times New Roman" w:cs="Times New Roman"/>
+          <w:color w:val="000000"/>
+          <w:sz w:val="24"/>
+        </w:rPr>
+        <w:t>()</w:t>
+      </w:r>
+    </w:p>
+    <w:p>
+      <w:pPr>
+        <w:pStyle w:val="HTMLPreformatted"/>
+        <w:spacing w:line="360" w:lineRule="auto"/>
+        <w:rPr>
+          <w:rFonts w:ascii="Times New Roman" w:hAnsi="Times New Roman" w:cs="Times New Roman"/>
+          <w:color w:val="000000"/>
+          <w:sz w:val="24"/>
+        </w:rPr>
+      </w:pPr>
+    </w:p>
+    <w:p>
+      <w:pPr>
+        <w:pStyle w:val="HTMLPreformatted"/>
+        <w:spacing w:line="360" w:lineRule="auto"/>
+        <w:rPr>
+          <w:rFonts w:ascii="Times New Roman" w:hAnsi="Times New Roman" w:cs="Times New Roman"/>
+          <w:color w:val="000000"/>
+          <w:sz w:val="24"/>
+        </w:rPr>
+      </w:pPr>
+      <w:r>
+        <w:rPr>
+          <w:rFonts w:ascii="Times New Roman" w:hAnsi="Times New Roman" w:cs="Times New Roman"/>
+          <w:color w:val="000000"/>
+          <w:sz w:val="24"/>
+        </w:rPr>
+        <w:t xml:space="preserve">        for result in </w:t>
+      </w:r>
+      <w:proofErr w:type="gramStart"/>
+      <w:r>
+        <w:rPr>
+          <w:rFonts w:ascii="Times New Roman" w:hAnsi="Times New Roman" w:cs="Times New Roman"/>
+          <w:color w:val="000000"/>
+          <w:sz w:val="24"/>
+        </w:rPr>
+        <w:t>detections[</w:t>
+      </w:r>
+      <w:proofErr w:type="gramEnd"/>
+      <w:r>
+        <w:rPr>
+          <w:rFonts w:ascii="Times New Roman" w:hAnsi="Times New Roman" w:cs="Times New Roman"/>
+          <w:color w:val="000000"/>
+          <w:sz w:val="24"/>
+        </w:rPr>
+        <w:t>0, 0, :, :]:</w:t>
+      </w:r>
+    </w:p>
+    <w:p>
+      <w:pPr>
+        <w:pStyle w:val="HTMLPreformatted"/>
+        <w:spacing w:line="360" w:lineRule="auto"/>
+        <w:rPr>
+          <w:rFonts w:ascii="Times New Roman" w:hAnsi="Times New Roman" w:cs="Times New Roman"/>
+          <w:color w:val="000000"/>
+          <w:sz w:val="24"/>
+        </w:rPr>
+      </w:pPr>
+      <w:r>
+        <w:rPr>
+          <w:rFonts w:ascii="Times New Roman" w:hAnsi="Times New Roman" w:cs="Times New Roman"/>
+          <w:color w:val="000000"/>
+          <w:sz w:val="24"/>
+        </w:rPr>
+        <w:t xml:space="preserve">            confidence = </w:t>
+      </w:r>
+      <w:proofErr w:type="gramStart"/>
+      <w:r>
+        <w:rPr>
+          <w:rFonts w:ascii="Times New Roman" w:hAnsi="Times New Roman" w:cs="Times New Roman"/>
+          <w:color w:val="000000"/>
+          <w:sz w:val="24"/>
+        </w:rPr>
+        <w:t>result[</w:t>
+      </w:r>
+      <w:proofErr w:type="gramEnd"/>
+      <w:r>
+        <w:rPr>
+          <w:rFonts w:ascii="Times New Roman" w:hAnsi="Times New Roman" w:cs="Times New Roman"/>
+          <w:color w:val="000000"/>
+          <w:sz w:val="24"/>
+        </w:rPr>
+        <w:t>2]</w:t>
+      </w:r>
+    </w:p>
+    <w:p>
+      <w:pPr>
+        <w:pStyle w:val="HTMLPreformatted"/>
+        <w:spacing w:line="360" w:lineRule="auto"/>
+        <w:rPr>
+          <w:rFonts w:ascii="Times New Roman" w:hAnsi="Times New Roman" w:cs="Times New Roman"/>
+          <w:color w:val="000000"/>
+          <w:sz w:val="24"/>
+        </w:rPr>
+      </w:pPr>
+      <w:r>
+        <w:rPr>
+          <w:rFonts w:ascii="Times New Roman" w:hAnsi="Times New Roman" w:cs="Times New Roman"/>
+          <w:color w:val="000000"/>
+          <w:sz w:val="24"/>
+        </w:rPr>
+        <w:t xml:space="preserve">            if confidence &gt; threshold:</w:t>
+      </w:r>
+    </w:p>
+    <w:p>
+      <w:pPr>
+        <w:pStyle w:val="HTMLPreformatted"/>
+        <w:spacing w:line="360" w:lineRule="auto"/>
+        <w:rPr>
+          <w:rFonts w:ascii="Times New Roman" w:hAnsi="Times New Roman" w:cs="Times New Roman"/>
+          <w:color w:val="000000"/>
+          <w:sz w:val="24"/>
+        </w:rPr>
+      </w:pPr>
+      <w:r>
+        <w:rPr>
+          <w:rFonts w:ascii="Times New Roman" w:hAnsi="Times New Roman" w:cs="Times New Roman"/>
+          <w:color w:val="000000"/>
+          <w:sz w:val="24"/>
+        </w:rPr>
+        <w:t xml:space="preserve">                </w:t>
+      </w:r>
+      <w:proofErr w:type="spellStart"/>
+      <w:r>
+        <w:rPr>
+          <w:rFonts w:ascii="Times New Roman" w:hAnsi="Times New Roman" w:cs="Times New Roman"/>
+          <w:color w:val="000000"/>
+          <w:sz w:val="24"/>
+        </w:rPr>
+        <w:t>x_left_bottom</w:t>
+      </w:r>
+      <w:proofErr w:type="spellEnd"/>
+      <w:r>
+        <w:rPr>
+          <w:rFonts w:ascii="Times New Roman" w:hAnsi="Times New Roman" w:cs="Times New Roman"/>
+          <w:color w:val="000000"/>
+          <w:sz w:val="24"/>
+        </w:rPr>
+        <w:t xml:space="preserve"> = int(</w:t>
+      </w:r>
+      <w:proofErr w:type="gramStart"/>
+      <w:r>
+        <w:rPr>
+          <w:rFonts w:ascii="Times New Roman" w:hAnsi="Times New Roman" w:cs="Times New Roman"/>
+          <w:color w:val="000000"/>
+          <w:sz w:val="24"/>
+        </w:rPr>
+        <w:t>result[</w:t>
+      </w:r>
+      <w:proofErr w:type="gramEnd"/>
+      <w:r>
+        <w:rPr>
+          <w:rFonts w:ascii="Times New Roman" w:hAnsi="Times New Roman" w:cs="Times New Roman"/>
+          <w:color w:val="000000"/>
+          <w:sz w:val="24"/>
+        </w:rPr>
+        <w:t>3] * cols)</w:t>
+      </w:r>
+    </w:p>
+    <w:p>
+      <w:pPr>
+        <w:pStyle w:val="HTMLPreformatted"/>
+        <w:spacing w:line="360" w:lineRule="auto"/>
+        <w:rPr>
+          <w:rFonts w:ascii="Times New Roman" w:hAnsi="Times New Roman" w:cs="Times New Roman"/>
+          <w:color w:val="000000"/>
+          <w:sz w:val="24"/>
+        </w:rPr>
+      </w:pPr>
+      <w:r>
+        <w:rPr>
+          <w:rFonts w:ascii="Times New Roman" w:hAnsi="Times New Roman" w:cs="Times New Roman"/>
+          <w:color w:val="000000"/>
+          <w:sz w:val="24"/>
+        </w:rPr>
+        <w:t xml:space="preserve">                </w:t>
+      </w:r>
+      <w:proofErr w:type="spellStart"/>
+      <w:r>
+        <w:rPr>
+          <w:rFonts w:ascii="Times New Roman" w:hAnsi="Times New Roman" w:cs="Times New Roman"/>
+          <w:color w:val="000000"/>
+          <w:sz w:val="24"/>
+        </w:rPr>
+        <w:t>y_left_bottom</w:t>
+      </w:r>
+      <w:proofErr w:type="spellEnd"/>
+      <w:r>
+        <w:rPr>
+          <w:rFonts w:ascii="Times New Roman" w:hAnsi="Times New Roman" w:cs="Times New Roman"/>
+          <w:color w:val="000000"/>
+          <w:sz w:val="24"/>
+        </w:rPr>
+        <w:t xml:space="preserve"> = int(</w:t>
+      </w:r>
+      <w:proofErr w:type="gramStart"/>
+      <w:r>
+        <w:rPr>
+          <w:rFonts w:ascii="Times New Roman" w:hAnsi="Times New Roman" w:cs="Times New Roman"/>
+          <w:color w:val="000000"/>
+          <w:sz w:val="24"/>
+        </w:rPr>
+        <w:t>result[</w:t>
+      </w:r>
+      <w:proofErr w:type="gramEnd"/>
+      <w:r>
+        <w:rPr>
+          <w:rFonts w:ascii="Times New Roman" w:hAnsi="Times New Roman" w:cs="Times New Roman"/>
+          <w:color w:val="000000"/>
+          <w:sz w:val="24"/>
+        </w:rPr>
+        <w:t>4] * rows)</w:t>
+      </w:r>
+    </w:p>
+    <w:p>
+      <w:pPr>
+        <w:pStyle w:val="HTMLPreformatted"/>
+        <w:spacing w:line="360" w:lineRule="auto"/>
+        <w:rPr>
+          <w:rFonts w:ascii="Times New Roman" w:hAnsi="Times New Roman" w:cs="Times New Roman"/>
+          <w:color w:val="000000"/>
+          <w:sz w:val="24"/>
+        </w:rPr>
+      </w:pPr>
+      <w:r>
+        <w:rPr>
+          <w:rFonts w:ascii="Times New Roman" w:hAnsi="Times New Roman" w:cs="Times New Roman"/>
+          <w:color w:val="000000"/>
+          <w:sz w:val="24"/>
+        </w:rPr>
+        <w:t xml:space="preserve">                </w:t>
+      </w:r>
+      <w:proofErr w:type="spellStart"/>
+      <w:r>
+        <w:rPr>
+          <w:rFonts w:ascii="Times New Roman" w:hAnsi="Times New Roman" w:cs="Times New Roman"/>
+          <w:color w:val="000000"/>
+          <w:sz w:val="24"/>
+        </w:rPr>
+        <w:t>x_right_top</w:t>
+      </w:r>
+      <w:proofErr w:type="spellEnd"/>
+      <w:r>
+        <w:rPr>
+          <w:rFonts w:ascii="Times New Roman" w:hAnsi="Times New Roman" w:cs="Times New Roman"/>
+          <w:color w:val="000000"/>
+          <w:sz w:val="24"/>
+        </w:rPr>
+        <w:t xml:space="preserve"> = int(</w:t>
+      </w:r>
+      <w:proofErr w:type="gramStart"/>
+      <w:r>
+        <w:rPr>
+          <w:rFonts w:ascii="Times New Roman" w:hAnsi="Times New Roman" w:cs="Times New Roman"/>
+          <w:color w:val="000000"/>
+          <w:sz w:val="24"/>
+        </w:rPr>
+        <w:t>result[</w:t>
+      </w:r>
+      <w:proofErr w:type="gramEnd"/>
+      <w:r>
+        <w:rPr>
+          <w:rFonts w:ascii="Times New Roman" w:hAnsi="Times New Roman" w:cs="Times New Roman"/>
+          <w:color w:val="000000"/>
+          <w:sz w:val="24"/>
+        </w:rPr>
+        <w:t>5] * cols)</w:t>
+      </w:r>
+    </w:p>
+    <w:p>
+      <w:pPr>
+        <w:pStyle w:val="HTMLPreformatted"/>
+        <w:spacing w:line="360" w:lineRule="auto"/>
+        <w:rPr>
+          <w:rFonts w:ascii="Times New Roman" w:hAnsi="Times New Roman" w:cs="Times New Roman"/>
+          <w:color w:val="000000"/>
+          <w:sz w:val="24"/>
+        </w:rPr>
+      </w:pPr>
+      <w:r>
+        <w:rPr>
+          <w:rFonts w:ascii="Times New Roman" w:hAnsi="Times New Roman" w:cs="Times New Roman"/>
+          <w:color w:val="000000"/>
+          <w:sz w:val="24"/>
+        </w:rPr>
+        <w:t xml:space="preserve">                </w:t>
+      </w:r>
+      <w:proofErr w:type="spellStart"/>
+      <w:r>
+        <w:rPr>
+          <w:rFonts w:ascii="Times New Roman" w:hAnsi="Times New Roman" w:cs="Times New Roman"/>
+          <w:color w:val="000000"/>
+          <w:sz w:val="24"/>
+        </w:rPr>
+        <w:t>y_right_top</w:t>
+      </w:r>
+      <w:proofErr w:type="spellEnd"/>
+      <w:r>
+        <w:rPr>
+          <w:rFonts w:ascii="Times New Roman" w:hAnsi="Times New Roman" w:cs="Times New Roman"/>
+          <w:color w:val="000000"/>
+          <w:sz w:val="24"/>
+        </w:rPr>
+        <w:t xml:space="preserve"> = int(</w:t>
+      </w:r>
+      <w:proofErr w:type="gramStart"/>
+      <w:r>
+        <w:rPr>
+          <w:rFonts w:ascii="Times New Roman" w:hAnsi="Times New Roman" w:cs="Times New Roman"/>
+          <w:color w:val="000000"/>
+          <w:sz w:val="24"/>
+        </w:rPr>
+        <w:t>result[</w:t>
+      </w:r>
+      <w:proofErr w:type="gramEnd"/>
+      <w:r>
+        <w:rPr>
+          <w:rFonts w:ascii="Times New Roman" w:hAnsi="Times New Roman" w:cs="Times New Roman"/>
+          <w:color w:val="000000"/>
+          <w:sz w:val="24"/>
+        </w:rPr>
+        <w:t>6] * rows)</w:t>
+      </w:r>
+    </w:p>
+    <w:p>
+      <w:pPr>
+        <w:pStyle w:val="HTMLPreformatted"/>
+        <w:spacing w:line="360" w:lineRule="auto"/>
+        <w:rPr>
+          <w:rFonts w:ascii="Times New Roman" w:hAnsi="Times New Roman" w:cs="Times New Roman"/>
+          <w:color w:val="000000"/>
+          <w:sz w:val="24"/>
+        </w:rPr>
+      </w:pPr>
+      <w:r>
+        <w:rPr>
+          <w:rFonts w:ascii="Times New Roman" w:hAnsi="Times New Roman" w:cs="Times New Roman"/>
+          <w:color w:val="000000"/>
+          <w:sz w:val="24"/>
+        </w:rPr>
+        <w:t xml:space="preserve">                </w:t>
+      </w:r>
+      <w:proofErr w:type="spellStart"/>
+      <w:proofErr w:type="gramStart"/>
+      <w:r>
+        <w:rPr>
+          <w:rFonts w:ascii="Times New Roman" w:hAnsi="Times New Roman" w:cs="Times New Roman"/>
+          <w:color w:val="000000"/>
+          <w:sz w:val="24"/>
+        </w:rPr>
+        <w:t>confidences.append</w:t>
+      </w:r>
+      <w:proofErr w:type="spellEnd"/>
+      <w:proofErr w:type="gramEnd"/>
+      <w:r>
+        <w:rPr>
+          <w:rFonts w:ascii="Times New Roman" w:hAnsi="Times New Roman" w:cs="Times New Roman"/>
+          <w:color w:val="000000"/>
+          <w:sz w:val="24"/>
+        </w:rPr>
+        <w:t>(confidence)</w:t>
+      </w:r>
+    </w:p>
+    <w:p>
+      <w:pPr>
+        <w:pStyle w:val="HTMLPreformatted"/>
+        <w:spacing w:line="360" w:lineRule="auto"/>
+        <w:rPr>
+          <w:rFonts w:ascii="Times New Roman" w:hAnsi="Times New Roman" w:cs="Times New Roman"/>
+          <w:color w:val="000000"/>
+          <w:sz w:val="24"/>
+        </w:rPr>
+      </w:pPr>
+      <w:r>
+        <w:rPr>
+          <w:rFonts w:ascii="Times New Roman" w:hAnsi="Times New Roman" w:cs="Times New Roman"/>
+          <w:color w:val="000000"/>
+          <w:sz w:val="24"/>
+        </w:rPr>
+        <w:t xml:space="preserve">                #</w:t>
+      </w:r>
+      <w:proofErr w:type="spellStart"/>
+      <w:r>
+        <w:rPr>
+          <w:rFonts w:ascii="Times New Roman" w:hAnsi="Times New Roman" w:cs="Times New Roman"/>
+          <w:color w:val="000000"/>
+          <w:sz w:val="24"/>
+        </w:rPr>
+        <w:t>dlib</w:t>
+      </w:r>
+      <w:proofErr w:type="spellEnd"/>
+      <w:r>
+        <w:rPr>
+          <w:rFonts w:ascii="Times New Roman" w:hAnsi="Times New Roman" w:cs="Times New Roman"/>
+          <w:color w:val="000000"/>
+          <w:sz w:val="24"/>
+        </w:rPr>
+        <w:t xml:space="preserve"> rectangle for alignment</w:t>
+      </w:r>
+    </w:p>
+    <w:p>
+      <w:pPr>
+        <w:pStyle w:val="HTMLPreformatted"/>
+        <w:spacing w:line="360" w:lineRule="auto"/>
+        <w:rPr>
+          <w:rFonts w:ascii="Times New Roman" w:hAnsi="Times New Roman" w:cs="Times New Roman"/>
+          <w:color w:val="000000"/>
+          <w:sz w:val="24"/>
+        </w:rPr>
+      </w:pPr>
+      <w:r>
+        <w:rPr>
+          <w:rFonts w:ascii="Times New Roman" w:hAnsi="Times New Roman" w:cs="Times New Roman"/>
+          <w:color w:val="000000"/>
+          <w:sz w:val="24"/>
+        </w:rPr>
+        <w:t xml:space="preserve">                </w:t>
+      </w:r>
+      <w:proofErr w:type="spellStart"/>
+      <w:proofErr w:type="gramStart"/>
+      <w:r>
+        <w:rPr>
+          <w:rFonts w:ascii="Times New Roman" w:hAnsi="Times New Roman" w:cs="Times New Roman"/>
+          <w:color w:val="000000"/>
+          <w:sz w:val="24"/>
+        </w:rPr>
+        <w:t>faceboxes.append</w:t>
+      </w:r>
+      <w:proofErr w:type="spellEnd"/>
+      <w:proofErr w:type="gramEnd"/>
+      <w:r>
+        <w:rPr>
+          <w:rFonts w:ascii="Times New Roman" w:hAnsi="Times New Roman" w:cs="Times New Roman"/>
+          <w:color w:val="000000"/>
+          <w:sz w:val="24"/>
+        </w:rPr>
+        <w:t>(</w:t>
+      </w:r>
+    </w:p>
+    <w:p>
+      <w:pPr>
+        <w:pStyle w:val="HTMLPreformatted"/>
+        <w:spacing w:line="360" w:lineRule="auto"/>
+        <w:rPr>
+          <w:rFonts w:ascii="Times New Roman" w:hAnsi="Times New Roman" w:cs="Times New Roman"/>
+          <w:color w:val="000000"/>
+          <w:sz w:val="24"/>
+        </w:rPr>
+      </w:pPr>
+      <w:r>
+        <w:rPr>
+          <w:rFonts w:ascii="Times New Roman" w:hAnsi="Times New Roman" w:cs="Times New Roman"/>
+          <w:color w:val="000000"/>
+          <w:sz w:val="24"/>
+        </w:rPr>
+        <w:t xml:space="preserve">   </w:t>
+      </w:r>
+      <w:bookmarkStart w:id="0" w:name="_GoBack"/>
+      <w:bookmarkEnd w:id="0"/>
+      <w:r>
+        <w:rPr>
+          <w:rFonts w:ascii="Times New Roman" w:hAnsi="Times New Roman" w:cs="Times New Roman"/>
+          <w:color w:val="000000"/>
+          <w:sz w:val="24"/>
+        </w:rPr>
+        <w:t xml:space="preserve">                 [</w:t>
+      </w:r>
+      <w:proofErr w:type="spellStart"/>
+      <w:r>
+        <w:rPr>
+          <w:rFonts w:ascii="Times New Roman" w:hAnsi="Times New Roman" w:cs="Times New Roman"/>
+          <w:color w:val="000000"/>
+          <w:sz w:val="24"/>
+        </w:rPr>
+        <w:t>x_left_bottom</w:t>
+      </w:r>
+      <w:proofErr w:type="spellEnd"/>
+      <w:r>
+        <w:rPr>
+          <w:rFonts w:ascii="Times New Roman" w:hAnsi="Times New Roman" w:cs="Times New Roman"/>
+          <w:color w:val="000000"/>
+          <w:sz w:val="24"/>
+        </w:rPr>
+        <w:t xml:space="preserve">, </w:t>
+      </w:r>
+      <w:proofErr w:type="spellStart"/>
+      <w:r>
+        <w:rPr>
+          <w:rFonts w:ascii="Times New Roman" w:hAnsi="Times New Roman" w:cs="Times New Roman"/>
+          <w:color w:val="000000"/>
+          <w:sz w:val="24"/>
+        </w:rPr>
+        <w:t>y_left_bottom</w:t>
+      </w:r>
+      <w:proofErr w:type="spellEnd"/>
+      <w:r>
+        <w:rPr>
+          <w:rFonts w:ascii="Times New Roman" w:hAnsi="Times New Roman" w:cs="Times New Roman"/>
+          <w:color w:val="000000"/>
+          <w:sz w:val="24"/>
+        </w:rPr>
+        <w:t xml:space="preserve">, </w:t>
+      </w:r>
+      <w:proofErr w:type="spellStart"/>
+      <w:r>
+        <w:rPr>
+          <w:rFonts w:ascii="Times New Roman" w:hAnsi="Times New Roman" w:cs="Times New Roman"/>
+          <w:color w:val="000000"/>
+          <w:sz w:val="24"/>
+        </w:rPr>
+        <w:t>x_right_top</w:t>
+      </w:r>
+      <w:proofErr w:type="spellEnd"/>
+      <w:r>
+        <w:rPr>
+          <w:rFonts w:ascii="Times New Roman" w:hAnsi="Times New Roman" w:cs="Times New Roman"/>
+          <w:color w:val="000000"/>
+          <w:sz w:val="24"/>
+        </w:rPr>
+        <w:t xml:space="preserve">, </w:t>
+      </w:r>
+      <w:proofErr w:type="spellStart"/>
+      <w:r>
+        <w:rPr>
+          <w:rFonts w:ascii="Times New Roman" w:hAnsi="Times New Roman" w:cs="Times New Roman"/>
+          <w:color w:val="000000"/>
+          <w:sz w:val="24"/>
+        </w:rPr>
+        <w:t>y_right_top</w:t>
+      </w:r>
+      <w:proofErr w:type="spellEnd"/>
+      <w:r>
+        <w:rPr>
+          <w:rFonts w:ascii="Times New Roman" w:hAnsi="Times New Roman" w:cs="Times New Roman"/>
+          <w:color w:val="000000"/>
+          <w:sz w:val="24"/>
+        </w:rPr>
+        <w:t>])</w:t>
+      </w:r>
+    </w:p>
+    <w:p>
+      <w:pPr>
+        <w:pStyle w:val="HTMLPreformatted"/>
+        <w:spacing w:line="360" w:lineRule="auto"/>
+        <w:rPr>
+          <w:rFonts w:ascii="Times New Roman" w:hAnsi="Times New Roman" w:cs="Times New Roman"/>
+          <w:color w:val="000000"/>
+          <w:sz w:val="24"/>
+        </w:rPr>
+      </w:pPr>
+    </w:p>
+    <w:p>
+      <w:pPr>
+        <w:pStyle w:val="HTMLPreformatted"/>
+        <w:spacing w:line="360" w:lineRule="auto"/>
+        <w:rPr>
+          <w:rFonts w:ascii="Times New Roman" w:hAnsi="Times New Roman" w:cs="Times New Roman"/>
+          <w:color w:val="000000"/>
+          <w:sz w:val="24"/>
+        </w:rPr>
+      </w:pPr>
+      <w:r>
+        <w:rPr>
+          <w:rFonts w:ascii="Times New Roman" w:hAnsi="Times New Roman" w:cs="Times New Roman"/>
+          <w:color w:val="000000"/>
+          <w:sz w:val="24"/>
+        </w:rPr>
+        <w:t xml:space="preserve">        </w:t>
+      </w:r>
+      <w:proofErr w:type="spellStart"/>
+      <w:proofErr w:type="gramStart"/>
+      <w:r>
+        <w:rPr>
+          <w:rFonts w:ascii="Times New Roman" w:hAnsi="Times New Roman" w:cs="Times New Roman"/>
+          <w:color w:val="000000"/>
+          <w:sz w:val="24"/>
+        </w:rPr>
+        <w:t>self.detection</w:t>
+      </w:r>
+      <w:proofErr w:type="gramEnd"/>
+      <w:r>
+        <w:rPr>
+          <w:rFonts w:ascii="Times New Roman" w:hAnsi="Times New Roman" w:cs="Times New Roman"/>
+          <w:color w:val="000000"/>
+          <w:sz w:val="24"/>
+        </w:rPr>
+        <w:t>_result</w:t>
+      </w:r>
+      <w:proofErr w:type="spellEnd"/>
+      <w:r>
+        <w:rPr>
+          <w:rFonts w:ascii="Times New Roman" w:hAnsi="Times New Roman" w:cs="Times New Roman"/>
+          <w:color w:val="000000"/>
+          <w:sz w:val="24"/>
+        </w:rPr>
+        <w:t xml:space="preserve"> = [</w:t>
+      </w:r>
+      <w:proofErr w:type="spellStart"/>
+      <w:r>
+        <w:rPr>
+          <w:rFonts w:ascii="Times New Roman" w:hAnsi="Times New Roman" w:cs="Times New Roman"/>
+          <w:color w:val="000000"/>
+          <w:sz w:val="24"/>
+        </w:rPr>
+        <w:t>faceboxes</w:t>
+      </w:r>
+      <w:proofErr w:type="spellEnd"/>
+      <w:r>
+        <w:rPr>
+          <w:rFonts w:ascii="Times New Roman" w:hAnsi="Times New Roman" w:cs="Times New Roman"/>
+          <w:color w:val="000000"/>
+          <w:sz w:val="24"/>
+        </w:rPr>
+        <w:t>, confidences]</w:t>
+      </w:r>
+    </w:p>
+    <w:p>
+      <w:pPr>
+        <w:pStyle w:val="HTMLPreformatted"/>
+        <w:spacing w:line="360" w:lineRule="auto"/>
+        <w:rPr>
+          <w:rFonts w:ascii="Times New Roman" w:hAnsi="Times New Roman" w:cs="Times New Roman"/>
+          <w:color w:val="000000"/>
+          <w:sz w:val="24"/>
+        </w:rPr>
+      </w:pPr>
+    </w:p>
+    <w:p>
+      <w:pPr>
+        <w:pStyle w:val="HTMLPreformatted"/>
+        <w:spacing w:line="360" w:lineRule="auto"/>
+        <w:rPr>
+          <w:rFonts w:ascii="Times New Roman" w:hAnsi="Times New Roman" w:cs="Times New Roman"/>
+          <w:color w:val="000000"/>
+          <w:sz w:val="24"/>
+        </w:rPr>
+      </w:pPr>
+      <w:r>
+        <w:rPr>
+          <w:rFonts w:ascii="Times New Roman" w:hAnsi="Times New Roman" w:cs="Times New Roman"/>
+          <w:color w:val="000000"/>
+          <w:sz w:val="24"/>
+        </w:rPr>
+        <w:t xml:space="preserve">        return confidences, </w:t>
+      </w:r>
+      <w:proofErr w:type="spellStart"/>
+      <w:r>
+        <w:rPr>
+          <w:rFonts w:ascii="Times New Roman" w:hAnsi="Times New Roman" w:cs="Times New Roman"/>
+          <w:color w:val="000000"/>
+          <w:sz w:val="24"/>
+        </w:rPr>
+        <w:t>faceboxes</w:t>
+      </w:r>
+      <w:proofErr w:type="spellEnd"/>
+    </w:p>
+    <w:p>
+      <w:pPr>
+        <w:rPr>
+          <w:rFonts w:ascii="Times New Roman" w:eastAsia="Times New Roman" w:hAnsi="Times New Roman" w:cs="Times New Roman"/>
+          <w:color w:val="7F7F7F" w:themeColor="text1" w:themeTint="80"/>
+          <w:sz w:val="24"/>
+          <w:szCs w:val="20"/>
+          <w:lang w:val="en-US"/>
+        </w:rPr>
+      </w:pPr>
+    </w:p>
+    <w:p>
+      <w:pPr>
+        <w:rPr>
+          <w:rFonts w:ascii="Times New Roman" w:eastAsia="Times New Roman" w:hAnsi="Times New Roman" w:cs="Times New Roman"/>
+          <w:color w:val="7F7F7F" w:themeColor="text1" w:themeTint="80"/>
+          <w:sz w:val="24"/>
+          <w:szCs w:val="20"/>
+          <w:lang w:val="en-US"/>
+        </w:rPr>
+      </w:pPr>
+    </w:p>
+    <w:p>
+      <w:pPr>
+        <w:rPr>
+          <w:rFonts w:ascii="Times New Roman" w:eastAsia="Times New Roman" w:hAnsi="Times New Roman" w:cs="Times New Roman"/>
+          <w:b/>
+          <w:sz w:val="36"/>
+          <w:szCs w:val="36"/>
+          <w:lang w:val="en-US"/>
+        </w:rPr>
+      </w:pPr>
     </w:p>
     <w:sectPr>
       <w:pgSz w:w="11906" w:h="16838"/>
@@ -1365,6 +6008,56 @@
     <w:uiPriority w:val="99"/>
     <w:rsid w:val="00795B7E"/>
   </w:style>
+  <w:style w:type="paragraph" w:styleId="HTMLPreformatted">
+    <w:name w:val="HTML Preformatted"/>
+    <w:basedOn w:val="Normal"/>
+    <w:link w:val="HTMLPreformattedChar"/>
+    <w:uiPriority w:val="99"/>
+    <w:semiHidden/>
+    <w:unhideWhenUsed/>
+    <w:rsid w:val="00E72AB6"/>
+    <w:pPr>
+      <w:tabs>
+        <w:tab w:val="left" w:pos="916"/>
+        <w:tab w:val="left" w:pos="1832"/>
+        <w:tab w:val="left" w:pos="2748"/>
+        <w:tab w:val="left" w:pos="3664"/>
+        <w:tab w:val="left" w:pos="4580"/>
+        <w:tab w:val="left" w:pos="5496"/>
+        <w:tab w:val="left" w:pos="6412"/>
+        <w:tab w:val="left" w:pos="7328"/>
+        <w:tab w:val="left" w:pos="8244"/>
+        <w:tab w:val="left" w:pos="9160"/>
+        <w:tab w:val="left" w:pos="10076"/>
+        <w:tab w:val="left" w:pos="10992"/>
+        <w:tab w:val="left" w:pos="11908"/>
+        <w:tab w:val="left" w:pos="12824"/>
+        <w:tab w:val="left" w:pos="13740"/>
+        <w:tab w:val="left" w:pos="14656"/>
+      </w:tabs>
+      <w:spacing w:after="0" w:line="240" w:lineRule="auto"/>
+    </w:pPr>
+    <w:rPr>
+      <w:rFonts w:ascii="Courier New" w:eastAsia="Times New Roman" w:hAnsi="Courier New" w:cs="Courier New"/>
+      <w:sz w:val="20"/>
+      <w:szCs w:val="20"/>
+      <w:lang w:val="en-US"/>
+    </w:rPr>
+  </w:style>
+  <w:style w:type="character" w:customStyle="1" w:styleId="HTMLPreformattedChar">
+    <w:name w:val="HTML Preformatted Char"/>
+    <w:basedOn w:val="DefaultParagraphFont"/>
+    <w:link w:val="HTMLPreformatted"/>
+    <w:uiPriority w:val="99"/>
+    <w:semiHidden/>
+    <w:rsid w:val="00E72AB6"/>
+    <w:rPr>
+      <w:rFonts w:ascii="Courier New" w:eastAsia="Times New Roman" w:hAnsi="Courier New" w:cs="Courier New"/>
+      <w:sz w:val="20"/>
+      <w:szCs w:val="20"/>
+      <w:lang w:val="en-US"/>
+    </w:rPr>
+  </w:style>
 </w:styles>
 </file>
 

</xml_diff>